<commit_message>
Update index and templates
</commit_message>
<xml_diff>
--- a/pelayo/templates/amarilla.docx
+++ b/pelayo/templates/amarilla.docx
@@ -628,7 +628,6 @@
                               </w:rPr>
                               <w:t>{</w:t>
                             </w:r>
-                            <w:proofErr w:type="spellStart"/>
                             <w:r>
                               <w:rPr>
                                 <w:sz w:val="18"/>
@@ -637,7 +636,6 @@
                               </w:rPr>
                               <w:t>plantillaresena</w:t>
                             </w:r>
-                            <w:proofErr w:type="spellEnd"/>
                             <w:r>
                               <w:rPr>
                                 <w:sz w:val="18"/>
@@ -696,25 +694,7 @@
                                 <w:szCs w:val="18"/>
                                 <w:lang w:val="es-ES"/>
                               </w:rPr>
-                              <w:t>{</w:t>
-                            </w:r>
-                            <w:proofErr w:type="spellStart"/>
-                            <w:r>
-                              <w:rPr>
-                                <w:sz w:val="18"/>
-                                <w:szCs w:val="18"/>
-                                <w:lang w:val="es-ES"/>
-                              </w:rPr>
-                              <w:t>fechanacimiento</w:t>
-                            </w:r>
-                            <w:proofErr w:type="spellEnd"/>
-                            <w:r>
-                              <w:rPr>
-                                <w:sz w:val="18"/>
-                                <w:szCs w:val="18"/>
-                                <w:lang w:val="es-ES"/>
-                              </w:rPr>
-                              <w:t>}</w:t>
+                              <w:t>{fechanacimiento}</w:t>
                             </w:r>
                           </w:p>
                           <w:p>
@@ -766,25 +746,7 @@
                                 <w:szCs w:val="18"/>
                                 <w:lang w:val="es-ES"/>
                               </w:rPr>
-                              <w:t>{</w:t>
-                            </w:r>
-                            <w:proofErr w:type="spellStart"/>
-                            <w:r>
-                              <w:rPr>
-                                <w:sz w:val="18"/>
-                                <w:szCs w:val="18"/>
-                                <w:lang w:val="es-ES"/>
-                              </w:rPr>
-                              <w:t>provpais</w:t>
-                            </w:r>
-                            <w:proofErr w:type="spellEnd"/>
-                            <w:r>
-                              <w:rPr>
-                                <w:sz w:val="18"/>
-                                <w:szCs w:val="18"/>
-                                <w:lang w:val="es-ES"/>
-                              </w:rPr>
-                              <w:t>}</w:t>
+                              <w:t>{provpais}</w:t>
                             </w:r>
                           </w:p>
                           <w:p>
@@ -847,261 +809,6 @@
                                 <w:lang w:val="es-ES"/>
                               </w:rPr>
                             </w:pPr>
-                          </w:p>
-                          <w:p>
-                            <w:pPr>
-                              <w:rPr>
-                                <w:sz w:val="18"/>
-                                <w:szCs w:val="18"/>
-                                <w:lang w:val="es-ES"/>
-                              </w:rPr>
-                            </w:pPr>
-                            <w:r>
-                              <w:rPr>
-                                <w:sz w:val="18"/>
-                                <w:szCs w:val="18"/>
-                                <w:lang w:val="es-ES"/>
-                              </w:rPr>
-                              <w:t>{#</w:t>
-                            </w:r>
-                            <w:proofErr w:type="gramStart"/>
-                            <w:r>
-                              <w:rPr>
-                                <w:sz w:val="18"/>
-                                <w:szCs w:val="18"/>
-                                <w:lang w:val="es-ES"/>
-                              </w:rPr>
-                              <w:t>hasIndoc}{</w:t>
-                            </w:r>
-                            <w:proofErr w:type="gramEnd"/>
-                            <w:r>
-                              <w:rPr>
-                                <w:sz w:val="18"/>
-                                <w:szCs w:val="18"/>
-                                <w:lang w:val="es-ES"/>
-                              </w:rPr>
-                              <w:t>numerodoc</w:t>
-                            </w:r>
-                            <w:r>
-                              <w:rPr>
-                                <w:sz w:val="18"/>
-                                <w:szCs w:val="18"/>
-                                <w:lang w:val="es-ES"/>
-                              </w:rPr>
-                              <w:t>}{/hasIndoc}</w:t>
-                            </w:r>
-                          </w:p>
-                          <w:p>
-                            <w:pPr>
-                              <w:rPr>
-                                <w:sz w:val="18"/>
-                                <w:szCs w:val="18"/>
-                                <w:lang w:val="es-ES"/>
-                              </w:rPr>
-                            </w:pPr>
-                          </w:p>
-                          <w:p>
-                            <w:pPr>
-                              <w:rPr>
-                                <w:sz w:val="18"/>
-                                <w:szCs w:val="18"/>
-                                <w:lang w:val="es-ES"/>
-                              </w:rPr>
-                            </w:pPr>
-                            <w:r>
-                              <w:rPr>
-                                <w:sz w:val="18"/>
-                                <w:szCs w:val="18"/>
-                                <w:lang w:val="es-ES"/>
-                              </w:rPr>
-                              <w:t>{#</w:t>
-                            </w:r>
-                            <w:proofErr w:type="gramStart"/>
-                            <w:r>
-                              <w:rPr>
-                                <w:sz w:val="18"/>
-                                <w:szCs w:val="18"/>
-                                <w:lang w:val="es-ES"/>
-                              </w:rPr>
-                              <w:t>hasOtroDoc}{</w:t>
-                            </w:r>
-                            <w:proofErr w:type="gramEnd"/>
-                            <w:r>
-                              <w:rPr>
-                                <w:sz w:val="18"/>
-                                <w:szCs w:val="18"/>
-                                <w:lang w:val="es-ES"/>
-                              </w:rPr>
-                              <w:t>numerodoc</w:t>
-                            </w:r>
-                            <w:r>
-                              <w:rPr>
-                                <w:sz w:val="18"/>
-                                <w:szCs w:val="18"/>
-                                <w:lang w:val="es-ES"/>
-                              </w:rPr>
-                              <w:t>}{/hasOtroDoc}</w:t>
-                            </w:r>
-                          </w:p>
-                          <w:p>
-                            <w:pPr>
-                              <w:rPr>
-                                <w:sz w:val="18"/>
-                                <w:szCs w:val="18"/>
-                                <w:lang w:val="es-ES"/>
-                              </w:rPr>
-                            </w:pPr>
-                          </w:p>
-                          <w:p>
-                            <w:pPr>
-                              <w:rPr>
-                                <w:sz w:val="18"/>
-                                <w:szCs w:val="18"/>
-                                <w:lang w:val="es-ES"/>
-                              </w:rPr>
-                            </w:pPr>
-                            <w:r>
-                              <w:rPr>
-                                <w:sz w:val="18"/>
-                                <w:szCs w:val="18"/>
-                                <w:lang w:val="es-ES"/>
-                              </w:rPr>
-                              <w:t>{#</w:t>
-                            </w:r>
-                            <w:proofErr w:type="gramStart"/>
-                            <w:r>
-                              <w:rPr>
-                                <w:sz w:val="18"/>
-                                <w:szCs w:val="18"/>
-                                <w:lang w:val="es-ES"/>
-                              </w:rPr>
-                              <w:t>has</w:t>
-                            </w:r>
-                            <w:r>
-                              <w:rPr>
-                                <w:sz w:val="18"/>
-                                <w:szCs w:val="18"/>
-                                <w:lang w:val="es-ES"/>
-                              </w:rPr>
-                              <w:t>PSP</w:t>
-                            </w:r>
-                            <w:r>
-                              <w:rPr>
-                                <w:sz w:val="18"/>
-                                <w:szCs w:val="18"/>
-                                <w:lang w:val="es-ES"/>
-                              </w:rPr>
-                              <w:t>}{</w:t>
-                            </w:r>
-                            <w:proofErr w:type="gramEnd"/>
-                            <w:r>
-                              <w:rPr>
-                                <w:sz w:val="18"/>
-                                <w:szCs w:val="18"/>
-                                <w:lang w:val="es-ES"/>
-                              </w:rPr>
-                              <w:t>numerodoc</w:t>
-                            </w:r>
-                            <w:r>
-                              <w:rPr>
-                                <w:sz w:val="18"/>
-                                <w:szCs w:val="18"/>
-                                <w:lang w:val="es-ES"/>
-                              </w:rPr>
-                              <w:t>}{/has</w:t>
-                            </w:r>
-                            <w:r>
-                              <w:rPr>
-                                <w:sz w:val="18"/>
-                                <w:szCs w:val="18"/>
-                                <w:lang w:val="es-ES"/>
-                              </w:rPr>
-                              <w:t>PSP</w:t>
-                            </w:r>
-                            <w:r>
-                              <w:rPr>
-                                <w:sz w:val="18"/>
-                                <w:szCs w:val="18"/>
-                                <w:lang w:val="es-ES"/>
-                              </w:rPr>
-                              <w:t>}</w:t>
-                            </w:r>
-                          </w:p>
-                          <w:p>
-                            <w:pPr>
-                              <w:rPr>
-                                <w:sz w:val="18"/>
-                                <w:szCs w:val="18"/>
-                                <w:lang w:val="es-ES"/>
-                              </w:rPr>
-                            </w:pPr>
-                          </w:p>
-                          <w:p>
-                            <w:pPr>
-                              <w:rPr>
-                                <w:sz w:val="18"/>
-                                <w:szCs w:val="18"/>
-                                <w:lang w:val="es-ES"/>
-                              </w:rPr>
-                            </w:pPr>
-                            <w:r>
-                              <w:rPr>
-                                <w:sz w:val="18"/>
-                                <w:szCs w:val="18"/>
-                                <w:lang w:val="es-ES"/>
-                              </w:rPr>
-                              <w:t>{#</w:t>
-                            </w:r>
-                            <w:proofErr w:type="gramStart"/>
-                            <w:r>
-                              <w:rPr>
-                                <w:sz w:val="18"/>
-                                <w:szCs w:val="18"/>
-                                <w:lang w:val="es-ES"/>
-                              </w:rPr>
-                              <w:t>hasDniNie</w:t>
-                            </w:r>
-                            <w:r>
-                              <w:rPr>
-                                <w:sz w:val="18"/>
-                                <w:szCs w:val="18"/>
-                                <w:lang w:val="es-ES"/>
-                              </w:rPr>
-                              <w:t>}{</w:t>
-                            </w:r>
-                            <w:proofErr w:type="gramEnd"/>
-                            <w:r>
-                              <w:rPr>
-                                <w:sz w:val="18"/>
-                                <w:szCs w:val="18"/>
-                                <w:lang w:val="es-ES"/>
-                              </w:rPr>
-                              <w:t>numerodoc</w:t>
-                            </w:r>
-                            <w:r>
-                              <w:rPr>
-                                <w:sz w:val="18"/>
-                                <w:szCs w:val="18"/>
-                                <w:lang w:val="es-ES"/>
-                              </w:rPr>
-                              <w:t>}{/</w:t>
-                            </w:r>
-                            <w:r>
-                              <w:rPr>
-                                <w:sz w:val="18"/>
-                                <w:szCs w:val="18"/>
-                                <w:lang w:val="es-ES"/>
-                              </w:rPr>
-                              <w:t>hasDniNie</w:t>
-                            </w:r>
-                            <w:r>
-                              <w:rPr>
-                                <w:sz w:val="18"/>
-                                <w:szCs w:val="18"/>
-                                <w:lang w:val="es-ES"/>
-                              </w:rPr>
-                              <w:t>}</w:t>
-                            </w:r>
                           </w:p>
                           <w:p>
                             <w:pPr>
@@ -1197,7 +904,6 @@
                         </w:rPr>
                         <w:t>{</w:t>
                       </w:r>
-                      <w:proofErr w:type="spellStart"/>
                       <w:r>
                         <w:rPr>
                           <w:sz w:val="18"/>
@@ -1206,7 +912,6 @@
                         </w:rPr>
                         <w:t>plantillaresena</w:t>
                       </w:r>
-                      <w:proofErr w:type="spellEnd"/>
                       <w:r>
                         <w:rPr>
                           <w:sz w:val="18"/>
@@ -1265,25 +970,7 @@
                           <w:szCs w:val="18"/>
                           <w:lang w:val="es-ES"/>
                         </w:rPr>
-                        <w:t>{</w:t>
-                      </w:r>
-                      <w:proofErr w:type="spellStart"/>
-                      <w:r>
-                        <w:rPr>
-                          <w:sz w:val="18"/>
-                          <w:szCs w:val="18"/>
-                          <w:lang w:val="es-ES"/>
-                        </w:rPr>
-                        <w:t>fechanacimiento</w:t>
-                      </w:r>
-                      <w:proofErr w:type="spellEnd"/>
-                      <w:r>
-                        <w:rPr>
-                          <w:sz w:val="18"/>
-                          <w:szCs w:val="18"/>
-                          <w:lang w:val="es-ES"/>
-                        </w:rPr>
-                        <w:t>}</w:t>
+                        <w:t>{fechanacimiento}</w:t>
                       </w:r>
                     </w:p>
                     <w:p>
@@ -1335,25 +1022,7 @@
                           <w:szCs w:val="18"/>
                           <w:lang w:val="es-ES"/>
                         </w:rPr>
-                        <w:t>{</w:t>
-                      </w:r>
-                      <w:proofErr w:type="spellStart"/>
-                      <w:r>
-                        <w:rPr>
-                          <w:sz w:val="18"/>
-                          <w:szCs w:val="18"/>
-                          <w:lang w:val="es-ES"/>
-                        </w:rPr>
-                        <w:t>provpais</w:t>
-                      </w:r>
-                      <w:proofErr w:type="spellEnd"/>
-                      <w:r>
-                        <w:rPr>
-                          <w:sz w:val="18"/>
-                          <w:szCs w:val="18"/>
-                          <w:lang w:val="es-ES"/>
-                        </w:rPr>
-                        <w:t>}</w:t>
+                        <w:t>{provpais}</w:t>
                       </w:r>
                     </w:p>
                     <w:p>
@@ -1425,261 +1094,6 @@
                           <w:lang w:val="es-ES"/>
                         </w:rPr>
                       </w:pPr>
-                      <w:r>
-                        <w:rPr>
-                          <w:sz w:val="18"/>
-                          <w:szCs w:val="18"/>
-                          <w:lang w:val="es-ES"/>
-                        </w:rPr>
-                        <w:t>{#</w:t>
-                      </w:r>
-                      <w:proofErr w:type="gramStart"/>
-                      <w:r>
-                        <w:rPr>
-                          <w:sz w:val="18"/>
-                          <w:szCs w:val="18"/>
-                          <w:lang w:val="es-ES"/>
-                        </w:rPr>
-                        <w:t>hasIndoc}{</w:t>
-                      </w:r>
-                      <w:proofErr w:type="gramEnd"/>
-                      <w:r>
-                        <w:rPr>
-                          <w:sz w:val="18"/>
-                          <w:szCs w:val="18"/>
-                          <w:lang w:val="es-ES"/>
-                        </w:rPr>
-                        <w:t>numerodoc</w:t>
-                      </w:r>
-                      <w:r>
-                        <w:rPr>
-                          <w:sz w:val="18"/>
-                          <w:szCs w:val="18"/>
-                          <w:lang w:val="es-ES"/>
-                        </w:rPr>
-                        <w:t>}{/hasIndoc}</w:t>
-                      </w:r>
-                    </w:p>
-                    <w:p>
-                      <w:pPr>
-                        <w:rPr>
-                          <w:sz w:val="18"/>
-                          <w:szCs w:val="18"/>
-                          <w:lang w:val="es-ES"/>
-                        </w:rPr>
-                      </w:pPr>
-                    </w:p>
-                    <w:p>
-                      <w:pPr>
-                        <w:rPr>
-                          <w:sz w:val="18"/>
-                          <w:szCs w:val="18"/>
-                          <w:lang w:val="es-ES"/>
-                        </w:rPr>
-                      </w:pPr>
-                      <w:r>
-                        <w:rPr>
-                          <w:sz w:val="18"/>
-                          <w:szCs w:val="18"/>
-                          <w:lang w:val="es-ES"/>
-                        </w:rPr>
-                        <w:t>{#</w:t>
-                      </w:r>
-                      <w:proofErr w:type="gramStart"/>
-                      <w:r>
-                        <w:rPr>
-                          <w:sz w:val="18"/>
-                          <w:szCs w:val="18"/>
-                          <w:lang w:val="es-ES"/>
-                        </w:rPr>
-                        <w:t>hasOtroDoc}{</w:t>
-                      </w:r>
-                      <w:proofErr w:type="gramEnd"/>
-                      <w:r>
-                        <w:rPr>
-                          <w:sz w:val="18"/>
-                          <w:szCs w:val="18"/>
-                          <w:lang w:val="es-ES"/>
-                        </w:rPr>
-                        <w:t>numerodoc</w:t>
-                      </w:r>
-                      <w:r>
-                        <w:rPr>
-                          <w:sz w:val="18"/>
-                          <w:szCs w:val="18"/>
-                          <w:lang w:val="es-ES"/>
-                        </w:rPr>
-                        <w:t>}{/hasOtroDoc}</w:t>
-                      </w:r>
-                    </w:p>
-                    <w:p>
-                      <w:pPr>
-                        <w:rPr>
-                          <w:sz w:val="18"/>
-                          <w:szCs w:val="18"/>
-                          <w:lang w:val="es-ES"/>
-                        </w:rPr>
-                      </w:pPr>
-                    </w:p>
-                    <w:p>
-                      <w:pPr>
-                        <w:rPr>
-                          <w:sz w:val="18"/>
-                          <w:szCs w:val="18"/>
-                          <w:lang w:val="es-ES"/>
-                        </w:rPr>
-                      </w:pPr>
-                      <w:r>
-                        <w:rPr>
-                          <w:sz w:val="18"/>
-                          <w:szCs w:val="18"/>
-                          <w:lang w:val="es-ES"/>
-                        </w:rPr>
-                        <w:t>{#</w:t>
-                      </w:r>
-                      <w:proofErr w:type="gramStart"/>
-                      <w:r>
-                        <w:rPr>
-                          <w:sz w:val="18"/>
-                          <w:szCs w:val="18"/>
-                          <w:lang w:val="es-ES"/>
-                        </w:rPr>
-                        <w:t>has</w:t>
-                      </w:r>
-                      <w:r>
-                        <w:rPr>
-                          <w:sz w:val="18"/>
-                          <w:szCs w:val="18"/>
-                          <w:lang w:val="es-ES"/>
-                        </w:rPr>
-                        <w:t>PSP</w:t>
-                      </w:r>
-                      <w:r>
-                        <w:rPr>
-                          <w:sz w:val="18"/>
-                          <w:szCs w:val="18"/>
-                          <w:lang w:val="es-ES"/>
-                        </w:rPr>
-                        <w:t>}{</w:t>
-                      </w:r>
-                      <w:proofErr w:type="gramEnd"/>
-                      <w:r>
-                        <w:rPr>
-                          <w:sz w:val="18"/>
-                          <w:szCs w:val="18"/>
-                          <w:lang w:val="es-ES"/>
-                        </w:rPr>
-                        <w:t>numerodoc</w:t>
-                      </w:r>
-                      <w:r>
-                        <w:rPr>
-                          <w:sz w:val="18"/>
-                          <w:szCs w:val="18"/>
-                          <w:lang w:val="es-ES"/>
-                        </w:rPr>
-                        <w:t>}{/has</w:t>
-                      </w:r>
-                      <w:r>
-                        <w:rPr>
-                          <w:sz w:val="18"/>
-                          <w:szCs w:val="18"/>
-                          <w:lang w:val="es-ES"/>
-                        </w:rPr>
-                        <w:t>PSP</w:t>
-                      </w:r>
-                      <w:r>
-                        <w:rPr>
-                          <w:sz w:val="18"/>
-                          <w:szCs w:val="18"/>
-                          <w:lang w:val="es-ES"/>
-                        </w:rPr>
-                        <w:t>}</w:t>
-                      </w:r>
-                    </w:p>
-                    <w:p>
-                      <w:pPr>
-                        <w:rPr>
-                          <w:sz w:val="18"/>
-                          <w:szCs w:val="18"/>
-                          <w:lang w:val="es-ES"/>
-                        </w:rPr>
-                      </w:pPr>
-                    </w:p>
-                    <w:p>
-                      <w:pPr>
-                        <w:rPr>
-                          <w:sz w:val="18"/>
-                          <w:szCs w:val="18"/>
-                          <w:lang w:val="es-ES"/>
-                        </w:rPr>
-                      </w:pPr>
-                      <w:r>
-                        <w:rPr>
-                          <w:sz w:val="18"/>
-                          <w:szCs w:val="18"/>
-                          <w:lang w:val="es-ES"/>
-                        </w:rPr>
-                        <w:t>{#</w:t>
-                      </w:r>
-                      <w:proofErr w:type="gramStart"/>
-                      <w:r>
-                        <w:rPr>
-                          <w:sz w:val="18"/>
-                          <w:szCs w:val="18"/>
-                          <w:lang w:val="es-ES"/>
-                        </w:rPr>
-                        <w:t>hasDniNie</w:t>
-                      </w:r>
-                      <w:r>
-                        <w:rPr>
-                          <w:sz w:val="18"/>
-                          <w:szCs w:val="18"/>
-                          <w:lang w:val="es-ES"/>
-                        </w:rPr>
-                        <w:t>}{</w:t>
-                      </w:r>
-                      <w:proofErr w:type="gramEnd"/>
-                      <w:r>
-                        <w:rPr>
-                          <w:sz w:val="18"/>
-                          <w:szCs w:val="18"/>
-                          <w:lang w:val="es-ES"/>
-                        </w:rPr>
-                        <w:t>numerodoc</w:t>
-                      </w:r>
-                      <w:r>
-                        <w:rPr>
-                          <w:sz w:val="18"/>
-                          <w:szCs w:val="18"/>
-                          <w:lang w:val="es-ES"/>
-                        </w:rPr>
-                        <w:t>}{/</w:t>
-                      </w:r>
-                      <w:r>
-                        <w:rPr>
-                          <w:sz w:val="18"/>
-                          <w:szCs w:val="18"/>
-                          <w:lang w:val="es-ES"/>
-                        </w:rPr>
-                        <w:t>hasDniNie</w:t>
-                      </w:r>
-                      <w:r>
-                        <w:rPr>
-                          <w:sz w:val="18"/>
-                          <w:szCs w:val="18"/>
-                          <w:lang w:val="es-ES"/>
-                        </w:rPr>
-                        <w:t>}</w:t>
-                      </w:r>
-                    </w:p>
-                    <w:p>
-                      <w:pPr>
-                        <w:rPr>
-                          <w:sz w:val="18"/>
-                          <w:szCs w:val="18"/>
-                          <w:lang w:val="es-ES"/>
-                        </w:rPr>
-                      </w:pPr>
                     </w:p>
                     <w:p>
                       <w:pPr>
@@ -1881,23 +1295,13 @@
                       </w:rPr>
                       <w:t xml:space="preserve"> </w:t>
                     </w:r>
-                    <w:proofErr w:type="spellStart"/>
                     <w:r>
                       <w:rPr>
                         <w:sz w:val="20"/>
                         <w:highlight w:val="yellow"/>
                         <w:lang w:val="es-ES"/>
                       </w:rPr>
-                      <w:t>Nº</w:t>
-                    </w:r>
-                    <w:proofErr w:type="spellEnd"/>
-                    <w:r>
-                      <w:rPr>
-                        <w:sz w:val="20"/>
-                        <w:highlight w:val="yellow"/>
-                        <w:lang w:val="es-ES"/>
-                      </w:rPr>
-                      <w:t xml:space="preserve"> DE</w:t>
+                      <w:t>Nº DE</w:t>
                     </w:r>
                     <w:r>
                       <w:rPr>
@@ -2731,16 +2135,15 @@
                         <w:szCs w:val="18"/>
                         <w:lang w:val="es-ES"/>
                       </w:rPr>
-                      <w:t>{#</w:t>
-                    </w:r>
-                    <w:proofErr w:type="gramStart"/>
+                      <w:t>{#has</w:t>
+                    </w:r>
                     <w:r>
                       <w:rPr>
                         <w:sz w:val="18"/>
                         <w:szCs w:val="18"/>
                         <w:lang w:val="es-ES"/>
                       </w:rPr>
-                      <w:t>has</w:t>
+                      <w:t>Nombre</w:t>
                     </w:r>
                     <w:r>
                       <w:rPr>
@@ -2748,17 +2151,8 @@
                         <w:szCs w:val="18"/>
                         <w:lang w:val="es-ES"/>
                       </w:rPr>
-                      <w:t>Nombre</w:t>
-                    </w:r>
-                    <w:r>
-                      <w:rPr>
-                        <w:sz w:val="18"/>
-                        <w:szCs w:val="18"/>
-                        <w:lang w:val="es-ES"/>
-                      </w:rPr>
                       <w:t>}{</w:t>
                     </w:r>
-                    <w:proofErr w:type="gramEnd"/>
                     <w:r>
                       <w:rPr>
                         <w:sz w:val="18"/>
@@ -2840,25 +2234,7 @@
                         <w:highlight w:val="yellow"/>
                         <w:lang w:val="es-ES"/>
                       </w:rPr>
-                      <w:t xml:space="preserve"> {</w:t>
-                    </w:r>
-                    <w:proofErr w:type="spellStart"/>
-                    <w:r>
-                      <w:rPr>
-                        <w:sz w:val="18"/>
-                        <w:highlight w:val="yellow"/>
-                        <w:lang w:val="es-ES"/>
-                      </w:rPr>
-                      <w:t>lugarnacimiento</w:t>
-                    </w:r>
-                    <w:proofErr w:type="spellEnd"/>
-                    <w:r>
-                      <w:rPr>
-                        <w:sz w:val="18"/>
-                        <w:highlight w:val="yellow"/>
-                        <w:lang w:val="es-ES"/>
-                      </w:rPr>
-                      <w:t>}</w:t>
+                      <w:t xml:space="preserve"> {lugarnacimiento}</w:t>
                     </w:r>
                   </w:p>
                 </w:txbxContent>
@@ -2943,19 +2319,11 @@
                         <w:sz w:val="18"/>
                       </w:rPr>
                     </w:pPr>
-                    <w:proofErr w:type="spellStart"/>
-                    <w:r>
-                      <w:rPr>
-                        <w:sz w:val="18"/>
-                      </w:rPr>
-                      <w:t>Nacionalidad</w:t>
-                    </w:r>
-                    <w:proofErr w:type="spellEnd"/>
-                    <w:r>
-                      <w:rPr>
-                        <w:sz w:val="18"/>
-                      </w:rPr>
-                      <w:t>:</w:t>
+                    <w:r>
+                      <w:rPr>
+                        <w:sz w:val="18"/>
+                      </w:rPr>
+                      <w:t>Nacionalidad:</w:t>
                     </w:r>
                   </w:p>
                 </w:txbxContent>
@@ -2971,21 +2339,12 @@
                         <w:sz w:val="18"/>
                       </w:rPr>
                     </w:pPr>
-                    <w:proofErr w:type="spellStart"/>
                     <w:r>
                       <w:rPr>
                         <w:sz w:val="18"/>
                         <w:highlight w:val="yellow"/>
                       </w:rPr>
-                      <w:t>Hijo</w:t>
-                    </w:r>
-                    <w:proofErr w:type="spellEnd"/>
-                    <w:r>
-                      <w:rPr>
-                        <w:sz w:val="18"/>
-                        <w:highlight w:val="yellow"/>
-                      </w:rPr>
-                      <w:t>/a</w:t>
+                      <w:t>Hijo/a</w:t>
                     </w:r>
                     <w:r>
                       <w:rPr>
@@ -3022,19 +2381,11 @@
                         <w:sz w:val="18"/>
                       </w:rPr>
                     </w:pPr>
-                    <w:proofErr w:type="spellStart"/>
-                    <w:r>
-                      <w:rPr>
-                        <w:sz w:val="18"/>
-                      </w:rPr>
-                      <w:t>Sexo</w:t>
-                    </w:r>
-                    <w:proofErr w:type="spellEnd"/>
-                    <w:r>
-                      <w:rPr>
-                        <w:sz w:val="18"/>
-                      </w:rPr>
-                      <w:t>:</w:t>
+                    <w:r>
+                      <w:rPr>
+                        <w:sz w:val="18"/>
+                      </w:rPr>
+                      <w:t>Sexo:</w:t>
                     </w:r>
                   </w:p>
                 </w:txbxContent>
@@ -3083,19 +2434,11 @@
                         <w:sz w:val="18"/>
                       </w:rPr>
                     </w:pPr>
-                    <w:proofErr w:type="spellStart"/>
-                    <w:r>
-                      <w:rPr>
-                        <w:sz w:val="18"/>
-                      </w:rPr>
-                      <w:t>Pasaporte</w:t>
-                    </w:r>
-                    <w:proofErr w:type="spellEnd"/>
-                    <w:r>
-                      <w:rPr>
-                        <w:sz w:val="18"/>
-                      </w:rPr>
-                      <w:t>:</w:t>
+                    <w:r>
+                      <w:rPr>
+                        <w:sz w:val="18"/>
+                      </w:rPr>
+                      <w:t>Pasaporte:</w:t>
                     </w:r>
                   </w:p>
                 </w:txbxContent>
@@ -3134,6 +2477,13 @@
                       </w:rPr>
                       <w:t>documento:</w:t>
                     </w:r>
+                    <w:r>
+                      <w:rPr>
+                        <w:sz w:val="18"/>
+                        <w:lang w:val="es-ES"/>
+                      </w:rPr>
+                      <w:tab/>
+                    </w:r>
                   </w:p>
                   <w:p>
                     <w:pPr>
@@ -3330,9 +2680,129 @@
     </w:p>
     <w:p>
       <w:pPr>
+        <w:rPr>
+          <w:sz w:val="18"/>
+          <w:szCs w:val="18"/>
+        </w:rPr>
+      </w:pPr>
+      <w:r>
+        <w:rPr>
+          <w:rFonts w:ascii="Times New Roman"/>
+        </w:rPr>
+        <w:tab/>
+      </w:r>
+      <w:r>
+        <w:rPr>
+          <w:rFonts w:ascii="Times New Roman"/>
+        </w:rPr>
+        <w:tab/>
+      </w:r>
+      <w:r>
+        <w:rPr>
+          <w:sz w:val="18"/>
+          <w:szCs w:val="18"/>
+        </w:rPr>
+        <w:t xml:space="preserve">{#hasDniNie}{numerodoc}{/hasDniNie} </w:t>
+      </w:r>
+      <w:r>
+        <w:rPr>
+          <w:sz w:val="18"/>
+          <w:szCs w:val="18"/>
+        </w:rPr>
+        <w:t xml:space="preserve">                         </w:t>
+      </w:r>
+      <w:r>
+        <w:rPr>
+          <w:rFonts w:ascii="Times New Roman"/>
+        </w:rPr>
+        <w:tab/>
+      </w:r>
+      <w:r>
+        <w:rPr>
+          <w:sz w:val="18"/>
+          <w:szCs w:val="18"/>
+        </w:rPr>
+        <w:t>{#hasPSP}{numerodoc}{/hasPSP}</w:t>
+      </w:r>
+    </w:p>
+    <w:p>
+      <w:pPr>
         <w:pStyle w:val="Textoindependiente"/>
         <w:rPr>
           <w:rFonts w:ascii="Times New Roman"/>
+        </w:rPr>
+      </w:pPr>
+    </w:p>
+    <w:p>
+      <w:pPr>
+        <w:rPr>
+          <w:sz w:val="18"/>
+          <w:szCs w:val="18"/>
+        </w:rPr>
+      </w:pPr>
+      <w:r>
+        <w:rPr>
+          <w:rFonts w:ascii="Times New Roman"/>
+        </w:rPr>
+        <w:tab/>
+      </w:r>
+      <w:r>
+        <w:rPr>
+          <w:rFonts w:ascii="Times New Roman"/>
+        </w:rPr>
+        <w:tab/>
+        <w:t xml:space="preserve">          </w:t>
+      </w:r>
+      <w:r>
+        <w:rPr>
+          <w:sz w:val="18"/>
+          <w:szCs w:val="18"/>
+        </w:rPr>
+        <w:t>{#hasIndoc}{</w:t>
+      </w:r>
+      <w:r>
+        <w:rPr>
+          <w:sz w:val="18"/>
+          <w:szCs w:val="18"/>
+        </w:rPr>
+        <w:t>documento</w:t>
+      </w:r>
+      <w:r>
+        <w:rPr>
+          <w:sz w:val="18"/>
+          <w:szCs w:val="18"/>
+        </w:rPr>
+        <w:t>}{/hasIndoc}</w:t>
+      </w:r>
+    </w:p>
+    <w:p>
+      <w:pPr>
+        <w:rPr>
+          <w:sz w:val="18"/>
+          <w:szCs w:val="18"/>
+        </w:rPr>
+      </w:pPr>
+      <w:r>
+        <w:rPr>
+          <w:sz w:val="18"/>
+          <w:szCs w:val="18"/>
+        </w:rPr>
+        <w:tab/>
+      </w:r>
+      <w:r>
+        <w:rPr>
+          <w:sz w:val="18"/>
+          <w:szCs w:val="18"/>
+        </w:rPr>
+        <w:tab/>
+        <w:t xml:space="preserve">             {#hasOtroDoc}{numerodoc}{/hasOtroDoc}</w:t>
+      </w:r>
+    </w:p>
+    <w:p>
+      <w:pPr>
+        <w:rPr>
+          <w:sz w:val="18"/>
+          <w:szCs w:val="18"/>
         </w:rPr>
       </w:pPr>
     </w:p>
@@ -3568,19 +3038,11 @@
                     </w:rPr>
                     <w:t xml:space="preserve"> </w:t>
                   </w:r>
-                  <w:proofErr w:type="spellStart"/>
-                  <w:r>
-                    <w:rPr>
-                      <w:lang w:val="es-ES"/>
-                    </w:rPr>
-                    <w:t>nº</w:t>
-                  </w:r>
-                  <w:proofErr w:type="spellEnd"/>
-                  <w:r>
-                    <w:rPr>
-                      <w:lang w:val="es-ES"/>
-                    </w:rPr>
-                    <w:t>:</w:t>
+                  <w:r>
+                    <w:rPr>
+                      <w:lang w:val="es-ES"/>
+                    </w:rPr>
+                    <w:t>nº:</w:t>
                   </w:r>
                   <w:r>
                     <w:rPr>
@@ -3799,14 +3261,12 @@
                             <w:sz w:val="20"/>
                           </w:rPr>
                         </w:pPr>
-                        <w:proofErr w:type="spellStart"/>
                         <w:r>
                           <w:rPr>
                             <w:sz w:val="20"/>
                           </w:rPr>
                           <w:t>Índice</w:t>
                         </w:r>
-                        <w:proofErr w:type="spellEnd"/>
                         <w:r>
                           <w:rPr>
                             <w:spacing w:val="42"/>
@@ -3814,14 +3274,12 @@
                           </w:rPr>
                           <w:t xml:space="preserve"> </w:t>
                         </w:r>
-                        <w:proofErr w:type="spellStart"/>
                         <w:r>
                           <w:rPr>
                             <w:sz w:val="20"/>
                           </w:rPr>
                           <w:t>izquierdo</w:t>
                         </w:r>
-                        <w:proofErr w:type="spellEnd"/>
                       </w:p>
                     </w:tc>
                     <w:tc>
@@ -3837,14 +3295,12 @@
                             <w:sz w:val="20"/>
                           </w:rPr>
                         </w:pPr>
-                        <w:proofErr w:type="spellStart"/>
                         <w:r>
                           <w:rPr>
                             <w:sz w:val="20"/>
                           </w:rPr>
                           <w:t>Índice</w:t>
                         </w:r>
-                        <w:proofErr w:type="spellEnd"/>
                         <w:r>
                           <w:rPr>
                             <w:spacing w:val="43"/>

</xml_diff>

<commit_message>
Update index.html and amarilla template
</commit_message>
<xml_diff>
--- a/pelayo/templates/amarilla.docx
+++ b/pelayo/templates/amarilla.docx
@@ -628,6 +628,7 @@
                               </w:rPr>
                               <w:t>{</w:t>
                             </w:r>
+                            <w:proofErr w:type="spellStart"/>
                             <w:r>
                               <w:rPr>
                                 <w:sz w:val="18"/>
@@ -636,6 +637,7 @@
                               </w:rPr>
                               <w:t>plantillaresena</w:t>
                             </w:r>
+                            <w:proofErr w:type="spellEnd"/>
                             <w:r>
                               <w:rPr>
                                 <w:sz w:val="18"/>
@@ -694,7 +696,25 @@
                                 <w:szCs w:val="18"/>
                                 <w:lang w:val="es-ES"/>
                               </w:rPr>
-                              <w:t>{fechanacimiento}</w:t>
+                              <w:t>{</w:t>
+                            </w:r>
+                            <w:proofErr w:type="spellStart"/>
+                            <w:r>
+                              <w:rPr>
+                                <w:sz w:val="18"/>
+                                <w:szCs w:val="18"/>
+                                <w:lang w:val="es-ES"/>
+                              </w:rPr>
+                              <w:t>fechanacimiento</w:t>
+                            </w:r>
+                            <w:proofErr w:type="spellEnd"/>
+                            <w:r>
+                              <w:rPr>
+                                <w:sz w:val="18"/>
+                                <w:szCs w:val="18"/>
+                                <w:lang w:val="es-ES"/>
+                              </w:rPr>
+                              <w:t>}</w:t>
                             </w:r>
                           </w:p>
                           <w:p>
@@ -746,7 +766,25 @@
                                 <w:szCs w:val="18"/>
                                 <w:lang w:val="es-ES"/>
                               </w:rPr>
-                              <w:t>{provpais}</w:t>
+                              <w:t>{</w:t>
+                            </w:r>
+                            <w:proofErr w:type="spellStart"/>
+                            <w:r>
+                              <w:rPr>
+                                <w:sz w:val="18"/>
+                                <w:szCs w:val="18"/>
+                                <w:lang w:val="es-ES"/>
+                              </w:rPr>
+                              <w:t>provpais</w:t>
+                            </w:r>
+                            <w:proofErr w:type="spellEnd"/>
+                            <w:r>
+                              <w:rPr>
+                                <w:sz w:val="18"/>
+                                <w:szCs w:val="18"/>
+                                <w:lang w:val="es-ES"/>
+                              </w:rPr>
+                              <w:t>}</w:t>
                             </w:r>
                           </w:p>
                           <w:p>
@@ -904,6 +942,7 @@
                         </w:rPr>
                         <w:t>{</w:t>
                       </w:r>
+                      <w:proofErr w:type="spellStart"/>
                       <w:r>
                         <w:rPr>
                           <w:sz w:val="18"/>
@@ -912,6 +951,7 @@
                         </w:rPr>
                         <w:t>plantillaresena</w:t>
                       </w:r>
+                      <w:proofErr w:type="spellEnd"/>
                       <w:r>
                         <w:rPr>
                           <w:sz w:val="18"/>
@@ -970,7 +1010,25 @@
                           <w:szCs w:val="18"/>
                           <w:lang w:val="es-ES"/>
                         </w:rPr>
-                        <w:t>{fechanacimiento}</w:t>
+                        <w:t>{</w:t>
+                      </w:r>
+                      <w:proofErr w:type="spellStart"/>
+                      <w:r>
+                        <w:rPr>
+                          <w:sz w:val="18"/>
+                          <w:szCs w:val="18"/>
+                          <w:lang w:val="es-ES"/>
+                        </w:rPr>
+                        <w:t>fechanacimiento</w:t>
+                      </w:r>
+                      <w:proofErr w:type="spellEnd"/>
+                      <w:r>
+                        <w:rPr>
+                          <w:sz w:val="18"/>
+                          <w:szCs w:val="18"/>
+                          <w:lang w:val="es-ES"/>
+                        </w:rPr>
+                        <w:t>}</w:t>
                       </w:r>
                     </w:p>
                     <w:p>
@@ -1022,7 +1080,25 @@
                           <w:szCs w:val="18"/>
                           <w:lang w:val="es-ES"/>
                         </w:rPr>
-                        <w:t>{provpais}</w:t>
+                        <w:t>{</w:t>
+                      </w:r>
+                      <w:proofErr w:type="spellStart"/>
+                      <w:r>
+                        <w:rPr>
+                          <w:sz w:val="18"/>
+                          <w:szCs w:val="18"/>
+                          <w:lang w:val="es-ES"/>
+                        </w:rPr>
+                        <w:t>provpais</w:t>
+                      </w:r>
+                      <w:proofErr w:type="spellEnd"/>
+                      <w:r>
+                        <w:rPr>
+                          <w:sz w:val="18"/>
+                          <w:szCs w:val="18"/>
+                          <w:lang w:val="es-ES"/>
+                        </w:rPr>
+                        <w:t>}</w:t>
                       </w:r>
                     </w:p>
                     <w:p>
@@ -1295,13 +1371,23 @@
                       </w:rPr>
                       <w:t xml:space="preserve"> </w:t>
                     </w:r>
+                    <w:proofErr w:type="spellStart"/>
                     <w:r>
                       <w:rPr>
                         <w:sz w:val="20"/>
                         <w:highlight w:val="yellow"/>
                         <w:lang w:val="es-ES"/>
                       </w:rPr>
-                      <w:t>Nº DE</w:t>
+                      <w:t>Nº</w:t>
+                    </w:r>
+                    <w:proofErr w:type="spellEnd"/>
+                    <w:r>
+                      <w:rPr>
+                        <w:sz w:val="20"/>
+                        <w:highlight w:val="yellow"/>
+                        <w:lang w:val="es-ES"/>
+                      </w:rPr>
+                      <w:t xml:space="preserve"> DE</w:t>
                     </w:r>
                     <w:r>
                       <w:rPr>
@@ -2135,14 +2221,23 @@
                         <w:szCs w:val="18"/>
                         <w:lang w:val="es-ES"/>
                       </w:rPr>
-                      <w:t>{#has</w:t>
-                    </w:r>
+                      <w:t>{#</w:t>
+                    </w:r>
+                    <w:proofErr w:type="gramStart"/>
                     <w:r>
                       <w:rPr>
                         <w:sz w:val="18"/>
                         <w:szCs w:val="18"/>
                         <w:lang w:val="es-ES"/>
                       </w:rPr>
+                      <w:t>has</w:t>
+                    </w:r>
+                    <w:r>
+                      <w:rPr>
+                        <w:sz w:val="18"/>
+                        <w:szCs w:val="18"/>
+                        <w:lang w:val="es-ES"/>
+                      </w:rPr>
                       <w:t>Nombre</w:t>
                     </w:r>
                     <w:r>
@@ -2153,6 +2248,7 @@
                       </w:rPr>
                       <w:t>}{</w:t>
                     </w:r>
+                    <w:proofErr w:type="gramEnd"/>
                     <w:r>
                       <w:rPr>
                         <w:sz w:val="18"/>
@@ -2234,7 +2330,25 @@
                         <w:highlight w:val="yellow"/>
                         <w:lang w:val="es-ES"/>
                       </w:rPr>
-                      <w:t xml:space="preserve"> {lugarnacimiento}</w:t>
+                      <w:t xml:space="preserve"> {</w:t>
+                    </w:r>
+                    <w:proofErr w:type="spellStart"/>
+                    <w:r>
+                      <w:rPr>
+                        <w:sz w:val="18"/>
+                        <w:highlight w:val="yellow"/>
+                        <w:lang w:val="es-ES"/>
+                      </w:rPr>
+                      <w:t>lugarnacimiento</w:t>
+                    </w:r>
+                    <w:proofErr w:type="spellEnd"/>
+                    <w:r>
+                      <w:rPr>
+                        <w:sz w:val="18"/>
+                        <w:highlight w:val="yellow"/>
+                        <w:lang w:val="es-ES"/>
+                      </w:rPr>
+                      <w:t>}</w:t>
                     </w:r>
                   </w:p>
                 </w:txbxContent>
@@ -2319,11 +2433,19 @@
                         <w:sz w:val="18"/>
                       </w:rPr>
                     </w:pPr>
-                    <w:r>
-                      <w:rPr>
-                        <w:sz w:val="18"/>
-                      </w:rPr>
-                      <w:t>Nacionalidad:</w:t>
+                    <w:proofErr w:type="spellStart"/>
+                    <w:r>
+                      <w:rPr>
+                        <w:sz w:val="18"/>
+                      </w:rPr>
+                      <w:t>Nacionalidad</w:t>
+                    </w:r>
+                    <w:proofErr w:type="spellEnd"/>
+                    <w:r>
+                      <w:rPr>
+                        <w:sz w:val="18"/>
+                      </w:rPr>
+                      <w:t>:</w:t>
                     </w:r>
                   </w:p>
                 </w:txbxContent>
@@ -2339,12 +2461,21 @@
                         <w:sz w:val="18"/>
                       </w:rPr>
                     </w:pPr>
+                    <w:proofErr w:type="spellStart"/>
                     <w:r>
                       <w:rPr>
                         <w:sz w:val="18"/>
                         <w:highlight w:val="yellow"/>
                       </w:rPr>
-                      <w:t>Hijo/a</w:t>
+                      <w:t>Hijo</w:t>
+                    </w:r>
+                    <w:proofErr w:type="spellEnd"/>
+                    <w:r>
+                      <w:rPr>
+                        <w:sz w:val="18"/>
+                        <w:highlight w:val="yellow"/>
+                      </w:rPr>
+                      <w:t>/a</w:t>
                     </w:r>
                     <w:r>
                       <w:rPr>
@@ -2381,11 +2512,19 @@
                         <w:sz w:val="18"/>
                       </w:rPr>
                     </w:pPr>
-                    <w:r>
-                      <w:rPr>
-                        <w:sz w:val="18"/>
-                      </w:rPr>
-                      <w:t>Sexo:</w:t>
+                    <w:proofErr w:type="spellStart"/>
+                    <w:r>
+                      <w:rPr>
+                        <w:sz w:val="18"/>
+                      </w:rPr>
+                      <w:t>Sexo</w:t>
+                    </w:r>
+                    <w:proofErr w:type="spellEnd"/>
+                    <w:r>
+                      <w:rPr>
+                        <w:sz w:val="18"/>
+                      </w:rPr>
+                      <w:t>:</w:t>
                     </w:r>
                   </w:p>
                 </w:txbxContent>
@@ -2434,11 +2573,19 @@
                         <w:sz w:val="18"/>
                       </w:rPr>
                     </w:pPr>
-                    <w:r>
-                      <w:rPr>
-                        <w:sz w:val="18"/>
-                      </w:rPr>
-                      <w:t>Pasaporte:</w:t>
+                    <w:proofErr w:type="spellStart"/>
+                    <w:r>
+                      <w:rPr>
+                        <w:sz w:val="18"/>
+                      </w:rPr>
+                      <w:t>Pasaporte</w:t>
+                    </w:r>
+                    <w:proofErr w:type="spellEnd"/>
+                    <w:r>
+                      <w:rPr>
+                        <w:sz w:val="18"/>
+                      </w:rPr>
+                      <w:t>:</w:t>
                     </w:r>
                   </w:p>
                 </w:txbxContent>
@@ -2702,7 +2849,44 @@
           <w:sz w:val="18"/>
           <w:szCs w:val="18"/>
         </w:rPr>
-        <w:t xml:space="preserve">{#hasDniNie}{numerodoc}{/hasDniNie} </w:t>
+        <w:t>{#</w:t>
+      </w:r>
+      <w:proofErr w:type="gramStart"/>
+      <w:r>
+        <w:rPr>
+          <w:sz w:val="18"/>
+          <w:szCs w:val="18"/>
+        </w:rPr>
+        <w:t>hasDniNie}{</w:t>
+      </w:r>
+      <w:proofErr w:type="gramEnd"/>
+      <w:r>
+        <w:rPr>
+          <w:sz w:val="18"/>
+          <w:szCs w:val="18"/>
+        </w:rPr>
+        <w:t>dninie</w:t>
+      </w:r>
+      <w:r>
+        <w:rPr>
+          <w:sz w:val="18"/>
+          <w:szCs w:val="18"/>
+        </w:rPr>
+        <w:t>}{/hasDniNie}</w:t>
+      </w:r>
+      <w:r>
+        <w:rPr>
+          <w:sz w:val="18"/>
+          <w:szCs w:val="18"/>
+        </w:rPr>
+        <w:t xml:space="preserve">   </w:t>
+      </w:r>
+      <w:r>
+        <w:rPr>
+          <w:sz w:val="18"/>
+          <w:szCs w:val="18"/>
+        </w:rPr>
+        <w:t xml:space="preserve"> </w:t>
       </w:r>
       <w:r>
         <w:rPr>
@@ -2722,7 +2906,21 @@
           <w:sz w:val="18"/>
           <w:szCs w:val="18"/>
         </w:rPr>
-        <w:t>{#hasPSP}{numerodoc}{/hasPSP}</w:t>
+        <w:t>{#hasPSP}{</w:t>
+      </w:r>
+      <w:r>
+        <w:rPr>
+          <w:sz w:val="18"/>
+          <w:szCs w:val="18"/>
+        </w:rPr>
+        <w:t>psp</w:t>
+      </w:r>
+      <w:r>
+        <w:rPr>
+          <w:sz w:val="18"/>
+          <w:szCs w:val="18"/>
+        </w:rPr>
+        <w:t>}{/hasPSP}</w:t>
       </w:r>
     </w:p>
     <w:p>
@@ -2758,8 +2956,17 @@
           <w:sz w:val="18"/>
           <w:szCs w:val="18"/>
         </w:rPr>
-        <w:t>{#hasIndoc}{</w:t>
+        <w:t>{#</w:t>
       </w:r>
+      <w:proofErr w:type="gramStart"/>
+      <w:r>
+        <w:rPr>
+          <w:sz w:val="18"/>
+          <w:szCs w:val="18"/>
+        </w:rPr>
+        <w:t>hasIndoc}{</w:t>
+      </w:r>
+      <w:proofErr w:type="gramEnd"/>
       <w:r>
         <w:rPr>
           <w:sz w:val="18"/>
@@ -2795,7 +3002,30 @@
           <w:szCs w:val="18"/>
         </w:rPr>
         <w:tab/>
-        <w:t xml:space="preserve">             {#hasOtroDoc}{numerodoc}{/hasOtroDoc}</w:t>
+        <w:t xml:space="preserve">             {#</w:t>
+      </w:r>
+      <w:proofErr w:type="gramStart"/>
+      <w:r>
+        <w:rPr>
+          <w:sz w:val="18"/>
+          <w:szCs w:val="18"/>
+        </w:rPr>
+        <w:t>hasOtroDoc}{</w:t>
+      </w:r>
+      <w:proofErr w:type="gramEnd"/>
+      <w:r>
+        <w:rPr>
+          <w:sz w:val="18"/>
+          <w:szCs w:val="18"/>
+        </w:rPr>
+        <w:t>otrodoc</w:t>
+      </w:r>
+      <w:r>
+        <w:rPr>
+          <w:sz w:val="18"/>
+          <w:szCs w:val="18"/>
+        </w:rPr>
+        <w:t>}{/hasOtroDoc}</w:t>
       </w:r>
     </w:p>
     <w:p>
@@ -3038,11 +3268,19 @@
                     </w:rPr>
                     <w:t xml:space="preserve"> </w:t>
                   </w:r>
-                  <w:r>
-                    <w:rPr>
-                      <w:lang w:val="es-ES"/>
-                    </w:rPr>
-                    <w:t>nº:</w:t>
+                  <w:proofErr w:type="spellStart"/>
+                  <w:r>
+                    <w:rPr>
+                      <w:lang w:val="es-ES"/>
+                    </w:rPr>
+                    <w:t>nº</w:t>
+                  </w:r>
+                  <w:proofErr w:type="spellEnd"/>
+                  <w:r>
+                    <w:rPr>
+                      <w:lang w:val="es-ES"/>
+                    </w:rPr>
+                    <w:t>:</w:t>
                   </w:r>
                   <w:r>
                     <w:rPr>
@@ -3261,12 +3499,14 @@
                             <w:sz w:val="20"/>
                           </w:rPr>
                         </w:pPr>
+                        <w:proofErr w:type="spellStart"/>
                         <w:r>
                           <w:rPr>
                             <w:sz w:val="20"/>
                           </w:rPr>
                           <w:t>Índice</w:t>
                         </w:r>
+                        <w:proofErr w:type="spellEnd"/>
                         <w:r>
                           <w:rPr>
                             <w:spacing w:val="42"/>
@@ -3274,12 +3514,14 @@
                           </w:rPr>
                           <w:t xml:space="preserve"> </w:t>
                         </w:r>
+                        <w:proofErr w:type="spellStart"/>
                         <w:r>
                           <w:rPr>
                             <w:sz w:val="20"/>
                           </w:rPr>
                           <w:t>izquierdo</w:t>
                         </w:r>
+                        <w:proofErr w:type="spellEnd"/>
                       </w:p>
                     </w:tc>
                     <w:tc>
@@ -3295,12 +3537,14 @@
                             <w:sz w:val="20"/>
                           </w:rPr>
                         </w:pPr>
+                        <w:proofErr w:type="spellStart"/>
                         <w:r>
                           <w:rPr>
                             <w:sz w:val="20"/>
                           </w:rPr>
                           <w:t>Índice</w:t>
                         </w:r>
+                        <w:proofErr w:type="spellEnd"/>
                         <w:r>
                           <w:rPr>
                             <w:spacing w:val="43"/>

</xml_diff>

<commit_message>
Update index.html and yellow template
</commit_message>
<xml_diff>
--- a/pelayo/templates/amarilla.docx
+++ b/pelayo/templates/amarilla.docx
@@ -628,7 +628,6 @@
                               </w:rPr>
                               <w:t>{</w:t>
                             </w:r>
-                            <w:proofErr w:type="spellStart"/>
                             <w:r>
                               <w:rPr>
                                 <w:sz w:val="18"/>
@@ -637,7 +636,6 @@
                               </w:rPr>
                               <w:t>plantillaresena</w:t>
                             </w:r>
-                            <w:proofErr w:type="spellEnd"/>
                             <w:r>
                               <w:rPr>
                                 <w:sz w:val="18"/>
@@ -696,25 +694,7 @@
                                 <w:szCs w:val="18"/>
                                 <w:lang w:val="es-ES"/>
                               </w:rPr>
-                              <w:t>{</w:t>
-                            </w:r>
-                            <w:proofErr w:type="spellStart"/>
-                            <w:r>
-                              <w:rPr>
-                                <w:sz w:val="18"/>
-                                <w:szCs w:val="18"/>
-                                <w:lang w:val="es-ES"/>
-                              </w:rPr>
-                              <w:t>fechanacimiento</w:t>
-                            </w:r>
-                            <w:proofErr w:type="spellEnd"/>
-                            <w:r>
-                              <w:rPr>
-                                <w:sz w:val="18"/>
-                                <w:szCs w:val="18"/>
-                                <w:lang w:val="es-ES"/>
-                              </w:rPr>
-                              <w:t>}</w:t>
+                              <w:t>{fechanacimiento}</w:t>
                             </w:r>
                           </w:p>
                           <w:p>
@@ -766,25 +746,7 @@
                                 <w:szCs w:val="18"/>
                                 <w:lang w:val="es-ES"/>
                               </w:rPr>
-                              <w:t>{</w:t>
-                            </w:r>
-                            <w:proofErr w:type="spellStart"/>
-                            <w:r>
-                              <w:rPr>
-                                <w:sz w:val="18"/>
-                                <w:szCs w:val="18"/>
-                                <w:lang w:val="es-ES"/>
-                              </w:rPr>
-                              <w:t>provpais</w:t>
-                            </w:r>
-                            <w:proofErr w:type="spellEnd"/>
-                            <w:r>
-                              <w:rPr>
-                                <w:sz w:val="18"/>
-                                <w:szCs w:val="18"/>
-                                <w:lang w:val="es-ES"/>
-                              </w:rPr>
-                              <w:t>}</w:t>
+                              <w:t>{provpais}</w:t>
                             </w:r>
                           </w:p>
                           <w:p>
@@ -942,7 +904,6 @@
                         </w:rPr>
                         <w:t>{</w:t>
                       </w:r>
-                      <w:proofErr w:type="spellStart"/>
                       <w:r>
                         <w:rPr>
                           <w:sz w:val="18"/>
@@ -951,7 +912,6 @@
                         </w:rPr>
                         <w:t>plantillaresena</w:t>
                       </w:r>
-                      <w:proofErr w:type="spellEnd"/>
                       <w:r>
                         <w:rPr>
                           <w:sz w:val="18"/>
@@ -1010,25 +970,7 @@
                           <w:szCs w:val="18"/>
                           <w:lang w:val="es-ES"/>
                         </w:rPr>
-                        <w:t>{</w:t>
-                      </w:r>
-                      <w:proofErr w:type="spellStart"/>
-                      <w:r>
-                        <w:rPr>
-                          <w:sz w:val="18"/>
-                          <w:szCs w:val="18"/>
-                          <w:lang w:val="es-ES"/>
-                        </w:rPr>
-                        <w:t>fechanacimiento</w:t>
-                      </w:r>
-                      <w:proofErr w:type="spellEnd"/>
-                      <w:r>
-                        <w:rPr>
-                          <w:sz w:val="18"/>
-                          <w:szCs w:val="18"/>
-                          <w:lang w:val="es-ES"/>
-                        </w:rPr>
-                        <w:t>}</w:t>
+                        <w:t>{fechanacimiento}</w:t>
                       </w:r>
                     </w:p>
                     <w:p>
@@ -1080,25 +1022,7 @@
                           <w:szCs w:val="18"/>
                           <w:lang w:val="es-ES"/>
                         </w:rPr>
-                        <w:t>{</w:t>
-                      </w:r>
-                      <w:proofErr w:type="spellStart"/>
-                      <w:r>
-                        <w:rPr>
-                          <w:sz w:val="18"/>
-                          <w:szCs w:val="18"/>
-                          <w:lang w:val="es-ES"/>
-                        </w:rPr>
-                        <w:t>provpais</w:t>
-                      </w:r>
-                      <w:proofErr w:type="spellEnd"/>
-                      <w:r>
-                        <w:rPr>
-                          <w:sz w:val="18"/>
-                          <w:szCs w:val="18"/>
-                          <w:lang w:val="es-ES"/>
-                        </w:rPr>
-                        <w:t>}</w:t>
+                        <w:t>{provpais}</w:t>
                       </w:r>
                     </w:p>
                     <w:p>
@@ -1371,23 +1295,13 @@
                       </w:rPr>
                       <w:t xml:space="preserve"> </w:t>
                     </w:r>
-                    <w:proofErr w:type="spellStart"/>
                     <w:r>
                       <w:rPr>
                         <w:sz w:val="20"/>
                         <w:highlight w:val="yellow"/>
                         <w:lang w:val="es-ES"/>
                       </w:rPr>
-                      <w:t>Nº</w:t>
-                    </w:r>
-                    <w:proofErr w:type="spellEnd"/>
-                    <w:r>
-                      <w:rPr>
-                        <w:sz w:val="20"/>
-                        <w:highlight w:val="yellow"/>
-                        <w:lang w:val="es-ES"/>
-                      </w:rPr>
-                      <w:t xml:space="preserve"> DE</w:t>
+                      <w:t>Nº DE</w:t>
                     </w:r>
                     <w:r>
                       <w:rPr>
@@ -2221,16 +2135,15 @@
                         <w:szCs w:val="18"/>
                         <w:lang w:val="es-ES"/>
                       </w:rPr>
-                      <w:t>{#</w:t>
-                    </w:r>
-                    <w:proofErr w:type="gramStart"/>
+                      <w:t>{#has</w:t>
+                    </w:r>
                     <w:r>
                       <w:rPr>
                         <w:sz w:val="18"/>
                         <w:szCs w:val="18"/>
                         <w:lang w:val="es-ES"/>
                       </w:rPr>
-                      <w:t>has</w:t>
+                      <w:t>Nombre</w:t>
                     </w:r>
                     <w:r>
                       <w:rPr>
@@ -2238,17 +2151,8 @@
                         <w:szCs w:val="18"/>
                         <w:lang w:val="es-ES"/>
                       </w:rPr>
-                      <w:t>Nombre</w:t>
-                    </w:r>
-                    <w:r>
-                      <w:rPr>
-                        <w:sz w:val="18"/>
-                        <w:szCs w:val="18"/>
-                        <w:lang w:val="es-ES"/>
-                      </w:rPr>
                       <w:t>}{</w:t>
                     </w:r>
-                    <w:proofErr w:type="gramEnd"/>
                     <w:r>
                       <w:rPr>
                         <w:sz w:val="18"/>
@@ -2330,25 +2234,7 @@
                         <w:highlight w:val="yellow"/>
                         <w:lang w:val="es-ES"/>
                       </w:rPr>
-                      <w:t xml:space="preserve"> {</w:t>
-                    </w:r>
-                    <w:proofErr w:type="spellStart"/>
-                    <w:r>
-                      <w:rPr>
-                        <w:sz w:val="18"/>
-                        <w:highlight w:val="yellow"/>
-                        <w:lang w:val="es-ES"/>
-                      </w:rPr>
-                      <w:t>lugarnacimiento</w:t>
-                    </w:r>
-                    <w:proofErr w:type="spellEnd"/>
-                    <w:r>
-                      <w:rPr>
-                        <w:sz w:val="18"/>
-                        <w:highlight w:val="yellow"/>
-                        <w:lang w:val="es-ES"/>
-                      </w:rPr>
-                      <w:t>}</w:t>
+                      <w:t xml:space="preserve"> {lugarnacimiento}</w:t>
                     </w:r>
                   </w:p>
                 </w:txbxContent>
@@ -2433,19 +2319,11 @@
                         <w:sz w:val="18"/>
                       </w:rPr>
                     </w:pPr>
-                    <w:proofErr w:type="spellStart"/>
-                    <w:r>
-                      <w:rPr>
-                        <w:sz w:val="18"/>
-                      </w:rPr>
-                      <w:t>Nacionalidad</w:t>
-                    </w:r>
-                    <w:proofErr w:type="spellEnd"/>
-                    <w:r>
-                      <w:rPr>
-                        <w:sz w:val="18"/>
-                      </w:rPr>
-                      <w:t>:</w:t>
+                    <w:r>
+                      <w:rPr>
+                        <w:sz w:val="18"/>
+                      </w:rPr>
+                      <w:t>Nacionalidad:</w:t>
                     </w:r>
                   </w:p>
                 </w:txbxContent>
@@ -2461,21 +2339,12 @@
                         <w:sz w:val="18"/>
                       </w:rPr>
                     </w:pPr>
-                    <w:proofErr w:type="spellStart"/>
                     <w:r>
                       <w:rPr>
                         <w:sz w:val="18"/>
                         <w:highlight w:val="yellow"/>
                       </w:rPr>
-                      <w:t>Hijo</w:t>
-                    </w:r>
-                    <w:proofErr w:type="spellEnd"/>
-                    <w:r>
-                      <w:rPr>
-                        <w:sz w:val="18"/>
-                        <w:highlight w:val="yellow"/>
-                      </w:rPr>
-                      <w:t>/a</w:t>
+                      <w:t>Hijo/a</w:t>
                     </w:r>
                     <w:r>
                       <w:rPr>
@@ -2512,19 +2381,11 @@
                         <w:sz w:val="18"/>
                       </w:rPr>
                     </w:pPr>
-                    <w:proofErr w:type="spellStart"/>
-                    <w:r>
-                      <w:rPr>
-                        <w:sz w:val="18"/>
-                      </w:rPr>
-                      <w:t>Sexo</w:t>
-                    </w:r>
-                    <w:proofErr w:type="spellEnd"/>
-                    <w:r>
-                      <w:rPr>
-                        <w:sz w:val="18"/>
-                      </w:rPr>
-                      <w:t>:</w:t>
+                    <w:r>
+                      <w:rPr>
+                        <w:sz w:val="18"/>
+                      </w:rPr>
+                      <w:t>Sexo:</w:t>
                     </w:r>
                   </w:p>
                 </w:txbxContent>
@@ -2573,19 +2434,11 @@
                         <w:sz w:val="18"/>
                       </w:rPr>
                     </w:pPr>
-                    <w:proofErr w:type="spellStart"/>
-                    <w:r>
-                      <w:rPr>
-                        <w:sz w:val="18"/>
-                      </w:rPr>
-                      <w:t>Pasaporte</w:t>
-                    </w:r>
-                    <w:proofErr w:type="spellEnd"/>
-                    <w:r>
-                      <w:rPr>
-                        <w:sz w:val="18"/>
-                      </w:rPr>
-                      <w:t>:</w:t>
+                    <w:r>
+                      <w:rPr>
+                        <w:sz w:val="18"/>
+                      </w:rPr>
+                      <w:t>Pasaporte:</w:t>
                     </w:r>
                   </w:p>
                 </w:txbxContent>
@@ -2849,17 +2702,8 @@
           <w:sz w:val="18"/>
           <w:szCs w:val="18"/>
         </w:rPr>
-        <w:t>{#</w:t>
+        <w:t>{#hasDniNie}{</w:t>
       </w:r>
-      <w:proofErr w:type="gramStart"/>
-      <w:r>
-        <w:rPr>
-          <w:sz w:val="18"/>
-          <w:szCs w:val="18"/>
-        </w:rPr>
-        <w:t>hasDniNie}{</w:t>
-      </w:r>
-      <w:proofErr w:type="gramEnd"/>
       <w:r>
         <w:rPr>
           <w:sz w:val="18"/>
@@ -2956,23 +2800,14 @@
           <w:sz w:val="18"/>
           <w:szCs w:val="18"/>
         </w:rPr>
-        <w:t>{#</w:t>
+        <w:t>{#hasIndoc}{</w:t>
       </w:r>
-      <w:proofErr w:type="gramStart"/>
       <w:r>
         <w:rPr>
           <w:sz w:val="18"/>
           <w:szCs w:val="18"/>
         </w:rPr>
-        <w:t>hasIndoc}{</w:t>
-      </w:r>
-      <w:proofErr w:type="gramEnd"/>
-      <w:r>
-        <w:rPr>
-          <w:sz w:val="18"/>
-          <w:szCs w:val="18"/>
-        </w:rPr>
-        <w:t>documento</w:t>
+        <w:t>INDOCUMENTADO</w:t>
       </w:r>
       <w:r>
         <w:rPr>
@@ -3002,17 +2837,8 @@
           <w:szCs w:val="18"/>
         </w:rPr>
         <w:tab/>
-        <w:t xml:space="preserve">             {#</w:t>
+        <w:t xml:space="preserve">             {#hasOtroDoc}{</w:t>
       </w:r>
-      <w:proofErr w:type="gramStart"/>
-      <w:r>
-        <w:rPr>
-          <w:sz w:val="18"/>
-          <w:szCs w:val="18"/>
-        </w:rPr>
-        <w:t>hasOtroDoc}{</w:t>
-      </w:r>
-      <w:proofErr w:type="gramEnd"/>
       <w:r>
         <w:rPr>
           <w:sz w:val="18"/>
@@ -3268,19 +3094,11 @@
                     </w:rPr>
                     <w:t xml:space="preserve"> </w:t>
                   </w:r>
-                  <w:proofErr w:type="spellStart"/>
-                  <w:r>
-                    <w:rPr>
-                      <w:lang w:val="es-ES"/>
-                    </w:rPr>
-                    <w:t>nº</w:t>
-                  </w:r>
-                  <w:proofErr w:type="spellEnd"/>
-                  <w:r>
-                    <w:rPr>
-                      <w:lang w:val="es-ES"/>
-                    </w:rPr>
-                    <w:t>:</w:t>
+                  <w:r>
+                    <w:rPr>
+                      <w:lang w:val="es-ES"/>
+                    </w:rPr>
+                    <w:t>nº:</w:t>
                   </w:r>
                   <w:r>
                     <w:rPr>
@@ -3499,14 +3317,12 @@
                             <w:sz w:val="20"/>
                           </w:rPr>
                         </w:pPr>
-                        <w:proofErr w:type="spellStart"/>
                         <w:r>
                           <w:rPr>
                             <w:sz w:val="20"/>
                           </w:rPr>
                           <w:t>Índice</w:t>
                         </w:r>
-                        <w:proofErr w:type="spellEnd"/>
                         <w:r>
                           <w:rPr>
                             <w:spacing w:val="42"/>
@@ -3514,14 +3330,12 @@
                           </w:rPr>
                           <w:t xml:space="preserve"> </w:t>
                         </w:r>
-                        <w:proofErr w:type="spellStart"/>
                         <w:r>
                           <w:rPr>
                             <w:sz w:val="20"/>
                           </w:rPr>
                           <w:t>izquierdo</w:t>
                         </w:r>
-                        <w:proofErr w:type="spellEnd"/>
                       </w:p>
                     </w:tc>
                     <w:tc>
@@ -3537,14 +3351,12 @@
                             <w:sz w:val="20"/>
                           </w:rPr>
                         </w:pPr>
-                        <w:proofErr w:type="spellStart"/>
                         <w:r>
                           <w:rPr>
                             <w:sz w:val="20"/>
                           </w:rPr>
                           <w:t>Índice</w:t>
                         </w:r>
-                        <w:proofErr w:type="spellEnd"/>
                         <w:r>
                           <w:rPr>
                             <w:spacing w:val="43"/>

</xml_diff>

<commit_message>
Final doc index.html changes
</commit_message>
<xml_diff>
--- a/pelayo/templates/amarilla.docx
+++ b/pelayo/templates/amarilla.docx
@@ -628,6 +628,7 @@
                               </w:rPr>
                               <w:t>{</w:t>
                             </w:r>
+                            <w:proofErr w:type="spellStart"/>
                             <w:r>
                               <w:rPr>
                                 <w:sz w:val="18"/>
@@ -636,6 +637,7 @@
                               </w:rPr>
                               <w:t>plantillaresena</w:t>
                             </w:r>
+                            <w:proofErr w:type="spellEnd"/>
                             <w:r>
                               <w:rPr>
                                 <w:sz w:val="18"/>
@@ -694,7 +696,25 @@
                                 <w:szCs w:val="18"/>
                                 <w:lang w:val="es-ES"/>
                               </w:rPr>
-                              <w:t>{fechanacimiento}</w:t>
+                              <w:t>{</w:t>
+                            </w:r>
+                            <w:proofErr w:type="spellStart"/>
+                            <w:r>
+                              <w:rPr>
+                                <w:sz w:val="18"/>
+                                <w:szCs w:val="18"/>
+                                <w:lang w:val="es-ES"/>
+                              </w:rPr>
+                              <w:t>fechanacimiento</w:t>
+                            </w:r>
+                            <w:proofErr w:type="spellEnd"/>
+                            <w:r>
+                              <w:rPr>
+                                <w:sz w:val="18"/>
+                                <w:szCs w:val="18"/>
+                                <w:lang w:val="es-ES"/>
+                              </w:rPr>
+                              <w:t>}</w:t>
                             </w:r>
                           </w:p>
                           <w:p>
@@ -746,7 +766,25 @@
                                 <w:szCs w:val="18"/>
                                 <w:lang w:val="es-ES"/>
                               </w:rPr>
-                              <w:t>{provpais}</w:t>
+                              <w:t>{</w:t>
+                            </w:r>
+                            <w:proofErr w:type="spellStart"/>
+                            <w:r>
+                              <w:rPr>
+                                <w:sz w:val="18"/>
+                                <w:szCs w:val="18"/>
+                                <w:lang w:val="es-ES"/>
+                              </w:rPr>
+                              <w:t>provpais</w:t>
+                            </w:r>
+                            <w:proofErr w:type="spellEnd"/>
+                            <w:r>
+                              <w:rPr>
+                                <w:sz w:val="18"/>
+                                <w:szCs w:val="18"/>
+                                <w:lang w:val="es-ES"/>
+                              </w:rPr>
+                              <w:t>}</w:t>
                             </w:r>
                           </w:p>
                           <w:p>
@@ -904,6 +942,7 @@
                         </w:rPr>
                         <w:t>{</w:t>
                       </w:r>
+                      <w:proofErr w:type="spellStart"/>
                       <w:r>
                         <w:rPr>
                           <w:sz w:val="18"/>
@@ -912,6 +951,7 @@
                         </w:rPr>
                         <w:t>plantillaresena</w:t>
                       </w:r>
+                      <w:proofErr w:type="spellEnd"/>
                       <w:r>
                         <w:rPr>
                           <w:sz w:val="18"/>
@@ -970,7 +1010,25 @@
                           <w:szCs w:val="18"/>
                           <w:lang w:val="es-ES"/>
                         </w:rPr>
-                        <w:t>{fechanacimiento}</w:t>
+                        <w:t>{</w:t>
+                      </w:r>
+                      <w:proofErr w:type="spellStart"/>
+                      <w:r>
+                        <w:rPr>
+                          <w:sz w:val="18"/>
+                          <w:szCs w:val="18"/>
+                          <w:lang w:val="es-ES"/>
+                        </w:rPr>
+                        <w:t>fechanacimiento</w:t>
+                      </w:r>
+                      <w:proofErr w:type="spellEnd"/>
+                      <w:r>
+                        <w:rPr>
+                          <w:sz w:val="18"/>
+                          <w:szCs w:val="18"/>
+                          <w:lang w:val="es-ES"/>
+                        </w:rPr>
+                        <w:t>}</w:t>
                       </w:r>
                     </w:p>
                     <w:p>
@@ -1022,7 +1080,25 @@
                           <w:szCs w:val="18"/>
                           <w:lang w:val="es-ES"/>
                         </w:rPr>
-                        <w:t>{provpais}</w:t>
+                        <w:t>{</w:t>
+                      </w:r>
+                      <w:proofErr w:type="spellStart"/>
+                      <w:r>
+                        <w:rPr>
+                          <w:sz w:val="18"/>
+                          <w:szCs w:val="18"/>
+                          <w:lang w:val="es-ES"/>
+                        </w:rPr>
+                        <w:t>provpais</w:t>
+                      </w:r>
+                      <w:proofErr w:type="spellEnd"/>
+                      <w:r>
+                        <w:rPr>
+                          <w:sz w:val="18"/>
+                          <w:szCs w:val="18"/>
+                          <w:lang w:val="es-ES"/>
+                        </w:rPr>
+                        <w:t>}</w:t>
                       </w:r>
                     </w:p>
                     <w:p>
@@ -1295,13 +1371,23 @@
                       </w:rPr>
                       <w:t xml:space="preserve"> </w:t>
                     </w:r>
+                    <w:proofErr w:type="spellStart"/>
                     <w:r>
                       <w:rPr>
                         <w:sz w:val="20"/>
                         <w:highlight w:val="yellow"/>
                         <w:lang w:val="es-ES"/>
                       </w:rPr>
-                      <w:t>Nº DE</w:t>
+                      <w:t>Nº</w:t>
+                    </w:r>
+                    <w:proofErr w:type="spellEnd"/>
+                    <w:r>
+                      <w:rPr>
+                        <w:sz w:val="20"/>
+                        <w:highlight w:val="yellow"/>
+                        <w:lang w:val="es-ES"/>
+                      </w:rPr>
+                      <w:t xml:space="preserve"> DE</w:t>
                     </w:r>
                     <w:r>
                       <w:rPr>
@@ -2135,14 +2221,23 @@
                         <w:szCs w:val="18"/>
                         <w:lang w:val="es-ES"/>
                       </w:rPr>
-                      <w:t>{#has</w:t>
-                    </w:r>
+                      <w:t>{#</w:t>
+                    </w:r>
+                    <w:proofErr w:type="gramStart"/>
                     <w:r>
                       <w:rPr>
                         <w:sz w:val="18"/>
                         <w:szCs w:val="18"/>
                         <w:lang w:val="es-ES"/>
                       </w:rPr>
+                      <w:t>has</w:t>
+                    </w:r>
+                    <w:r>
+                      <w:rPr>
+                        <w:sz w:val="18"/>
+                        <w:szCs w:val="18"/>
+                        <w:lang w:val="es-ES"/>
+                      </w:rPr>
                       <w:t>Nombre</w:t>
                     </w:r>
                     <w:r>
@@ -2153,6 +2248,7 @@
                       </w:rPr>
                       <w:t>}{</w:t>
                     </w:r>
+                    <w:proofErr w:type="gramEnd"/>
                     <w:r>
                       <w:rPr>
                         <w:sz w:val="18"/>
@@ -2234,7 +2330,25 @@
                         <w:highlight w:val="yellow"/>
                         <w:lang w:val="es-ES"/>
                       </w:rPr>
-                      <w:t xml:space="preserve"> {lugarnacimiento}</w:t>
+                      <w:t xml:space="preserve"> {</w:t>
+                    </w:r>
+                    <w:proofErr w:type="spellStart"/>
+                    <w:r>
+                      <w:rPr>
+                        <w:sz w:val="18"/>
+                        <w:highlight w:val="yellow"/>
+                        <w:lang w:val="es-ES"/>
+                      </w:rPr>
+                      <w:t>lugarnacimiento</w:t>
+                    </w:r>
+                    <w:proofErr w:type="spellEnd"/>
+                    <w:r>
+                      <w:rPr>
+                        <w:sz w:val="18"/>
+                        <w:highlight w:val="yellow"/>
+                        <w:lang w:val="es-ES"/>
+                      </w:rPr>
+                      <w:t>}</w:t>
                     </w:r>
                   </w:p>
                 </w:txbxContent>
@@ -2319,11 +2433,19 @@
                         <w:sz w:val="18"/>
                       </w:rPr>
                     </w:pPr>
-                    <w:r>
-                      <w:rPr>
-                        <w:sz w:val="18"/>
-                      </w:rPr>
-                      <w:t>Nacionalidad:</w:t>
+                    <w:proofErr w:type="spellStart"/>
+                    <w:r>
+                      <w:rPr>
+                        <w:sz w:val="18"/>
+                      </w:rPr>
+                      <w:t>Nacionalidad</w:t>
+                    </w:r>
+                    <w:proofErr w:type="spellEnd"/>
+                    <w:r>
+                      <w:rPr>
+                        <w:sz w:val="18"/>
+                      </w:rPr>
+                      <w:t>:</w:t>
                     </w:r>
                   </w:p>
                 </w:txbxContent>
@@ -2339,12 +2461,21 @@
                         <w:sz w:val="18"/>
                       </w:rPr>
                     </w:pPr>
+                    <w:proofErr w:type="spellStart"/>
                     <w:r>
                       <w:rPr>
                         <w:sz w:val="18"/>
                         <w:highlight w:val="yellow"/>
                       </w:rPr>
-                      <w:t>Hijo/a</w:t>
+                      <w:t>Hijo</w:t>
+                    </w:r>
+                    <w:proofErr w:type="spellEnd"/>
+                    <w:r>
+                      <w:rPr>
+                        <w:sz w:val="18"/>
+                        <w:highlight w:val="yellow"/>
+                      </w:rPr>
+                      <w:t>/a</w:t>
                     </w:r>
                     <w:r>
                       <w:rPr>
@@ -2381,11 +2512,19 @@
                         <w:sz w:val="18"/>
                       </w:rPr>
                     </w:pPr>
-                    <w:r>
-                      <w:rPr>
-                        <w:sz w:val="18"/>
-                      </w:rPr>
-                      <w:t>Sexo:</w:t>
+                    <w:proofErr w:type="spellStart"/>
+                    <w:r>
+                      <w:rPr>
+                        <w:sz w:val="18"/>
+                      </w:rPr>
+                      <w:t>Sexo</w:t>
+                    </w:r>
+                    <w:proofErr w:type="spellEnd"/>
+                    <w:r>
+                      <w:rPr>
+                        <w:sz w:val="18"/>
+                      </w:rPr>
+                      <w:t>:</w:t>
                     </w:r>
                   </w:p>
                 </w:txbxContent>
@@ -2434,11 +2573,19 @@
                         <w:sz w:val="18"/>
                       </w:rPr>
                     </w:pPr>
-                    <w:r>
-                      <w:rPr>
-                        <w:sz w:val="18"/>
-                      </w:rPr>
-                      <w:t>Pasaporte:</w:t>
+                    <w:proofErr w:type="spellStart"/>
+                    <w:r>
+                      <w:rPr>
+                        <w:sz w:val="18"/>
+                      </w:rPr>
+                      <w:t>Pasaporte</w:t>
+                    </w:r>
+                    <w:proofErr w:type="spellEnd"/>
+                    <w:r>
+                      <w:rPr>
+                        <w:sz w:val="18"/>
+                      </w:rPr>
+                      <w:t>:</w:t>
                     </w:r>
                   </w:p>
                 </w:txbxContent>
@@ -2702,8 +2849,17 @@
           <w:sz w:val="18"/>
           <w:szCs w:val="18"/>
         </w:rPr>
-        <w:t>{#hasDniNie}{</w:t>
+        <w:t>{#</w:t>
       </w:r>
+      <w:proofErr w:type="gramStart"/>
+      <w:r>
+        <w:rPr>
+          <w:sz w:val="18"/>
+          <w:szCs w:val="18"/>
+        </w:rPr>
+        <w:t>hasDniNie}{</w:t>
+      </w:r>
+      <w:proofErr w:type="gramEnd"/>
       <w:r>
         <w:rPr>
           <w:sz w:val="18"/>
@@ -2800,14 +2956,23 @@
           <w:sz w:val="18"/>
           <w:szCs w:val="18"/>
         </w:rPr>
-        <w:t>{#hasIndoc}{</w:t>
+        <w:t>{#</w:t>
       </w:r>
+      <w:proofErr w:type="gramStart"/>
       <w:r>
         <w:rPr>
           <w:sz w:val="18"/>
           <w:szCs w:val="18"/>
         </w:rPr>
-        <w:t>INDOCUMENTADO</w:t>
+        <w:t>hasIndoc}{</w:t>
+      </w:r>
+      <w:proofErr w:type="gramEnd"/>
+      <w:r>
+        <w:rPr>
+          <w:sz w:val="18"/>
+          <w:szCs w:val="18"/>
+        </w:rPr>
+        <w:t>indocumentado</w:t>
       </w:r>
       <w:r>
         <w:rPr>
@@ -2837,8 +3002,17 @@
           <w:szCs w:val="18"/>
         </w:rPr>
         <w:tab/>
-        <w:t xml:space="preserve">             {#hasOtroDoc}{</w:t>
+        <w:t xml:space="preserve">             {#</w:t>
       </w:r>
+      <w:proofErr w:type="gramStart"/>
+      <w:r>
+        <w:rPr>
+          <w:sz w:val="18"/>
+          <w:szCs w:val="18"/>
+        </w:rPr>
+        <w:t>hasOtroDoc}{</w:t>
+      </w:r>
+      <w:proofErr w:type="gramEnd"/>
       <w:r>
         <w:rPr>
           <w:sz w:val="18"/>
@@ -3094,11 +3268,19 @@
                     </w:rPr>
                     <w:t xml:space="preserve"> </w:t>
                   </w:r>
-                  <w:r>
-                    <w:rPr>
-                      <w:lang w:val="es-ES"/>
-                    </w:rPr>
-                    <w:t>nº:</w:t>
+                  <w:proofErr w:type="spellStart"/>
+                  <w:r>
+                    <w:rPr>
+                      <w:lang w:val="es-ES"/>
+                    </w:rPr>
+                    <w:t>nº</w:t>
+                  </w:r>
+                  <w:proofErr w:type="spellEnd"/>
+                  <w:r>
+                    <w:rPr>
+                      <w:lang w:val="es-ES"/>
+                    </w:rPr>
+                    <w:t>:</w:t>
                   </w:r>
                   <w:r>
                     <w:rPr>
@@ -3317,12 +3499,14 @@
                             <w:sz w:val="20"/>
                           </w:rPr>
                         </w:pPr>
+                        <w:proofErr w:type="spellStart"/>
                         <w:r>
                           <w:rPr>
                             <w:sz w:val="20"/>
                           </w:rPr>
                           <w:t>Índice</w:t>
                         </w:r>
+                        <w:proofErr w:type="spellEnd"/>
                         <w:r>
                           <w:rPr>
                             <w:spacing w:val="42"/>
@@ -3330,12 +3514,14 @@
                           </w:rPr>
                           <w:t xml:space="preserve"> </w:t>
                         </w:r>
+                        <w:proofErr w:type="spellStart"/>
                         <w:r>
                           <w:rPr>
                             <w:sz w:val="20"/>
                           </w:rPr>
                           <w:t>izquierdo</w:t>
                         </w:r>
+                        <w:proofErr w:type="spellEnd"/>
                       </w:p>
                     </w:tc>
                     <w:tc>
@@ -3351,12 +3537,14 @@
                             <w:sz w:val="20"/>
                           </w:rPr>
                         </w:pPr>
+                        <w:proofErr w:type="spellStart"/>
                         <w:r>
                           <w:rPr>
                             <w:sz w:val="20"/>
                           </w:rPr>
                           <w:t>Índice</w:t>
                         </w:r>
+                        <w:proofErr w:type="spellEnd"/>
                         <w:r>
                           <w:rPr>
                             <w:spacing w:val="43"/>

</xml_diff>

<commit_message>
Update /templates and index.html
</commit_message>
<xml_diff>
--- a/pelayo/templates/amarilla.docx
+++ b/pelayo/templates/amarilla.docx
@@ -17,15 +17,15 @@
         <mc:AlternateContent>
           <mc:Choice Requires="wps">
             <w:drawing>
-              <wp:anchor distT="0" distB="0" distL="0" distR="0" simplePos="0" relativeHeight="487441920" behindDoc="0" locked="0" layoutInCell="1" allowOverlap="1" wp14:anchorId="692CC559" wp14:editId="32EAFD43">
+              <wp:anchor distT="0" distB="0" distL="0" distR="0" simplePos="0" relativeHeight="487441920" behindDoc="0" locked="0" layoutInCell="1" allowOverlap="1" wp14:anchorId="692CC559" wp14:editId="149E23B8">
                 <wp:simplePos x="0" y="0"/>
                 <wp:positionH relativeFrom="column">
-                  <wp:posOffset>8255</wp:posOffset>
+                  <wp:posOffset>8890</wp:posOffset>
                 </wp:positionH>
                 <wp:positionV relativeFrom="paragraph">
-                  <wp:posOffset>4518660</wp:posOffset>
+                  <wp:posOffset>4514850</wp:posOffset>
                 </wp:positionV>
-                <wp:extent cx="4841240" cy="2998470"/>
+                <wp:extent cx="2676525" cy="2998470"/>
                 <wp:effectExtent l="0" t="0" r="0" b="0"/>
                 <wp:wrapSquare wrapText="bothSides"/>
                 <wp:docPr id="217" name="Cuadro de texto 2"/>
@@ -41,7 +41,7 @@
                       <wps:spPr bwMode="auto">
                         <a:xfrm>
                           <a:off x="0" y="0"/>
-                          <a:ext cx="4841240" cy="2998470"/>
+                          <a:ext cx="2676525" cy="2998470"/>
                         </a:xfrm>
                         <a:prstGeom prst="rect">
                           <a:avLst/>
@@ -169,22 +169,6 @@
                               </w:rPr>
                               <w:t xml:space="preserve">            </w:t>
                             </w:r>
-                            <w:r>
-                              <w:rPr>
-                                <w:sz w:val="18"/>
-                                <w:szCs w:val="18"/>
-                              </w:rPr>
-                              <w:t xml:space="preserve">Prov. (País): </w:t>
-                            </w:r>
-                            <w:r>
-                              <w:rPr>
-                                <w:b/>
-                                <w:bCs/>
-                                <w:sz w:val="20"/>
-                                <w:szCs w:val="20"/>
-                              </w:rPr>
-                              <w:t>{provpais}</w:t>
-                            </w:r>
                           </w:p>
                           <w:p>
                             <w:pPr>
@@ -244,22 +228,6 @@
                               </w:rPr>
                               <w:t xml:space="preserve">                                                   </w:t>
                             </w:r>
-                            <w:r>
-                              <w:rPr>
-                                <w:sz w:val="18"/>
-                                <w:szCs w:val="18"/>
-                              </w:rPr>
-                              <w:t xml:space="preserve">Nacionalidad: </w:t>
-                            </w:r>
-                            <w:r>
-                              <w:rPr>
-                                <w:b/>
-                                <w:bCs/>
-                                <w:sz w:val="20"/>
-                                <w:szCs w:val="20"/>
-                              </w:rPr>
-                              <w:t>{nacionalidad}</w:t>
-                            </w:r>
                           </w:p>
                           <w:p>
                             <w:pPr>
@@ -299,23 +267,7 @@
                                 <w:sz w:val="18"/>
                                 <w:szCs w:val="18"/>
                               </w:rPr>
-                              <w:t xml:space="preserve">                                                                  </w:t>
-                            </w:r>
-                            <w:r>
-                              <w:rPr>
-                                <w:sz w:val="18"/>
-                                <w:szCs w:val="18"/>
-                              </w:rPr>
-                              <w:t xml:space="preserve">Sexo: </w:t>
-                            </w:r>
-                            <w:r>
-                              <w:rPr>
-                                <w:b/>
-                                <w:bCs/>
-                                <w:sz w:val="20"/>
-                                <w:szCs w:val="20"/>
-                              </w:rPr>
-                              <w:t>{sexo}</w:t>
+                              <w:t xml:space="preserve">                                                                 </w:t>
                             </w:r>
                           </w:p>
                           <w:p>
@@ -380,22 +332,6 @@
                               </w:rPr>
                               <w:t xml:space="preserve">                                   </w:t>
                             </w:r>
-                            <w:r>
-                              <w:rPr>
-                                <w:sz w:val="18"/>
-                                <w:szCs w:val="18"/>
-                              </w:rPr>
-                              <w:t xml:space="preserve">Pasaporte: </w:t>
-                            </w:r>
-                            <w:r>
-                              <w:rPr>
-                                <w:b/>
-                                <w:bCs/>
-                                <w:sz w:val="20"/>
-                                <w:szCs w:val="20"/>
-                              </w:rPr>
-                              <w:t>{psp}</w:t>
-                            </w:r>
                           </w:p>
                           <w:p>
                             <w:pPr>
@@ -428,43 +364,7 @@
                                 <w:sz w:val="20"/>
                                 <w:szCs w:val="20"/>
                               </w:rPr>
-                              <w:t>{#</w:t>
-                            </w:r>
-                            <w:r>
-                              <w:rPr>
-                                <w:b/>
-                                <w:bCs/>
-                                <w:sz w:val="20"/>
-                                <w:szCs w:val="20"/>
-                              </w:rPr>
-                              <w:t>in</w:t>
-                            </w:r>
-                            <w:r>
-                              <w:rPr>
-                                <w:b/>
-                                <w:bCs/>
-                                <w:sz w:val="20"/>
-                                <w:szCs w:val="20"/>
-                              </w:rPr>
-                              <w:t>doc}{indocumentado}{/</w:t>
-                            </w:r>
-                            <w:r>
-                              <w:rPr>
-                                <w:b/>
-                                <w:bCs/>
-                                <w:sz w:val="20"/>
-                                <w:szCs w:val="20"/>
-                              </w:rPr>
-                              <w:t>in</w:t>
-                            </w:r>
-                            <w:r>
-                              <w:rPr>
-                                <w:b/>
-                                <w:bCs/>
-                                <w:sz w:val="20"/>
-                                <w:szCs w:val="20"/>
-                              </w:rPr>
-                              <w:t>doc}{otrodoc}</w:t>
+                              <w:t>{indocumentado}{otrodoc}</w:t>
                             </w:r>
                           </w:p>
                           <w:p>
@@ -558,7 +458,7 @@
                 <v:stroke joinstyle="miter"/>
                 <v:path gradientshapeok="t" o:connecttype="rect"/>
               </v:shapetype>
-              <v:shape id="Cuadro de texto 2" o:spid="_x0000_s1026" type="#_x0000_t202" style="position:absolute;margin-left:.65pt;margin-top:355.8pt;width:381.2pt;height:236.1pt;z-index:487441920;visibility:visible;mso-wrap-style:square;mso-width-percent:0;mso-height-percent:0;mso-wrap-distance-left:0;mso-wrap-distance-top:0;mso-wrap-distance-right:0;mso-wrap-distance-bottom:0;mso-position-horizontal:absolute;mso-position-horizontal-relative:text;mso-position-vertical:absolute;mso-position-vertical-relative:text;mso-width-percent:0;mso-height-percent:0;mso-width-relative:margin;mso-height-relative:margin;v-text-anchor:top" o:gfxdata="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" filled="f" stroked="f">
+              <v:shape id="Cuadro de texto 2" o:spid="_x0000_s1026" type="#_x0000_t202" style="position:absolute;margin-left:.7pt;margin-top:355.5pt;width:210.75pt;height:236.1pt;z-index:487441920;visibility:visible;mso-wrap-style:square;mso-width-percent:0;mso-height-percent:0;mso-wrap-distance-left:0;mso-wrap-distance-top:0;mso-wrap-distance-right:0;mso-wrap-distance-bottom:0;mso-position-horizontal:absolute;mso-position-horizontal-relative:text;mso-position-vertical:absolute;mso-position-vertical-relative:text;mso-width-percent:0;mso-height-percent:0;mso-width-relative:margin;mso-height-relative:margin;v-text-anchor:top" o:gfxdata="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" filled="f" stroked="f">
                 <v:textbox>
                   <w:txbxContent>
                     <w:p>
@@ -674,22 +574,6 @@
                         </w:rPr>
                         <w:t xml:space="preserve">            </w:t>
                       </w:r>
-                      <w:r>
-                        <w:rPr>
-                          <w:sz w:val="18"/>
-                          <w:szCs w:val="18"/>
-                        </w:rPr>
-                        <w:t xml:space="preserve">Prov. (País): </w:t>
-                      </w:r>
-                      <w:r>
-                        <w:rPr>
-                          <w:b/>
-                          <w:bCs/>
-                          <w:sz w:val="20"/>
-                          <w:szCs w:val="20"/>
-                        </w:rPr>
-                        <w:t>{provpais}</w:t>
-                      </w:r>
                     </w:p>
                     <w:p>
                       <w:pPr>
@@ -749,22 +633,6 @@
                         </w:rPr>
                         <w:t xml:space="preserve">                                                   </w:t>
                       </w:r>
-                      <w:r>
-                        <w:rPr>
-                          <w:sz w:val="18"/>
-                          <w:szCs w:val="18"/>
-                        </w:rPr>
-                        <w:t xml:space="preserve">Nacionalidad: </w:t>
-                      </w:r>
-                      <w:r>
-                        <w:rPr>
-                          <w:b/>
-                          <w:bCs/>
-                          <w:sz w:val="20"/>
-                          <w:szCs w:val="20"/>
-                        </w:rPr>
-                        <w:t>{nacionalidad}</w:t>
-                      </w:r>
                     </w:p>
                     <w:p>
                       <w:pPr>
@@ -804,23 +672,7 @@
                           <w:sz w:val="18"/>
                           <w:szCs w:val="18"/>
                         </w:rPr>
-                        <w:t xml:space="preserve">                                                                  </w:t>
-                      </w:r>
-                      <w:r>
-                        <w:rPr>
-                          <w:sz w:val="18"/>
-                          <w:szCs w:val="18"/>
-                        </w:rPr>
-                        <w:t xml:space="preserve">Sexo: </w:t>
-                      </w:r>
-                      <w:r>
-                        <w:rPr>
-                          <w:b/>
-                          <w:bCs/>
-                          <w:sz w:val="20"/>
-                          <w:szCs w:val="20"/>
-                        </w:rPr>
-                        <w:t>{sexo}</w:t>
+                        <w:t xml:space="preserve">                                                                 </w:t>
                       </w:r>
                     </w:p>
                     <w:p>
@@ -885,22 +737,6 @@
                         </w:rPr>
                         <w:t xml:space="preserve">                                   </w:t>
                       </w:r>
-                      <w:r>
-                        <w:rPr>
-                          <w:sz w:val="18"/>
-                          <w:szCs w:val="18"/>
-                        </w:rPr>
-                        <w:t xml:space="preserve">Pasaporte: </w:t>
-                      </w:r>
-                      <w:r>
-                        <w:rPr>
-                          <w:b/>
-                          <w:bCs/>
-                          <w:sz w:val="20"/>
-                          <w:szCs w:val="20"/>
-                        </w:rPr>
-                        <w:t>{psp}</w:t>
-                      </w:r>
                     </w:p>
                     <w:p>
                       <w:pPr>
@@ -933,43 +769,7 @@
                           <w:sz w:val="20"/>
                           <w:szCs w:val="20"/>
                         </w:rPr>
-                        <w:t>{#</w:t>
-                      </w:r>
-                      <w:r>
-                        <w:rPr>
-                          <w:b/>
-                          <w:bCs/>
-                          <w:sz w:val="20"/>
-                          <w:szCs w:val="20"/>
-                        </w:rPr>
-                        <w:t>in</w:t>
-                      </w:r>
-                      <w:r>
-                        <w:rPr>
-                          <w:b/>
-                          <w:bCs/>
-                          <w:sz w:val="20"/>
-                          <w:szCs w:val="20"/>
-                        </w:rPr>
-                        <w:t>doc}{indocumentado}{/</w:t>
-                      </w:r>
-                      <w:r>
-                        <w:rPr>
-                          <w:b/>
-                          <w:bCs/>
-                          <w:sz w:val="20"/>
-                          <w:szCs w:val="20"/>
-                        </w:rPr>
-                        <w:t>in</w:t>
-                      </w:r>
-                      <w:r>
-                        <w:rPr>
-                          <w:b/>
-                          <w:bCs/>
-                          <w:sz w:val="20"/>
-                          <w:szCs w:val="20"/>
-                        </w:rPr>
-                        <w:t>doc}{otrodoc}</w:t>
+                        <w:t>{indocumentado}{otrodoc}</w:t>
                       </w:r>
                     </w:p>
                     <w:p>
@@ -1039,6 +839,703 @@
                         </w:rPr>
                         <w:t>{motivo}</w:t>
                       </w:r>
+                    </w:p>
+                  </w:txbxContent>
+                </v:textbox>
+                <w10:wrap type="square"/>
+              </v:shape>
+            </w:pict>
+          </mc:Fallback>
+        </mc:AlternateContent>
+      </w:r>
+      <w:r>
+        <w:rPr>
+          <w:sz w:val="2"/>
+          <w:szCs w:val="2"/>
+        </w:rPr>
+        <mc:AlternateContent>
+          <mc:Choice Requires="wps">
+            <w:drawing>
+              <wp:anchor distT="0" distB="0" distL="0" distR="0" simplePos="0" relativeHeight="487446016" behindDoc="0" locked="0" layoutInCell="1" allowOverlap="1" wp14:anchorId="395C909F" wp14:editId="2BC56E00">
+                <wp:simplePos x="0" y="0"/>
+                <wp:positionH relativeFrom="column">
+                  <wp:posOffset>2628900</wp:posOffset>
+                </wp:positionH>
+                <wp:positionV relativeFrom="paragraph">
+                  <wp:posOffset>4562475</wp:posOffset>
+                </wp:positionV>
+                <wp:extent cx="1894840" cy="2950845"/>
+                <wp:effectExtent l="0" t="0" r="0" b="1905"/>
+                <wp:wrapSquare wrapText="bothSides"/>
+                <wp:docPr id="927342121" name="Cuadro de texto 2"/>
+                <wp:cNvGraphicFramePr>
+                  <a:graphicFrameLocks xmlns:a="http://schemas.openxmlformats.org/drawingml/2006/main"/>
+                </wp:cNvGraphicFramePr>
+                <a:graphic xmlns:a="http://schemas.openxmlformats.org/drawingml/2006/main">
+                  <a:graphicData uri="http://schemas.microsoft.com/office/word/2010/wordprocessingShape">
+                    <wps:wsp>
+                      <wps:cNvSpPr txBox="1">
+                        <a:spLocks noChangeArrowheads="1"/>
+                      </wps:cNvSpPr>
+                      <wps:spPr bwMode="auto">
+                        <a:xfrm>
+                          <a:off x="0" y="0"/>
+                          <a:ext cx="1894840" cy="2950845"/>
+                        </a:xfrm>
+                        <a:prstGeom prst="rect">
+                          <a:avLst/>
+                        </a:prstGeom>
+                        <a:noFill/>
+                        <a:ln w="9525">
+                          <a:noFill/>
+                          <a:miter lim="800000"/>
+                          <a:headEnd/>
+                          <a:tailEnd/>
+                        </a:ln>
+                      </wps:spPr>
+                      <wps:txbx>
+                        <w:txbxContent>
+                          <w:p>
+                            <w:pPr>
+                              <w:spacing w:line="264" w:lineRule="auto"/>
+                              <w:rPr>
+                                <w:sz w:val="18"/>
+                                <w:szCs w:val="18"/>
+                              </w:rPr>
+                            </w:pPr>
+                          </w:p>
+                          <w:p>
+                            <w:pPr>
+                              <w:spacing w:line="264" w:lineRule="auto"/>
+                              <w:rPr>
+                                <w:sz w:val="18"/>
+                                <w:szCs w:val="18"/>
+                              </w:rPr>
+                            </w:pPr>
+                          </w:p>
+                          <w:p>
+                            <w:pPr>
+                              <w:spacing w:line="264" w:lineRule="auto"/>
+                              <w:rPr>
+                                <w:sz w:val="18"/>
+                                <w:szCs w:val="18"/>
+                              </w:rPr>
+                            </w:pPr>
+                          </w:p>
+                          <w:p>
+                            <w:pPr>
+                              <w:spacing w:line="264" w:lineRule="auto"/>
+                              <w:rPr>
+                                <w:sz w:val="18"/>
+                                <w:szCs w:val="18"/>
+                              </w:rPr>
+                            </w:pPr>
+                          </w:p>
+                          <w:p>
+                            <w:pPr>
+                              <w:spacing w:line="264" w:lineRule="auto"/>
+                              <w:rPr>
+                                <w:b/>
+                                <w:bCs/>
+                                <w:sz w:val="20"/>
+                                <w:szCs w:val="20"/>
+                              </w:rPr>
+                            </w:pPr>
+                            <w:r>
+                              <w:rPr>
+                                <w:sz w:val="18"/>
+                                <w:szCs w:val="18"/>
+                              </w:rPr>
+                              <w:t>Prov. (País)</w:t>
+                            </w:r>
+                            <w:r>
+                              <w:rPr>
+                                <w:sz w:val="18"/>
+                                <w:szCs w:val="18"/>
+                              </w:rPr>
+                              <w:t xml:space="preserve">: </w:t>
+                            </w:r>
+                            <w:r>
+                              <w:rPr>
+                                <w:b/>
+                                <w:bCs/>
+                                <w:sz w:val="20"/>
+                                <w:szCs w:val="20"/>
+                              </w:rPr>
+                              <w:t>{</w:t>
+                            </w:r>
+                            <w:r>
+                              <w:rPr>
+                                <w:b/>
+                                <w:bCs/>
+                                <w:sz w:val="20"/>
+                                <w:szCs w:val="20"/>
+                              </w:rPr>
+                              <w:t>provpais</w:t>
+                            </w:r>
+                            <w:r>
+                              <w:rPr>
+                                <w:b/>
+                                <w:bCs/>
+                                <w:sz w:val="20"/>
+                                <w:szCs w:val="20"/>
+                              </w:rPr>
+                              <w:t>}</w:t>
+                            </w:r>
+                          </w:p>
+                          <w:p>
+                            <w:pPr>
+                              <w:spacing w:line="264" w:lineRule="auto"/>
+                              <w:rPr>
+                                <w:sz w:val="18"/>
+                                <w:szCs w:val="18"/>
+                              </w:rPr>
+                            </w:pPr>
+                            <w:r>
+                              <w:rPr>
+                                <w:sz w:val="20"/>
+                                <w:szCs w:val="20"/>
+                              </w:rPr>
+                              <w:tab/>
+                            </w:r>
+                            <w:r>
+                              <w:rPr>
+                                <w:sz w:val="18"/>
+                                <w:szCs w:val="18"/>
+                              </w:rPr>
+                              <w:tab/>
+                              <w:t xml:space="preserve">            </w:t>
+                            </w:r>
+                          </w:p>
+                          <w:p>
+                            <w:pPr>
+                              <w:spacing w:line="264" w:lineRule="auto"/>
+                              <w:rPr>
+                                <w:sz w:val="18"/>
+                                <w:szCs w:val="18"/>
+                              </w:rPr>
+                            </w:pPr>
+                            <w:r>
+                              <w:rPr>
+                                <w:sz w:val="18"/>
+                                <w:szCs w:val="18"/>
+                              </w:rPr>
+                              <w:t>Nacionalidad</w:t>
+                            </w:r>
+                            <w:r>
+                              <w:rPr>
+                                <w:sz w:val="18"/>
+                                <w:szCs w:val="18"/>
+                              </w:rPr>
+                              <w:t xml:space="preserve">: </w:t>
+                            </w:r>
+                            <w:r>
+                              <w:rPr>
+                                <w:b/>
+                                <w:bCs/>
+                                <w:sz w:val="20"/>
+                                <w:szCs w:val="20"/>
+                              </w:rPr>
+                              <w:t>{</w:t>
+                            </w:r>
+                            <w:r>
+                              <w:rPr>
+                                <w:b/>
+                                <w:bCs/>
+                                <w:sz w:val="20"/>
+                                <w:szCs w:val="20"/>
+                              </w:rPr>
+                              <w:t>nacionalidad</w:t>
+                            </w:r>
+                            <w:r>
+                              <w:rPr>
+                                <w:b/>
+                                <w:bCs/>
+                                <w:sz w:val="20"/>
+                                <w:szCs w:val="20"/>
+                              </w:rPr>
+                              <w:t>}</w:t>
+                            </w:r>
+                            <w:r>
+                              <w:rPr>
+                                <w:sz w:val="18"/>
+                                <w:szCs w:val="18"/>
+                              </w:rPr>
+                              <w:t xml:space="preserve">                              </w:t>
+                            </w:r>
+                          </w:p>
+                          <w:p>
+                            <w:pPr>
+                              <w:spacing w:line="264" w:lineRule="auto"/>
+                              <w:rPr>
+                                <w:sz w:val="18"/>
+                                <w:szCs w:val="18"/>
+                              </w:rPr>
+                            </w:pPr>
+                          </w:p>
+                          <w:p>
+                            <w:pPr>
+                              <w:spacing w:line="264" w:lineRule="auto"/>
+                              <w:rPr>
+                                <w:sz w:val="18"/>
+                                <w:szCs w:val="18"/>
+                              </w:rPr>
+                            </w:pPr>
+                            <w:r>
+                              <w:rPr>
+                                <w:sz w:val="18"/>
+                                <w:szCs w:val="18"/>
+                              </w:rPr>
+                              <w:t>Sexo</w:t>
+                            </w:r>
+                            <w:r>
+                              <w:rPr>
+                                <w:sz w:val="18"/>
+                                <w:szCs w:val="18"/>
+                              </w:rPr>
+                              <w:t xml:space="preserve">: </w:t>
+                            </w:r>
+                            <w:r>
+                              <w:rPr>
+                                <w:b/>
+                                <w:bCs/>
+                                <w:sz w:val="20"/>
+                                <w:szCs w:val="20"/>
+                              </w:rPr>
+                              <w:t>{</w:t>
+                            </w:r>
+                            <w:r>
+                              <w:rPr>
+                                <w:b/>
+                                <w:bCs/>
+                                <w:sz w:val="20"/>
+                                <w:szCs w:val="20"/>
+                              </w:rPr>
+                              <w:t>sexo</w:t>
+                            </w:r>
+                            <w:r>
+                              <w:rPr>
+                                <w:b/>
+                                <w:bCs/>
+                                <w:sz w:val="20"/>
+                                <w:szCs w:val="20"/>
+                              </w:rPr>
+                              <w:t>}</w:t>
+                            </w:r>
+                            <w:r>
+                              <w:rPr>
+                                <w:sz w:val="18"/>
+                                <w:szCs w:val="18"/>
+                              </w:rPr>
+                              <w:t xml:space="preserve">                                 </w:t>
+                            </w:r>
+                          </w:p>
+                          <w:p>
+                            <w:pPr>
+                              <w:spacing w:line="264" w:lineRule="auto"/>
+                              <w:rPr>
+                                <w:sz w:val="18"/>
+                                <w:szCs w:val="18"/>
+                              </w:rPr>
+                            </w:pPr>
+                          </w:p>
+                          <w:p>
+                            <w:pPr>
+                              <w:spacing w:line="264" w:lineRule="auto"/>
+                              <w:rPr>
+                                <w:sz w:val="20"/>
+                                <w:szCs w:val="20"/>
+                              </w:rPr>
+                            </w:pPr>
+                            <w:r>
+                              <w:rPr>
+                                <w:sz w:val="18"/>
+                                <w:szCs w:val="18"/>
+                              </w:rPr>
+                              <w:t>Pasaporte</w:t>
+                            </w:r>
+                            <w:r>
+                              <w:rPr>
+                                <w:sz w:val="18"/>
+                                <w:szCs w:val="18"/>
+                              </w:rPr>
+                              <w:t xml:space="preserve">: </w:t>
+                            </w:r>
+                            <w:r>
+                              <w:rPr>
+                                <w:b/>
+                                <w:bCs/>
+                                <w:sz w:val="20"/>
+                                <w:szCs w:val="20"/>
+                              </w:rPr>
+                              <w:t>{</w:t>
+                            </w:r>
+                            <w:r>
+                              <w:rPr>
+                                <w:b/>
+                                <w:bCs/>
+                                <w:sz w:val="20"/>
+                                <w:szCs w:val="20"/>
+                              </w:rPr>
+                              <w:t>psp</w:t>
+                            </w:r>
+                            <w:r>
+                              <w:rPr>
+                                <w:b/>
+                                <w:bCs/>
+                                <w:sz w:val="20"/>
+                                <w:szCs w:val="20"/>
+                              </w:rPr>
+                              <w:t>}</w:t>
+                            </w:r>
+                            <w:r>
+                              <w:rPr>
+                                <w:sz w:val="18"/>
+                                <w:szCs w:val="18"/>
+                              </w:rPr>
+                              <w:t xml:space="preserve">                              </w:t>
+                            </w:r>
+                          </w:p>
+                          <w:p>
+                            <w:pPr>
+                              <w:spacing w:line="264" w:lineRule="auto"/>
+                              <w:rPr>
+                                <w:sz w:val="18"/>
+                                <w:szCs w:val="18"/>
+                              </w:rPr>
+                            </w:pPr>
+                          </w:p>
+                        </w:txbxContent>
+                      </wps:txbx>
+                      <wps:bodyPr rot="0" vert="horz" wrap="square" lIns="91440" tIns="45720" rIns="91440" bIns="45720" anchor="t" anchorCtr="0">
+                        <a:noAutofit/>
+                      </wps:bodyPr>
+                    </wps:wsp>
+                  </a:graphicData>
+                </a:graphic>
+                <wp14:sizeRelH relativeFrom="margin">
+                  <wp14:pctWidth>0</wp14:pctWidth>
+                </wp14:sizeRelH>
+                <wp14:sizeRelV relativeFrom="margin">
+                  <wp14:pctHeight>0</wp14:pctHeight>
+                </wp14:sizeRelV>
+              </wp:anchor>
+            </w:drawing>
+          </mc:Choice>
+          <mc:Fallback>
+            <w:pict>
+              <v:shape w14:anchorId="395C909F" id="_x0000_s1027" type="#_x0000_t202" style="position:absolute;margin-left:207pt;margin-top:359.25pt;width:149.2pt;height:232.35pt;z-index:487446016;visibility:visible;mso-wrap-style:square;mso-width-percent:0;mso-height-percent:0;mso-wrap-distance-left:0;mso-wrap-distance-top:0;mso-wrap-distance-right:0;mso-wrap-distance-bottom:0;mso-position-horizontal:absolute;mso-position-horizontal-relative:text;mso-position-vertical:absolute;mso-position-vertical-relative:text;mso-width-percent:0;mso-height-percent:0;mso-width-relative:margin;mso-height-relative:margin;v-text-anchor:top" o:gfxdata="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" filled="f" stroked="f">
+                <v:textbox>
+                  <w:txbxContent>
+                    <w:p>
+                      <w:pPr>
+                        <w:spacing w:line="264" w:lineRule="auto"/>
+                        <w:rPr>
+                          <w:sz w:val="18"/>
+                          <w:szCs w:val="18"/>
+                        </w:rPr>
+                      </w:pPr>
+                    </w:p>
+                    <w:p>
+                      <w:pPr>
+                        <w:spacing w:line="264" w:lineRule="auto"/>
+                        <w:rPr>
+                          <w:sz w:val="18"/>
+                          <w:szCs w:val="18"/>
+                        </w:rPr>
+                      </w:pPr>
+                    </w:p>
+                    <w:p>
+                      <w:pPr>
+                        <w:spacing w:line="264" w:lineRule="auto"/>
+                        <w:rPr>
+                          <w:sz w:val="18"/>
+                          <w:szCs w:val="18"/>
+                        </w:rPr>
+                      </w:pPr>
+                    </w:p>
+                    <w:p>
+                      <w:pPr>
+                        <w:spacing w:line="264" w:lineRule="auto"/>
+                        <w:rPr>
+                          <w:sz w:val="18"/>
+                          <w:szCs w:val="18"/>
+                        </w:rPr>
+                      </w:pPr>
+                    </w:p>
+                    <w:p>
+                      <w:pPr>
+                        <w:spacing w:line="264" w:lineRule="auto"/>
+                        <w:rPr>
+                          <w:b/>
+                          <w:bCs/>
+                          <w:sz w:val="20"/>
+                          <w:szCs w:val="20"/>
+                        </w:rPr>
+                      </w:pPr>
+                      <w:r>
+                        <w:rPr>
+                          <w:sz w:val="18"/>
+                          <w:szCs w:val="18"/>
+                        </w:rPr>
+                        <w:t>Prov. (País)</w:t>
+                      </w:r>
+                      <w:r>
+                        <w:rPr>
+                          <w:sz w:val="18"/>
+                          <w:szCs w:val="18"/>
+                        </w:rPr>
+                        <w:t xml:space="preserve">: </w:t>
+                      </w:r>
+                      <w:r>
+                        <w:rPr>
+                          <w:b/>
+                          <w:bCs/>
+                          <w:sz w:val="20"/>
+                          <w:szCs w:val="20"/>
+                        </w:rPr>
+                        <w:t>{</w:t>
+                      </w:r>
+                      <w:r>
+                        <w:rPr>
+                          <w:b/>
+                          <w:bCs/>
+                          <w:sz w:val="20"/>
+                          <w:szCs w:val="20"/>
+                        </w:rPr>
+                        <w:t>provpais</w:t>
+                      </w:r>
+                      <w:r>
+                        <w:rPr>
+                          <w:b/>
+                          <w:bCs/>
+                          <w:sz w:val="20"/>
+                          <w:szCs w:val="20"/>
+                        </w:rPr>
+                        <w:t>}</w:t>
+                      </w:r>
+                    </w:p>
+                    <w:p>
+                      <w:pPr>
+                        <w:spacing w:line="264" w:lineRule="auto"/>
+                        <w:rPr>
+                          <w:sz w:val="18"/>
+                          <w:szCs w:val="18"/>
+                        </w:rPr>
+                      </w:pPr>
+                      <w:r>
+                        <w:rPr>
+                          <w:sz w:val="20"/>
+                          <w:szCs w:val="20"/>
+                        </w:rPr>
+                        <w:tab/>
+                      </w:r>
+                      <w:r>
+                        <w:rPr>
+                          <w:sz w:val="18"/>
+                          <w:szCs w:val="18"/>
+                        </w:rPr>
+                        <w:tab/>
+                        <w:t xml:space="preserve">            </w:t>
+                      </w:r>
+                    </w:p>
+                    <w:p>
+                      <w:pPr>
+                        <w:spacing w:line="264" w:lineRule="auto"/>
+                        <w:rPr>
+                          <w:sz w:val="18"/>
+                          <w:szCs w:val="18"/>
+                        </w:rPr>
+                      </w:pPr>
+                      <w:r>
+                        <w:rPr>
+                          <w:sz w:val="18"/>
+                          <w:szCs w:val="18"/>
+                        </w:rPr>
+                        <w:t>Nacionalidad</w:t>
+                      </w:r>
+                      <w:r>
+                        <w:rPr>
+                          <w:sz w:val="18"/>
+                          <w:szCs w:val="18"/>
+                        </w:rPr>
+                        <w:t xml:space="preserve">: </w:t>
+                      </w:r>
+                      <w:r>
+                        <w:rPr>
+                          <w:b/>
+                          <w:bCs/>
+                          <w:sz w:val="20"/>
+                          <w:szCs w:val="20"/>
+                        </w:rPr>
+                        <w:t>{</w:t>
+                      </w:r>
+                      <w:r>
+                        <w:rPr>
+                          <w:b/>
+                          <w:bCs/>
+                          <w:sz w:val="20"/>
+                          <w:szCs w:val="20"/>
+                        </w:rPr>
+                        <w:t>nacionalidad</w:t>
+                      </w:r>
+                      <w:r>
+                        <w:rPr>
+                          <w:b/>
+                          <w:bCs/>
+                          <w:sz w:val="20"/>
+                          <w:szCs w:val="20"/>
+                        </w:rPr>
+                        <w:t>}</w:t>
+                      </w:r>
+                      <w:r>
+                        <w:rPr>
+                          <w:sz w:val="18"/>
+                          <w:szCs w:val="18"/>
+                        </w:rPr>
+                        <w:t xml:space="preserve">                              </w:t>
+                      </w:r>
+                    </w:p>
+                    <w:p>
+                      <w:pPr>
+                        <w:spacing w:line="264" w:lineRule="auto"/>
+                        <w:rPr>
+                          <w:sz w:val="18"/>
+                          <w:szCs w:val="18"/>
+                        </w:rPr>
+                      </w:pPr>
+                    </w:p>
+                    <w:p>
+                      <w:pPr>
+                        <w:spacing w:line="264" w:lineRule="auto"/>
+                        <w:rPr>
+                          <w:sz w:val="18"/>
+                          <w:szCs w:val="18"/>
+                        </w:rPr>
+                      </w:pPr>
+                      <w:r>
+                        <w:rPr>
+                          <w:sz w:val="18"/>
+                          <w:szCs w:val="18"/>
+                        </w:rPr>
+                        <w:t>Sexo</w:t>
+                      </w:r>
+                      <w:r>
+                        <w:rPr>
+                          <w:sz w:val="18"/>
+                          <w:szCs w:val="18"/>
+                        </w:rPr>
+                        <w:t xml:space="preserve">: </w:t>
+                      </w:r>
+                      <w:r>
+                        <w:rPr>
+                          <w:b/>
+                          <w:bCs/>
+                          <w:sz w:val="20"/>
+                          <w:szCs w:val="20"/>
+                        </w:rPr>
+                        <w:t>{</w:t>
+                      </w:r>
+                      <w:r>
+                        <w:rPr>
+                          <w:b/>
+                          <w:bCs/>
+                          <w:sz w:val="20"/>
+                          <w:szCs w:val="20"/>
+                        </w:rPr>
+                        <w:t>sexo</w:t>
+                      </w:r>
+                      <w:r>
+                        <w:rPr>
+                          <w:b/>
+                          <w:bCs/>
+                          <w:sz w:val="20"/>
+                          <w:szCs w:val="20"/>
+                        </w:rPr>
+                        <w:t>}</w:t>
+                      </w:r>
+                      <w:r>
+                        <w:rPr>
+                          <w:sz w:val="18"/>
+                          <w:szCs w:val="18"/>
+                        </w:rPr>
+                        <w:t xml:space="preserve">                                 </w:t>
+                      </w:r>
+                    </w:p>
+                    <w:p>
+                      <w:pPr>
+                        <w:spacing w:line="264" w:lineRule="auto"/>
+                        <w:rPr>
+                          <w:sz w:val="18"/>
+                          <w:szCs w:val="18"/>
+                        </w:rPr>
+                      </w:pPr>
+                    </w:p>
+                    <w:p>
+                      <w:pPr>
+                        <w:spacing w:line="264" w:lineRule="auto"/>
+                        <w:rPr>
+                          <w:sz w:val="20"/>
+                          <w:szCs w:val="20"/>
+                        </w:rPr>
+                      </w:pPr>
+                      <w:r>
+                        <w:rPr>
+                          <w:sz w:val="18"/>
+                          <w:szCs w:val="18"/>
+                        </w:rPr>
+                        <w:t>Pasaporte</w:t>
+                      </w:r>
+                      <w:r>
+                        <w:rPr>
+                          <w:sz w:val="18"/>
+                          <w:szCs w:val="18"/>
+                        </w:rPr>
+                        <w:t xml:space="preserve">: </w:t>
+                      </w:r>
+                      <w:r>
+                        <w:rPr>
+                          <w:b/>
+                          <w:bCs/>
+                          <w:sz w:val="20"/>
+                          <w:szCs w:val="20"/>
+                        </w:rPr>
+                        <w:t>{</w:t>
+                      </w:r>
+                      <w:r>
+                        <w:rPr>
+                          <w:b/>
+                          <w:bCs/>
+                          <w:sz w:val="20"/>
+                          <w:szCs w:val="20"/>
+                        </w:rPr>
+                        <w:t>psp</w:t>
+                      </w:r>
+                      <w:r>
+                        <w:rPr>
+                          <w:b/>
+                          <w:bCs/>
+                          <w:sz w:val="20"/>
+                          <w:szCs w:val="20"/>
+                        </w:rPr>
+                        <w:t>}</w:t>
+                      </w:r>
+                      <w:r>
+                        <w:rPr>
+                          <w:sz w:val="18"/>
+                          <w:szCs w:val="18"/>
+                        </w:rPr>
+                        <w:t xml:space="preserve">                              </w:t>
+                      </w:r>
+                    </w:p>
+                    <w:p>
+                      <w:pPr>
+                        <w:spacing w:line="264" w:lineRule="auto"/>
+                        <w:rPr>
+                          <w:sz w:val="18"/>
+                          <w:szCs w:val="18"/>
+                        </w:rPr>
+                      </w:pPr>
                     </w:p>
                   </w:txbxContent>
                 </v:textbox>

</xml_diff>

<commit_message>
Update index.html and amarilla.docx
</commit_message>
<xml_diff>
--- a/pelayo/templates/amarilla.docx
+++ b/pelayo/templates/amarilla.docx
@@ -9,6 +9,673 @@
           <w:szCs w:val="2"/>
         </w:rPr>
       </w:pPr>
+      <w:r>
+        <w:rPr>
+          <w:sz w:val="2"/>
+          <w:szCs w:val="2"/>
+        </w:rPr>
+        <mc:AlternateContent>
+          <mc:Choice Requires="wps">
+            <w:drawing>
+              <wp:anchor distT="45720" distB="45720" distL="114300" distR="114300" simplePos="0" relativeHeight="487443968" behindDoc="0" locked="0" layoutInCell="1" allowOverlap="1" wp14:anchorId="5C9E12EE" wp14:editId="022A1810">
+                <wp:simplePos x="0" y="0"/>
+                <wp:positionH relativeFrom="column">
+                  <wp:posOffset>7620</wp:posOffset>
+                </wp:positionH>
+                <wp:positionV relativeFrom="paragraph">
+                  <wp:posOffset>1524635</wp:posOffset>
+                </wp:positionV>
+                <wp:extent cx="4568190" cy="1080135"/>
+                <wp:effectExtent l="0" t="0" r="0" b="5715"/>
+                <wp:wrapSquare wrapText="bothSides"/>
+                <wp:docPr id="1046820207" name="Cuadro de texto 2"/>
+                <wp:cNvGraphicFramePr>
+                  <a:graphicFrameLocks xmlns:a="http://schemas.openxmlformats.org/drawingml/2006/main"/>
+                </wp:cNvGraphicFramePr>
+                <a:graphic xmlns:a="http://schemas.openxmlformats.org/drawingml/2006/main">
+                  <a:graphicData uri="http://schemas.microsoft.com/office/word/2010/wordprocessingShape">
+                    <wps:wsp>
+                      <wps:cNvSpPr txBox="1">
+                        <a:spLocks noChangeArrowheads="1"/>
+                      </wps:cNvSpPr>
+                      <wps:spPr bwMode="auto">
+                        <a:xfrm>
+                          <a:off x="0" y="0"/>
+                          <a:ext cx="4568190" cy="1080135"/>
+                        </a:xfrm>
+                        <a:prstGeom prst="rect">
+                          <a:avLst/>
+                        </a:prstGeom>
+                        <a:noFill/>
+                        <a:ln w="9525">
+                          <a:noFill/>
+                          <a:miter lim="800000"/>
+                          <a:headEnd/>
+                          <a:tailEnd/>
+                        </a:ln>
+                      </wps:spPr>
+                      <wps:txbx>
+                        <w:txbxContent>
+                          <w:p>
+                            <w:pPr>
+                              <w:spacing w:line="216" w:lineRule="auto"/>
+                              <w:rPr>
+                                <w:sz w:val="20"/>
+                                <w:szCs w:val="20"/>
+                              </w:rPr>
+                            </w:pPr>
+                            <w:r>
+                              <w:rPr>
+                                <w:sz w:val="18"/>
+                                <w:szCs w:val="18"/>
+                              </w:rPr>
+                              <w:t>ATESTADO / DILIG. Nº:</w:t>
+                            </w:r>
+                            <w:r>
+                              <w:rPr>
+                                <w:sz w:val="18"/>
+                                <w:szCs w:val="18"/>
+                              </w:rPr>
+                              <w:tab/>
+                            </w:r>
+                            <w:r>
+                              <w:rPr>
+                                <w:sz w:val="18"/>
+                                <w:szCs w:val="18"/>
+                              </w:rPr>
+                              <w:tab/>
+                            </w:r>
+                            <w:r>
+                              <w:rPr>
+                                <w:sz w:val="18"/>
+                                <w:szCs w:val="18"/>
+                              </w:rPr>
+                              <w:tab/>
+                            </w:r>
+                            <w:r>
+                              <w:rPr>
+                                <w:sz w:val="18"/>
+                                <w:szCs w:val="18"/>
+                              </w:rPr>
+                              <w:tab/>
+                            </w:r>
+                            <w:r>
+                              <w:rPr>
+                                <w:sz w:val="18"/>
+                                <w:szCs w:val="18"/>
+                              </w:rPr>
+                              <w:tab/>
+                              <w:t xml:space="preserve"> </w:t>
+                            </w:r>
+                            <w:r>
+                              <w:rPr>
+                                <w:sz w:val="18"/>
+                                <w:szCs w:val="18"/>
+                              </w:rPr>
+                              <w:t xml:space="preserve"> </w:t>
+                            </w:r>
+                            <w:r>
+                              <w:rPr>
+                                <w:sz w:val="18"/>
+                                <w:szCs w:val="18"/>
+                              </w:rPr>
+                              <w:t>FECHA</w:t>
+                            </w:r>
+                            <w:r>
+                              <w:rPr>
+                                <w:sz w:val="18"/>
+                                <w:szCs w:val="18"/>
+                              </w:rPr>
+                              <w:t>:</w:t>
+                            </w:r>
+                            <w:r>
+                              <w:rPr>
+                                <w:sz w:val="20"/>
+                                <w:szCs w:val="20"/>
+                              </w:rPr>
+                              <w:t xml:space="preserve"> </w:t>
+                            </w:r>
+                            <w:r>
+                              <w:rPr>
+                                <w:b/>
+                                <w:bCs/>
+                                <w:sz w:val="20"/>
+                                <w:szCs w:val="20"/>
+                              </w:rPr>
+                              <w:t>{fecha}</w:t>
+                            </w:r>
+                          </w:p>
+                          <w:p>
+                            <w:pPr>
+                              <w:spacing w:line="216" w:lineRule="auto"/>
+                              <w:rPr>
+                                <w:sz w:val="20"/>
+                                <w:szCs w:val="20"/>
+                              </w:rPr>
+                            </w:pPr>
+                          </w:p>
+                          <w:p>
+                            <w:pPr>
+                              <w:spacing w:line="216" w:lineRule="auto"/>
+                              <w:rPr>
+                                <w:sz w:val="18"/>
+                                <w:szCs w:val="18"/>
+                              </w:rPr>
+                            </w:pPr>
+                            <w:r>
+                              <w:rPr>
+                                <w:sz w:val="18"/>
+                                <w:szCs w:val="18"/>
+                              </w:rPr>
+                              <w:t xml:space="preserve">DEPENDENCIA DILIGENCIAS: </w:t>
+                            </w:r>
+                            <w:r>
+                              <w:rPr>
+                                <w:b/>
+                                <w:bCs/>
+                                <w:sz w:val="20"/>
+                                <w:szCs w:val="20"/>
+                              </w:rPr>
+                              <w:t>MADRID-PUENTE DE VALLECAS-ODAC</w:t>
+                            </w:r>
+                          </w:p>
+                          <w:p>
+                            <w:pPr>
+                              <w:spacing w:line="216" w:lineRule="auto"/>
+                              <w:rPr>
+                                <w:sz w:val="20"/>
+                                <w:szCs w:val="20"/>
+                              </w:rPr>
+                            </w:pPr>
+                          </w:p>
+                          <w:p>
+                            <w:pPr>
+                              <w:spacing w:line="216" w:lineRule="auto"/>
+                              <w:rPr>
+                                <w:sz w:val="20"/>
+                                <w:szCs w:val="20"/>
+                              </w:rPr>
+                            </w:pPr>
+                            <w:r>
+                              <w:rPr>
+                                <w:sz w:val="18"/>
+                                <w:szCs w:val="18"/>
+                              </w:rPr>
+                              <w:t>DEPENDENCIA OBTENCIÓN RESEÑA:</w:t>
+                            </w:r>
+                            <w:r>
+                              <w:rPr>
+                                <w:sz w:val="20"/>
+                                <w:szCs w:val="20"/>
+                              </w:rPr>
+                              <w:t xml:space="preserve"> </w:t>
+                            </w:r>
+                            <w:r>
+                              <w:rPr>
+                                <w:b/>
+                                <w:bCs/>
+                                <w:sz w:val="20"/>
+                                <w:szCs w:val="20"/>
+                              </w:rPr>
+                              <w:t>{plantillaresena}</w:t>
+                            </w:r>
+                          </w:p>
+                          <w:p>
+                            <w:pPr>
+                              <w:spacing w:line="216" w:lineRule="auto"/>
+                              <w:rPr>
+                                <w:sz w:val="20"/>
+                                <w:szCs w:val="20"/>
+                              </w:rPr>
+                            </w:pPr>
+                          </w:p>
+                          <w:p>
+                            <w:pPr>
+                              <w:spacing w:line="216" w:lineRule="auto"/>
+                              <w:rPr>
+                                <w:sz w:val="20"/>
+                                <w:szCs w:val="20"/>
+                              </w:rPr>
+                            </w:pPr>
+                            <w:r>
+                              <w:rPr>
+                                <w:sz w:val="18"/>
+                                <w:szCs w:val="18"/>
+                              </w:rPr>
+                              <w:t>Nº DE ORDINAL:</w:t>
+                            </w:r>
+                            <w:r>
+                              <w:rPr>
+                                <w:sz w:val="20"/>
+                                <w:szCs w:val="20"/>
+                              </w:rPr>
+                              <w:t xml:space="preserve"> </w:t>
+                            </w:r>
+                            <w:bookmarkStart w:id="0" w:name="_Hlk179287446"/>
+                            <w:r>
+                              <w:rPr>
+                                <w:sz w:val="16"/>
+                                <w:szCs w:val="16"/>
+                              </w:rPr>
+                              <w:t>{#</w:t>
+                            </w:r>
+                            <w:r>
+                              <w:rPr>
+                                <w:sz w:val="16"/>
+                                <w:szCs w:val="16"/>
+                              </w:rPr>
+                              <w:t>isOrdinal</w:t>
+                            </w:r>
+                            <w:r>
+                              <w:rPr>
+                                <w:sz w:val="16"/>
+                                <w:szCs w:val="16"/>
+                              </w:rPr>
+                              <w:t>}</w:t>
+                            </w:r>
+                            <w:bookmarkEnd w:id="0"/>
+                            <w:r>
+                              <w:rPr>
+                                <w:b/>
+                                <w:bCs/>
+                                <w:sz w:val="20"/>
+                                <w:szCs w:val="20"/>
+                              </w:rPr>
+                              <w:t>{ordinal}</w:t>
+                            </w:r>
+                            <w:r>
+                              <w:rPr>
+                                <w:sz w:val="16"/>
+                                <w:szCs w:val="16"/>
+                              </w:rPr>
+                              <w:t>{/</w:t>
+                            </w:r>
+                            <w:r>
+                              <w:rPr>
+                                <w:sz w:val="16"/>
+                                <w:szCs w:val="16"/>
+                              </w:rPr>
+                              <w:t>isOrdinal</w:t>
+                            </w:r>
+                            <w:r>
+                              <w:rPr>
+                                <w:sz w:val="16"/>
+                                <w:szCs w:val="16"/>
+                              </w:rPr>
+                              <w:t>}{#isOrdinal</w:t>
+                            </w:r>
+                            <w:r>
+                              <w:rPr>
+                                <w:sz w:val="16"/>
+                                <w:szCs w:val="16"/>
+                              </w:rPr>
+                              <w:t>noid</w:t>
+                            </w:r>
+                            <w:r>
+                              <w:rPr>
+                                <w:sz w:val="16"/>
+                                <w:szCs w:val="16"/>
+                              </w:rPr>
+                              <w:t>}</w:t>
+                            </w:r>
+                            <w:r>
+                              <w:rPr>
+                                <w:b/>
+                                <w:bCs/>
+                                <w:sz w:val="20"/>
+                                <w:szCs w:val="20"/>
+                              </w:rPr>
+                              <w:t>{ordinalnoid}</w:t>
+                            </w:r>
+                            <w:r>
+                              <w:rPr>
+                                <w:sz w:val="16"/>
+                                <w:szCs w:val="16"/>
+                              </w:rPr>
+                              <w:t>{#isOrdinal</w:t>
+                            </w:r>
+                            <w:r>
+                              <w:rPr>
+                                <w:sz w:val="16"/>
+                                <w:szCs w:val="16"/>
+                              </w:rPr>
+                              <w:t>noid</w:t>
+                            </w:r>
+                            <w:r>
+                              <w:rPr>
+                                <w:sz w:val="16"/>
+                                <w:szCs w:val="16"/>
+                              </w:rPr>
+                              <w:t>}</w:t>
+                            </w:r>
+                          </w:p>
+                        </w:txbxContent>
+                      </wps:txbx>
+                      <wps:bodyPr rot="0" vert="horz" wrap="square" lIns="72000" tIns="45720" rIns="72000" bIns="45720" anchor="t" anchorCtr="0">
+                        <a:noAutofit/>
+                      </wps:bodyPr>
+                    </wps:wsp>
+                  </a:graphicData>
+                </a:graphic>
+                <wp14:sizeRelH relativeFrom="margin">
+                  <wp14:pctWidth>0</wp14:pctWidth>
+                </wp14:sizeRelH>
+                <wp14:sizeRelV relativeFrom="margin">
+                  <wp14:pctHeight>0</wp14:pctHeight>
+                </wp14:sizeRelV>
+              </wp:anchor>
+            </w:drawing>
+          </mc:Choice>
+          <mc:Fallback>
+            <w:pict>
+              <v:shapetype w14:anchorId="5C9E12EE" id="_x0000_t202" coordsize="21600,21600" o:spt="202" path="m,l,21600r21600,l21600,xe">
+                <v:stroke joinstyle="miter"/>
+                <v:path gradientshapeok="t" o:connecttype="rect"/>
+              </v:shapetype>
+              <v:shape id="Cuadro de texto 2" o:spid="_x0000_s1026" type="#_x0000_t202" style="position:absolute;margin-left:.6pt;margin-top:120.05pt;width:359.7pt;height:85.05pt;z-index:487443968;visibility:visible;mso-wrap-style:square;mso-width-percent:0;mso-height-percent:0;mso-wrap-distance-left:9pt;mso-wrap-distance-top:3.6pt;mso-wrap-distance-right:9pt;mso-wrap-distance-bottom:3.6pt;mso-position-horizontal:absolute;mso-position-horizontal-relative:text;mso-position-vertical:absolute;mso-position-vertical-relative:text;mso-width-percent:0;mso-height-percent:0;mso-width-relative:margin;mso-height-relative:margin;v-text-anchor:top" o:gfxdata="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" filled="f" stroked="f">
+                <v:textbox inset="2mm,,2mm">
+                  <w:txbxContent>
+                    <w:p>
+                      <w:pPr>
+                        <w:spacing w:line="216" w:lineRule="auto"/>
+                        <w:rPr>
+                          <w:sz w:val="20"/>
+                          <w:szCs w:val="20"/>
+                        </w:rPr>
+                      </w:pPr>
+                      <w:r>
+                        <w:rPr>
+                          <w:sz w:val="18"/>
+                          <w:szCs w:val="18"/>
+                        </w:rPr>
+                        <w:t>ATESTADO / DILIG. Nº:</w:t>
+                      </w:r>
+                      <w:r>
+                        <w:rPr>
+                          <w:sz w:val="18"/>
+                          <w:szCs w:val="18"/>
+                        </w:rPr>
+                        <w:tab/>
+                      </w:r>
+                      <w:r>
+                        <w:rPr>
+                          <w:sz w:val="18"/>
+                          <w:szCs w:val="18"/>
+                        </w:rPr>
+                        <w:tab/>
+                      </w:r>
+                      <w:r>
+                        <w:rPr>
+                          <w:sz w:val="18"/>
+                          <w:szCs w:val="18"/>
+                        </w:rPr>
+                        <w:tab/>
+                      </w:r>
+                      <w:r>
+                        <w:rPr>
+                          <w:sz w:val="18"/>
+                          <w:szCs w:val="18"/>
+                        </w:rPr>
+                        <w:tab/>
+                      </w:r>
+                      <w:r>
+                        <w:rPr>
+                          <w:sz w:val="18"/>
+                          <w:szCs w:val="18"/>
+                        </w:rPr>
+                        <w:tab/>
+                        <w:t xml:space="preserve"> </w:t>
+                      </w:r>
+                      <w:r>
+                        <w:rPr>
+                          <w:sz w:val="18"/>
+                          <w:szCs w:val="18"/>
+                        </w:rPr>
+                        <w:t xml:space="preserve"> </w:t>
+                      </w:r>
+                      <w:r>
+                        <w:rPr>
+                          <w:sz w:val="18"/>
+                          <w:szCs w:val="18"/>
+                        </w:rPr>
+                        <w:t>FECHA</w:t>
+                      </w:r>
+                      <w:r>
+                        <w:rPr>
+                          <w:sz w:val="18"/>
+                          <w:szCs w:val="18"/>
+                        </w:rPr>
+                        <w:t>:</w:t>
+                      </w:r>
+                      <w:r>
+                        <w:rPr>
+                          <w:sz w:val="20"/>
+                          <w:szCs w:val="20"/>
+                        </w:rPr>
+                        <w:t xml:space="preserve"> </w:t>
+                      </w:r>
+                      <w:r>
+                        <w:rPr>
+                          <w:b/>
+                          <w:bCs/>
+                          <w:sz w:val="20"/>
+                          <w:szCs w:val="20"/>
+                        </w:rPr>
+                        <w:t>{fecha}</w:t>
+                      </w:r>
+                    </w:p>
+                    <w:p>
+                      <w:pPr>
+                        <w:spacing w:line="216" w:lineRule="auto"/>
+                        <w:rPr>
+                          <w:sz w:val="20"/>
+                          <w:szCs w:val="20"/>
+                        </w:rPr>
+                      </w:pPr>
+                    </w:p>
+                    <w:p>
+                      <w:pPr>
+                        <w:spacing w:line="216" w:lineRule="auto"/>
+                        <w:rPr>
+                          <w:sz w:val="18"/>
+                          <w:szCs w:val="18"/>
+                        </w:rPr>
+                      </w:pPr>
+                      <w:r>
+                        <w:rPr>
+                          <w:sz w:val="18"/>
+                          <w:szCs w:val="18"/>
+                        </w:rPr>
+                        <w:t xml:space="preserve">DEPENDENCIA DILIGENCIAS: </w:t>
+                      </w:r>
+                      <w:r>
+                        <w:rPr>
+                          <w:b/>
+                          <w:bCs/>
+                          <w:sz w:val="20"/>
+                          <w:szCs w:val="20"/>
+                        </w:rPr>
+                        <w:t>MADRID-PUENTE DE VALLECAS-ODAC</w:t>
+                      </w:r>
+                    </w:p>
+                    <w:p>
+                      <w:pPr>
+                        <w:spacing w:line="216" w:lineRule="auto"/>
+                        <w:rPr>
+                          <w:sz w:val="20"/>
+                          <w:szCs w:val="20"/>
+                        </w:rPr>
+                      </w:pPr>
+                    </w:p>
+                    <w:p>
+                      <w:pPr>
+                        <w:spacing w:line="216" w:lineRule="auto"/>
+                        <w:rPr>
+                          <w:sz w:val="20"/>
+                          <w:szCs w:val="20"/>
+                        </w:rPr>
+                      </w:pPr>
+                      <w:r>
+                        <w:rPr>
+                          <w:sz w:val="18"/>
+                          <w:szCs w:val="18"/>
+                        </w:rPr>
+                        <w:t>DEPENDENCIA OBTENCIÓN RESEÑA:</w:t>
+                      </w:r>
+                      <w:r>
+                        <w:rPr>
+                          <w:sz w:val="20"/>
+                          <w:szCs w:val="20"/>
+                        </w:rPr>
+                        <w:t xml:space="preserve"> </w:t>
+                      </w:r>
+                      <w:r>
+                        <w:rPr>
+                          <w:b/>
+                          <w:bCs/>
+                          <w:sz w:val="20"/>
+                          <w:szCs w:val="20"/>
+                        </w:rPr>
+                        <w:t>{plantillaresena}</w:t>
+                      </w:r>
+                    </w:p>
+                    <w:p>
+                      <w:pPr>
+                        <w:spacing w:line="216" w:lineRule="auto"/>
+                        <w:rPr>
+                          <w:sz w:val="20"/>
+                          <w:szCs w:val="20"/>
+                        </w:rPr>
+                      </w:pPr>
+                    </w:p>
+                    <w:p>
+                      <w:pPr>
+                        <w:spacing w:line="216" w:lineRule="auto"/>
+                        <w:rPr>
+                          <w:sz w:val="20"/>
+                          <w:szCs w:val="20"/>
+                        </w:rPr>
+                      </w:pPr>
+                      <w:r>
+                        <w:rPr>
+                          <w:sz w:val="18"/>
+                          <w:szCs w:val="18"/>
+                        </w:rPr>
+                        <w:t>Nº DE ORDINAL:</w:t>
+                      </w:r>
+                      <w:r>
+                        <w:rPr>
+                          <w:sz w:val="20"/>
+                          <w:szCs w:val="20"/>
+                        </w:rPr>
+                        <w:t xml:space="preserve"> </w:t>
+                      </w:r>
+                      <w:bookmarkStart w:id="1" w:name="_Hlk179287446"/>
+                      <w:r>
+                        <w:rPr>
+                          <w:sz w:val="16"/>
+                          <w:szCs w:val="16"/>
+                        </w:rPr>
+                        <w:t>{#</w:t>
+                      </w:r>
+                      <w:r>
+                        <w:rPr>
+                          <w:sz w:val="16"/>
+                          <w:szCs w:val="16"/>
+                        </w:rPr>
+                        <w:t>isOrdinal</w:t>
+                      </w:r>
+                      <w:r>
+                        <w:rPr>
+                          <w:sz w:val="16"/>
+                          <w:szCs w:val="16"/>
+                        </w:rPr>
+                        <w:t>}</w:t>
+                      </w:r>
+                      <w:bookmarkEnd w:id="1"/>
+                      <w:r>
+                        <w:rPr>
+                          <w:b/>
+                          <w:bCs/>
+                          <w:sz w:val="20"/>
+                          <w:szCs w:val="20"/>
+                        </w:rPr>
+                        <w:t>{ordinal}</w:t>
+                      </w:r>
+                      <w:r>
+                        <w:rPr>
+                          <w:sz w:val="16"/>
+                          <w:szCs w:val="16"/>
+                        </w:rPr>
+                        <w:t>{/</w:t>
+                      </w:r>
+                      <w:r>
+                        <w:rPr>
+                          <w:sz w:val="16"/>
+                          <w:szCs w:val="16"/>
+                        </w:rPr>
+                        <w:t>isOrdinal</w:t>
+                      </w:r>
+                      <w:r>
+                        <w:rPr>
+                          <w:sz w:val="16"/>
+                          <w:szCs w:val="16"/>
+                        </w:rPr>
+                        <w:t>}{#isOrdinal</w:t>
+                      </w:r>
+                      <w:r>
+                        <w:rPr>
+                          <w:sz w:val="16"/>
+                          <w:szCs w:val="16"/>
+                        </w:rPr>
+                        <w:t>noid</w:t>
+                      </w:r>
+                      <w:r>
+                        <w:rPr>
+                          <w:sz w:val="16"/>
+                          <w:szCs w:val="16"/>
+                        </w:rPr>
+                        <w:t>}</w:t>
+                      </w:r>
+                      <w:r>
+                        <w:rPr>
+                          <w:b/>
+                          <w:bCs/>
+                          <w:sz w:val="20"/>
+                          <w:szCs w:val="20"/>
+                        </w:rPr>
+                        <w:t>{ordinalnoid}</w:t>
+                      </w:r>
+                      <w:r>
+                        <w:rPr>
+                          <w:sz w:val="16"/>
+                          <w:szCs w:val="16"/>
+                        </w:rPr>
+                        <w:t>{#isOrdinal</w:t>
+                      </w:r>
+                      <w:r>
+                        <w:rPr>
+                          <w:sz w:val="16"/>
+                          <w:szCs w:val="16"/>
+                        </w:rPr>
+                        <w:t>noid</w:t>
+                      </w:r>
+                      <w:r>
+                        <w:rPr>
+                          <w:sz w:val="16"/>
+                          <w:szCs w:val="16"/>
+                        </w:rPr>
+                        <w:t>}</w:t>
+                      </w:r>
+                    </w:p>
+                  </w:txbxContent>
+                </v:textbox>
+                <w10:wrap type="square"/>
+              </v:shape>
+            </w:pict>
+          </mc:Fallback>
+        </mc:AlternateContent>
+      </w:r>
       <w:r>
         <w:rPr>
           <w:sz w:val="2"/>
@@ -454,11 +1121,7 @@
           </mc:Choice>
           <mc:Fallback>
             <w:pict>
-              <v:shapetype w14:anchorId="692CC559" id="_x0000_t202" coordsize="21600,21600" o:spt="202" path="m,l,21600r21600,l21600,xe">
-                <v:stroke joinstyle="miter"/>
-                <v:path gradientshapeok="t" o:connecttype="rect"/>
-              </v:shapetype>
-              <v:shape id="Cuadro de texto 2" o:spid="_x0000_s1026" type="#_x0000_t202" style="position:absolute;margin-left:.7pt;margin-top:355.5pt;width:210.75pt;height:236.1pt;z-index:487441920;visibility:visible;mso-wrap-style:square;mso-width-percent:0;mso-height-percent:0;mso-wrap-distance-left:0;mso-wrap-distance-top:0;mso-wrap-distance-right:0;mso-wrap-distance-bottom:0;mso-position-horizontal:absolute;mso-position-horizontal-relative:text;mso-position-vertical:absolute;mso-position-vertical-relative:text;mso-width-percent:0;mso-height-percent:0;mso-width-relative:margin;mso-height-relative:margin;v-text-anchor:top" o:gfxdata="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" filled="f" stroked="f">
+              <v:shape w14:anchorId="692CC559" id="_x0000_s1027" type="#_x0000_t202" style="position:absolute;margin-left:.7pt;margin-top:355.5pt;width:210.75pt;height:236.1pt;z-index:487441920;visibility:visible;mso-wrap-style:square;mso-width-percent:0;mso-height-percent:0;mso-wrap-distance-left:0;mso-wrap-distance-top:0;mso-wrap-distance-right:0;mso-wrap-distance-bottom:0;mso-position-horizontal:absolute;mso-position-horizontal-relative:text;mso-position-vertical:absolute;mso-position-vertical-relative:text;mso-width-percent:0;mso-height-percent:0;mso-width-relative:margin;mso-height-relative:margin;v-text-anchor:top" o:gfxdata="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" filled="f" stroked="f">
                 <v:textbox>
                   <w:txbxContent>
                     <w:p>
@@ -946,14 +1609,7 @@
                                 <w:sz w:val="18"/>
                                 <w:szCs w:val="18"/>
                               </w:rPr>
-                              <w:t>Prov. (País)</w:t>
-                            </w:r>
-                            <w:r>
-                              <w:rPr>
-                                <w:sz w:val="18"/>
-                                <w:szCs w:val="18"/>
-                              </w:rPr>
-                              <w:t xml:space="preserve">: </w:t>
+                              <w:t xml:space="preserve">Prov. (País): </w:t>
                             </w:r>
                             <w:r>
                               <w:rPr>
@@ -1020,14 +1676,7 @@
                                 <w:sz w:val="18"/>
                                 <w:szCs w:val="18"/>
                               </w:rPr>
-                              <w:t>Nacionalidad</w:t>
-                            </w:r>
-                            <w:r>
-                              <w:rPr>
-                                <w:sz w:val="18"/>
-                                <w:szCs w:val="18"/>
-                              </w:rPr>
-                              <w:t xml:space="preserve">: </w:t>
+                              <w:t xml:space="preserve">Nacionalidad: </w:t>
                             </w:r>
                             <w:r>
                               <w:rPr>
@@ -1086,14 +1735,7 @@
                                 <w:sz w:val="18"/>
                                 <w:szCs w:val="18"/>
                               </w:rPr>
-                              <w:t>Sexo</w:t>
-                            </w:r>
-                            <w:r>
-                              <w:rPr>
-                                <w:sz w:val="18"/>
-                                <w:szCs w:val="18"/>
-                              </w:rPr>
-                              <w:t xml:space="preserve">: </w:t>
+                              <w:t xml:space="preserve">Sexo: </w:t>
                             </w:r>
                             <w:r>
                               <w:rPr>
@@ -1152,14 +1794,7 @@
                                 <w:sz w:val="18"/>
                                 <w:szCs w:val="18"/>
                               </w:rPr>
-                              <w:t>Pasaporte</w:t>
-                            </w:r>
-                            <w:r>
-                              <w:rPr>
-                                <w:sz w:val="18"/>
-                                <w:szCs w:val="18"/>
-                              </w:rPr>
-                              <w:t xml:space="preserve">: </w:t>
+                              <w:t xml:space="preserve">Pasaporte: </w:t>
                             </w:r>
                             <w:r>
                               <w:rPr>
@@ -1224,7 +1859,7 @@
           </mc:Choice>
           <mc:Fallback>
             <w:pict>
-              <v:shape w14:anchorId="395C909F" id="_x0000_s1027" type="#_x0000_t202" style="position:absolute;margin-left:207pt;margin-top:359.25pt;width:149.2pt;height:232.35pt;z-index:487446016;visibility:visible;mso-wrap-style:square;mso-width-percent:0;mso-height-percent:0;mso-wrap-distance-left:0;mso-wrap-distance-top:0;mso-wrap-distance-right:0;mso-wrap-distance-bottom:0;mso-position-horizontal:absolute;mso-position-horizontal-relative:text;mso-position-vertical:absolute;mso-position-vertical-relative:text;mso-width-percent:0;mso-height-percent:0;mso-width-relative:margin;mso-height-relative:margin;v-text-anchor:top" o:gfxdata="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" filled="f" stroked="f">
+              <v:shape w14:anchorId="395C909F" id="_x0000_s1028" type="#_x0000_t202" style="position:absolute;margin-left:207pt;margin-top:359.25pt;width:149.2pt;height:232.35pt;z-index:487446016;visibility:visible;mso-wrap-style:square;mso-width-percent:0;mso-height-percent:0;mso-wrap-distance-left:0;mso-wrap-distance-top:0;mso-wrap-distance-right:0;mso-wrap-distance-bottom:0;mso-position-horizontal:absolute;mso-position-horizontal-relative:text;mso-position-vertical:absolute;mso-position-vertical-relative:text;mso-width-percent:0;mso-height-percent:0;mso-width-relative:margin;mso-height-relative:margin;v-text-anchor:top" o:gfxdata="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" filled="f" stroked="f">
                 <v:textbox>
                   <w:txbxContent>
                     <w:p>
@@ -1278,14 +1913,7 @@
                           <w:sz w:val="18"/>
                           <w:szCs w:val="18"/>
                         </w:rPr>
-                        <w:t>Prov. (País)</w:t>
-                      </w:r>
-                      <w:r>
-                        <w:rPr>
-                          <w:sz w:val="18"/>
-                          <w:szCs w:val="18"/>
-                        </w:rPr>
-                        <w:t xml:space="preserve">: </w:t>
+                        <w:t xml:space="preserve">Prov. (País): </w:t>
                       </w:r>
                       <w:r>
                         <w:rPr>
@@ -1352,14 +1980,7 @@
                           <w:sz w:val="18"/>
                           <w:szCs w:val="18"/>
                         </w:rPr>
-                        <w:t>Nacionalidad</w:t>
-                      </w:r>
-                      <w:r>
-                        <w:rPr>
-                          <w:sz w:val="18"/>
-                          <w:szCs w:val="18"/>
-                        </w:rPr>
-                        <w:t xml:space="preserve">: </w:t>
+                        <w:t xml:space="preserve">Nacionalidad: </w:t>
                       </w:r>
                       <w:r>
                         <w:rPr>
@@ -1418,14 +2039,7 @@
                           <w:sz w:val="18"/>
                           <w:szCs w:val="18"/>
                         </w:rPr>
-                        <w:t>Sexo</w:t>
-                      </w:r>
-                      <w:r>
-                        <w:rPr>
-                          <w:sz w:val="18"/>
-                          <w:szCs w:val="18"/>
-                        </w:rPr>
-                        <w:t xml:space="preserve">: </w:t>
+                        <w:t xml:space="preserve">Sexo: </w:t>
                       </w:r>
                       <w:r>
                         <w:rPr>
@@ -1484,14 +2098,7 @@
                           <w:sz w:val="18"/>
                           <w:szCs w:val="18"/>
                         </w:rPr>
-                        <w:t>Pasaporte</w:t>
-                      </w:r>
-                      <w:r>
-                        <w:rPr>
-                          <w:sz w:val="18"/>
-                          <w:szCs w:val="18"/>
-                        </w:rPr>
-                        <w:t xml:space="preserve">: </w:t>
+                        <w:t xml:space="preserve">Pasaporte: </w:t>
                       </w:r>
                       <w:r>
                         <w:rPr>
@@ -1549,7 +2156,7 @@
         <mc:AlternateContent>
           <mc:Choice Requires="wpg">
             <w:drawing>
-              <wp:anchor distT="0" distB="0" distL="114300" distR="114300" simplePos="0" relativeHeight="487400959" behindDoc="1" locked="0" layoutInCell="1" allowOverlap="1" wp14:anchorId="495BF786" wp14:editId="316E9366">
+              <wp:anchor distT="0" distB="0" distL="114300" distR="114300" simplePos="0" relativeHeight="487400959" behindDoc="1" locked="0" layoutInCell="1" allowOverlap="1" wp14:anchorId="495BF786" wp14:editId="5B836312">
                 <wp:simplePos x="0" y="0"/>
                 <wp:positionH relativeFrom="page">
                   <wp:posOffset>466725</wp:posOffset>
@@ -1898,7 +2505,7 @@
           </mc:Choice>
           <mc:Fallback>
             <w:pict>
-              <v:group w14:anchorId="6DE5E9DF" id="docshapegroup46" o:spid="_x0000_s1026" style="position:absolute;margin-left:36.75pt;margin-top:642pt;width:153pt;height:166.9pt;z-index:-15915521;mso-position-horizontal-relative:page;mso-position-vertical-relative:page" coordorigin="737,12835" coordsize="3060,3338" o:gfxdata="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">
+              <v:group w14:anchorId="3CFB8006" id="docshapegroup46" o:spid="_x0000_s1026" style="position:absolute;margin-left:36.75pt;margin-top:642pt;width:153pt;height:166.9pt;z-index:-15915521;mso-position-horizontal-relative:page;mso-position-vertical-relative:page" coordorigin="737,12835" coordsize="3060,3338" o:gfxdata="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">
                 <v:rect id="docshape47" o:spid="_x0000_s1027" style="position:absolute;left:737;top:12835;width:3060;height:3338;visibility:visible;mso-wrap-style:square;v-text-anchor:top" o:gfxdata="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" filled="f" strokeweight=".85pt"/>
                 <v:shape id="docshape49" o:spid="_x0000_s1028" style="position:absolute;left:1579;top:13880;width:1400;height:320;visibility:visible;mso-wrap-style:square;v-text-anchor:top" coordsize="1400,320" o:gfxdata="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" path="m1400,l,,,320,20,300,20,20r1360,l1400,xe" stroked="f">
                   <v:path arrowok="t" o:connecttype="custom" o:connectlocs="1400,13880;0,13880;0,14200;20,14180;20,13900;1380,13900;1400,13880" o:connectangles="0,0,0,0,0,0,0"/>
@@ -1909,493 +2516,6 @@
                 <v:rect id="docshape51" o:spid="_x0000_s1030" style="position:absolute;left:1569;top:13870;width:1420;height:340;visibility:hidden;mso-wrap-style:square;v-text-anchor:top" o:gfxdata="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" filled="f" strokeweight="1pt"/>
                 <w10:wrap anchorx="page" anchory="page"/>
               </v:group>
-            </w:pict>
-          </mc:Fallback>
-        </mc:AlternateContent>
-      </w:r>
-      <w:r>
-        <w:rPr>
-          <w:sz w:val="2"/>
-          <w:szCs w:val="2"/>
-        </w:rPr>
-        <mc:AlternateContent>
-          <mc:Choice Requires="wps">
-            <w:drawing>
-              <wp:anchor distT="45720" distB="45720" distL="114300" distR="114300" simplePos="0" relativeHeight="487443968" behindDoc="0" locked="0" layoutInCell="1" allowOverlap="1" wp14:anchorId="5C9E12EE" wp14:editId="48D8FA38">
-                <wp:simplePos x="0" y="0"/>
-                <wp:positionH relativeFrom="column">
-                  <wp:posOffset>8890</wp:posOffset>
-                </wp:positionH>
-                <wp:positionV relativeFrom="paragraph">
-                  <wp:posOffset>1525905</wp:posOffset>
-                </wp:positionV>
-                <wp:extent cx="4561840" cy="1080135"/>
-                <wp:effectExtent l="0" t="0" r="0" b="5715"/>
-                <wp:wrapSquare wrapText="bothSides"/>
-                <wp:docPr id="1046820207" name="Cuadro de texto 2"/>
-                <wp:cNvGraphicFramePr>
-                  <a:graphicFrameLocks xmlns:a="http://schemas.openxmlformats.org/drawingml/2006/main"/>
-                </wp:cNvGraphicFramePr>
-                <a:graphic xmlns:a="http://schemas.openxmlformats.org/drawingml/2006/main">
-                  <a:graphicData uri="http://schemas.microsoft.com/office/word/2010/wordprocessingShape">
-                    <wps:wsp>
-                      <wps:cNvSpPr txBox="1">
-                        <a:spLocks noChangeArrowheads="1"/>
-                      </wps:cNvSpPr>
-                      <wps:spPr bwMode="auto">
-                        <a:xfrm>
-                          <a:off x="0" y="0"/>
-                          <a:ext cx="4561840" cy="1080135"/>
-                        </a:xfrm>
-                        <a:prstGeom prst="rect">
-                          <a:avLst/>
-                        </a:prstGeom>
-                        <a:noFill/>
-                        <a:ln w="9525">
-                          <a:noFill/>
-                          <a:miter lim="800000"/>
-                          <a:headEnd/>
-                          <a:tailEnd/>
-                        </a:ln>
-                      </wps:spPr>
-                      <wps:txbx>
-                        <w:txbxContent>
-                          <w:p>
-                            <w:pPr>
-                              <w:spacing w:line="216" w:lineRule="auto"/>
-                              <w:rPr>
-                                <w:sz w:val="20"/>
-                                <w:szCs w:val="20"/>
-                              </w:rPr>
-                            </w:pPr>
-                            <w:r>
-                              <w:rPr>
-                                <w:sz w:val="18"/>
-                                <w:szCs w:val="18"/>
-                              </w:rPr>
-                              <w:t>ATESTADO / DILIG. Nº:</w:t>
-                            </w:r>
-                            <w:r>
-                              <w:rPr>
-                                <w:sz w:val="18"/>
-                                <w:szCs w:val="18"/>
-                              </w:rPr>
-                              <w:tab/>
-                            </w:r>
-                            <w:r>
-                              <w:rPr>
-                                <w:sz w:val="18"/>
-                                <w:szCs w:val="18"/>
-                              </w:rPr>
-                              <w:tab/>
-                            </w:r>
-                            <w:r>
-                              <w:rPr>
-                                <w:sz w:val="18"/>
-                                <w:szCs w:val="18"/>
-                              </w:rPr>
-                              <w:tab/>
-                            </w:r>
-                            <w:r>
-                              <w:rPr>
-                                <w:sz w:val="18"/>
-                                <w:szCs w:val="18"/>
-                              </w:rPr>
-                              <w:tab/>
-                            </w:r>
-                            <w:r>
-                              <w:rPr>
-                                <w:sz w:val="18"/>
-                                <w:szCs w:val="18"/>
-                              </w:rPr>
-                              <w:tab/>
-                              <w:t xml:space="preserve"> </w:t>
-                            </w:r>
-                            <w:r>
-                              <w:rPr>
-                                <w:sz w:val="18"/>
-                                <w:szCs w:val="18"/>
-                              </w:rPr>
-                              <w:t xml:space="preserve"> </w:t>
-                            </w:r>
-                            <w:r>
-                              <w:rPr>
-                                <w:sz w:val="18"/>
-                                <w:szCs w:val="18"/>
-                              </w:rPr>
-                              <w:t>FECHA</w:t>
-                            </w:r>
-                            <w:r>
-                              <w:rPr>
-                                <w:sz w:val="18"/>
-                                <w:szCs w:val="18"/>
-                              </w:rPr>
-                              <w:t>:</w:t>
-                            </w:r>
-                            <w:r>
-                              <w:rPr>
-                                <w:sz w:val="20"/>
-                                <w:szCs w:val="20"/>
-                              </w:rPr>
-                              <w:t xml:space="preserve"> </w:t>
-                            </w:r>
-                            <w:r>
-                              <w:rPr>
-                                <w:b/>
-                                <w:bCs/>
-                                <w:sz w:val="20"/>
-                                <w:szCs w:val="20"/>
-                              </w:rPr>
-                              <w:t>{fecha}</w:t>
-                            </w:r>
-                          </w:p>
-                          <w:p>
-                            <w:pPr>
-                              <w:spacing w:line="216" w:lineRule="auto"/>
-                              <w:rPr>
-                                <w:sz w:val="20"/>
-                                <w:szCs w:val="20"/>
-                              </w:rPr>
-                            </w:pPr>
-                          </w:p>
-                          <w:p>
-                            <w:pPr>
-                              <w:spacing w:line="216" w:lineRule="auto"/>
-                              <w:rPr>
-                                <w:sz w:val="18"/>
-                                <w:szCs w:val="18"/>
-                              </w:rPr>
-                            </w:pPr>
-                            <w:r>
-                              <w:rPr>
-                                <w:sz w:val="18"/>
-                                <w:szCs w:val="18"/>
-                              </w:rPr>
-                              <w:t xml:space="preserve">DEPENDENCIA DILIGENCIAS: </w:t>
-                            </w:r>
-                            <w:r>
-                              <w:rPr>
-                                <w:b/>
-                                <w:bCs/>
-                                <w:sz w:val="20"/>
-                                <w:szCs w:val="20"/>
-                              </w:rPr>
-                              <w:t>MADRID-PUENTE DE VALLECAS-ODAC</w:t>
-                            </w:r>
-                          </w:p>
-                          <w:p>
-                            <w:pPr>
-                              <w:spacing w:line="216" w:lineRule="auto"/>
-                              <w:rPr>
-                                <w:sz w:val="20"/>
-                                <w:szCs w:val="20"/>
-                              </w:rPr>
-                            </w:pPr>
-                          </w:p>
-                          <w:p>
-                            <w:pPr>
-                              <w:spacing w:line="216" w:lineRule="auto"/>
-                              <w:rPr>
-                                <w:sz w:val="20"/>
-                                <w:szCs w:val="20"/>
-                              </w:rPr>
-                            </w:pPr>
-                            <w:r>
-                              <w:rPr>
-                                <w:sz w:val="18"/>
-                                <w:szCs w:val="18"/>
-                              </w:rPr>
-                              <w:t>DEPENDENCIA OBTENCIÓN RESEÑA:</w:t>
-                            </w:r>
-                            <w:r>
-                              <w:rPr>
-                                <w:sz w:val="20"/>
-                                <w:szCs w:val="20"/>
-                              </w:rPr>
-                              <w:t xml:space="preserve"> </w:t>
-                            </w:r>
-                            <w:r>
-                              <w:rPr>
-                                <w:b/>
-                                <w:bCs/>
-                                <w:sz w:val="20"/>
-                                <w:szCs w:val="20"/>
-                              </w:rPr>
-                              <w:t>{plantillaresena}</w:t>
-                            </w:r>
-                          </w:p>
-                          <w:p>
-                            <w:pPr>
-                              <w:spacing w:line="216" w:lineRule="auto"/>
-                              <w:rPr>
-                                <w:sz w:val="20"/>
-                                <w:szCs w:val="20"/>
-                              </w:rPr>
-                            </w:pPr>
-                          </w:p>
-                          <w:p>
-                            <w:pPr>
-                              <w:spacing w:line="216" w:lineRule="auto"/>
-                              <w:rPr>
-                                <w:sz w:val="20"/>
-                                <w:szCs w:val="20"/>
-                              </w:rPr>
-                            </w:pPr>
-                            <w:r>
-                              <w:rPr>
-                                <w:sz w:val="18"/>
-                                <w:szCs w:val="18"/>
-                              </w:rPr>
-                              <w:t>Nº DE ORDINAL:</w:t>
-                            </w:r>
-                            <w:r>
-                              <w:rPr>
-                                <w:sz w:val="20"/>
-                                <w:szCs w:val="20"/>
-                              </w:rPr>
-                              <w:t xml:space="preserve"> </w:t>
-                            </w:r>
-                            <w:r>
-                              <w:rPr>
-                                <w:b/>
-                                <w:bCs/>
-                                <w:sz w:val="20"/>
-                                <w:szCs w:val="20"/>
-                              </w:rPr>
-                              <w:t>{ordinal}{ordinalnoid}</w:t>
-                            </w:r>
-                          </w:p>
-                        </w:txbxContent>
-                      </wps:txbx>
-                      <wps:bodyPr rot="0" vert="horz" wrap="square" lIns="72000" tIns="45720" rIns="72000" bIns="45720" anchor="t" anchorCtr="0">
-                        <a:noAutofit/>
-                      </wps:bodyPr>
-                    </wps:wsp>
-                  </a:graphicData>
-                </a:graphic>
-                <wp14:sizeRelH relativeFrom="margin">
-                  <wp14:pctWidth>0</wp14:pctWidth>
-                </wp14:sizeRelH>
-                <wp14:sizeRelV relativeFrom="margin">
-                  <wp14:pctHeight>0</wp14:pctHeight>
-                </wp14:sizeRelV>
-              </wp:anchor>
-            </w:drawing>
-          </mc:Choice>
-          <mc:Fallback>
-            <w:pict>
-              <v:shape w14:anchorId="5C9E12EE" id="_x0000_s1027" type="#_x0000_t202" style="position:absolute;margin-left:.7pt;margin-top:120.15pt;width:359.2pt;height:85.05pt;z-index:487443968;visibility:visible;mso-wrap-style:square;mso-width-percent:0;mso-height-percent:0;mso-wrap-distance-left:9pt;mso-wrap-distance-top:3.6pt;mso-wrap-distance-right:9pt;mso-wrap-distance-bottom:3.6pt;mso-position-horizontal:absolute;mso-position-horizontal-relative:text;mso-position-vertical:absolute;mso-position-vertical-relative:text;mso-width-percent:0;mso-height-percent:0;mso-width-relative:margin;mso-height-relative:margin;v-text-anchor:top" o:gfxdata="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" filled="f" stroked="f">
-                <v:textbox inset="2mm,,2mm">
-                  <w:txbxContent>
-                    <w:p>
-                      <w:pPr>
-                        <w:spacing w:line="216" w:lineRule="auto"/>
-                        <w:rPr>
-                          <w:sz w:val="20"/>
-                          <w:szCs w:val="20"/>
-                        </w:rPr>
-                      </w:pPr>
-                      <w:r>
-                        <w:rPr>
-                          <w:sz w:val="18"/>
-                          <w:szCs w:val="18"/>
-                        </w:rPr>
-                        <w:t>ATESTADO / DILIG. Nº:</w:t>
-                      </w:r>
-                      <w:r>
-                        <w:rPr>
-                          <w:sz w:val="18"/>
-                          <w:szCs w:val="18"/>
-                        </w:rPr>
-                        <w:tab/>
-                      </w:r>
-                      <w:r>
-                        <w:rPr>
-                          <w:sz w:val="18"/>
-                          <w:szCs w:val="18"/>
-                        </w:rPr>
-                        <w:tab/>
-                      </w:r>
-                      <w:r>
-                        <w:rPr>
-                          <w:sz w:val="18"/>
-                          <w:szCs w:val="18"/>
-                        </w:rPr>
-                        <w:tab/>
-                      </w:r>
-                      <w:r>
-                        <w:rPr>
-                          <w:sz w:val="18"/>
-                          <w:szCs w:val="18"/>
-                        </w:rPr>
-                        <w:tab/>
-                      </w:r>
-                      <w:r>
-                        <w:rPr>
-                          <w:sz w:val="18"/>
-                          <w:szCs w:val="18"/>
-                        </w:rPr>
-                        <w:tab/>
-                        <w:t xml:space="preserve"> </w:t>
-                      </w:r>
-                      <w:r>
-                        <w:rPr>
-                          <w:sz w:val="18"/>
-                          <w:szCs w:val="18"/>
-                        </w:rPr>
-                        <w:t xml:space="preserve"> </w:t>
-                      </w:r>
-                      <w:r>
-                        <w:rPr>
-                          <w:sz w:val="18"/>
-                          <w:szCs w:val="18"/>
-                        </w:rPr>
-                        <w:t>FECHA</w:t>
-                      </w:r>
-                      <w:r>
-                        <w:rPr>
-                          <w:sz w:val="18"/>
-                          <w:szCs w:val="18"/>
-                        </w:rPr>
-                        <w:t>:</w:t>
-                      </w:r>
-                      <w:r>
-                        <w:rPr>
-                          <w:sz w:val="20"/>
-                          <w:szCs w:val="20"/>
-                        </w:rPr>
-                        <w:t xml:space="preserve"> </w:t>
-                      </w:r>
-                      <w:r>
-                        <w:rPr>
-                          <w:b/>
-                          <w:bCs/>
-                          <w:sz w:val="20"/>
-                          <w:szCs w:val="20"/>
-                        </w:rPr>
-                        <w:t>{fecha}</w:t>
-                      </w:r>
-                    </w:p>
-                    <w:p>
-                      <w:pPr>
-                        <w:spacing w:line="216" w:lineRule="auto"/>
-                        <w:rPr>
-                          <w:sz w:val="20"/>
-                          <w:szCs w:val="20"/>
-                        </w:rPr>
-                      </w:pPr>
-                    </w:p>
-                    <w:p>
-                      <w:pPr>
-                        <w:spacing w:line="216" w:lineRule="auto"/>
-                        <w:rPr>
-                          <w:sz w:val="18"/>
-                          <w:szCs w:val="18"/>
-                        </w:rPr>
-                      </w:pPr>
-                      <w:r>
-                        <w:rPr>
-                          <w:sz w:val="18"/>
-                          <w:szCs w:val="18"/>
-                        </w:rPr>
-                        <w:t xml:space="preserve">DEPENDENCIA DILIGENCIAS: </w:t>
-                      </w:r>
-                      <w:r>
-                        <w:rPr>
-                          <w:b/>
-                          <w:bCs/>
-                          <w:sz w:val="20"/>
-                          <w:szCs w:val="20"/>
-                        </w:rPr>
-                        <w:t>MADRID-PUENTE DE VALLECAS-ODAC</w:t>
-                      </w:r>
-                    </w:p>
-                    <w:p>
-                      <w:pPr>
-                        <w:spacing w:line="216" w:lineRule="auto"/>
-                        <w:rPr>
-                          <w:sz w:val="20"/>
-                          <w:szCs w:val="20"/>
-                        </w:rPr>
-                      </w:pPr>
-                    </w:p>
-                    <w:p>
-                      <w:pPr>
-                        <w:spacing w:line="216" w:lineRule="auto"/>
-                        <w:rPr>
-                          <w:sz w:val="20"/>
-                          <w:szCs w:val="20"/>
-                        </w:rPr>
-                      </w:pPr>
-                      <w:r>
-                        <w:rPr>
-                          <w:sz w:val="18"/>
-                          <w:szCs w:val="18"/>
-                        </w:rPr>
-                        <w:t>DEPENDENCIA OBTENCIÓN RESEÑA:</w:t>
-                      </w:r>
-                      <w:r>
-                        <w:rPr>
-                          <w:sz w:val="20"/>
-                          <w:szCs w:val="20"/>
-                        </w:rPr>
-                        <w:t xml:space="preserve"> </w:t>
-                      </w:r>
-                      <w:r>
-                        <w:rPr>
-                          <w:b/>
-                          <w:bCs/>
-                          <w:sz w:val="20"/>
-                          <w:szCs w:val="20"/>
-                        </w:rPr>
-                        <w:t>{plantillaresena}</w:t>
-                      </w:r>
-                    </w:p>
-                    <w:p>
-                      <w:pPr>
-                        <w:spacing w:line="216" w:lineRule="auto"/>
-                        <w:rPr>
-                          <w:sz w:val="20"/>
-                          <w:szCs w:val="20"/>
-                        </w:rPr>
-                      </w:pPr>
-                    </w:p>
-                    <w:p>
-                      <w:pPr>
-                        <w:spacing w:line="216" w:lineRule="auto"/>
-                        <w:rPr>
-                          <w:sz w:val="20"/>
-                          <w:szCs w:val="20"/>
-                        </w:rPr>
-                      </w:pPr>
-                      <w:r>
-                        <w:rPr>
-                          <w:sz w:val="18"/>
-                          <w:szCs w:val="18"/>
-                        </w:rPr>
-                        <w:t>Nº DE ORDINAL:</w:t>
-                      </w:r>
-                      <w:r>
-                        <w:rPr>
-                          <w:sz w:val="20"/>
-                          <w:szCs w:val="20"/>
-                        </w:rPr>
-                        <w:t xml:space="preserve"> </w:t>
-                      </w:r>
-                      <w:r>
-                        <w:rPr>
-                          <w:b/>
-                          <w:bCs/>
-                          <w:sz w:val="20"/>
-                          <w:szCs w:val="20"/>
-                        </w:rPr>
-                        <w:t>{ordinal}{ordinalnoid}</w:t>
-                      </w:r>
-                    </w:p>
-                  </w:txbxContent>
-                </v:textbox>
-                <w10:wrap type="square"/>
-              </v:shape>
             </w:pict>
           </mc:Fallback>
         </mc:AlternateContent>
@@ -2582,7 +2702,7 @@
           </mc:Choice>
           <mc:Fallback>
             <w:pict>
-              <v:shape w14:anchorId="14CB2328" id="docshape114" o:spid="_x0000_s1028" type="#_x0000_t202" style="position:absolute;margin-left:36.85pt;margin-top:28.9pt;width:99.25pt;height:113.4pt;z-index:-15876608;visibility:visible;mso-wrap-style:square;mso-width-percent:0;mso-height-percent:0;mso-wrap-distance-left:9pt;mso-wrap-distance-top:0;mso-wrap-distance-right:9pt;mso-wrap-distance-bottom:0;mso-position-horizontal:absolute;mso-position-horizontal-relative:page;mso-position-vertical:absolute;mso-position-vertical-relative:page;mso-width-percent:0;mso-height-percent:0;mso-width-relative:page;mso-height-relative:page;v-text-anchor:top" o:gfxdata="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" filled="f" stroked="f">
+              <v:shape w14:anchorId="14CB2328" id="docshape114" o:spid="_x0000_s1029" type="#_x0000_t202" style="position:absolute;margin-left:36.85pt;margin-top:28.9pt;width:99.25pt;height:113.4pt;z-index:-15876608;visibility:visible;mso-wrap-style:square;mso-width-percent:0;mso-height-percent:0;mso-wrap-distance-left:9pt;mso-wrap-distance-top:0;mso-wrap-distance-right:9pt;mso-wrap-distance-bottom:0;mso-position-horizontal:absolute;mso-position-horizontal-relative:page;mso-position-vertical:absolute;mso-position-vertical-relative:page;mso-width-percent:0;mso-height-percent:0;mso-width-relative:page;mso-height-relative:page;v-text-anchor:top" o:gfxdata="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" filled="f" stroked="f">
                 <v:textbox inset="0,0,0,0">
                   <w:txbxContent>
                     <w:p>
@@ -2998,7 +3118,7 @@
           </mc:Choice>
           <mc:Fallback>
             <w:pict>
-              <v:shape w14:anchorId="67FE2FD8" id="Cuadro de texto 1" o:spid="_x0000_s1029" type="#_x0000_t202" style="position:absolute;margin-left:36.85pt;margin-top:641.75pt;width:153pt;height:166.9pt;z-index:-251674112;visibility:visible;mso-wrap-style:square;mso-width-percent:0;mso-height-percent:0;mso-wrap-distance-left:9pt;mso-wrap-distance-top:0;mso-wrap-distance-right:9pt;mso-wrap-distance-bottom:0;mso-position-horizontal:absolute;mso-position-horizontal-relative:page;mso-position-vertical:absolute;mso-position-vertical-relative:page;mso-width-percent:0;mso-height-percent:0;mso-width-relative:page;mso-height-relative:page;v-text-anchor:top" o:gfxdata="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" filled="f" stroked="f">
+              <v:shape w14:anchorId="67FE2FD8" id="Cuadro de texto 1" o:spid="_x0000_s1030" type="#_x0000_t202" style="position:absolute;margin-left:36.85pt;margin-top:641.75pt;width:153pt;height:166.9pt;z-index:-251674112;visibility:visible;mso-wrap-style:square;mso-width-percent:0;mso-height-percent:0;mso-wrap-distance-left:9pt;mso-wrap-distance-top:0;mso-wrap-distance-right:9pt;mso-wrap-distance-bottom:0;mso-position-horizontal:absolute;mso-position-horizontal-relative:page;mso-position-vertical:absolute;mso-position-vertical-relative:page;mso-width-percent:0;mso-height-percent:0;mso-width-relative:page;mso-height-relative:page;v-text-anchor:top" o:gfxdata="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" filled="f" stroked="f">
                 <v:textbox inset="0,0,0,0">
                   <w:txbxContent>
                     <w:p>
@@ -7652,7 +7772,7 @@
           </mc:Choice>
           <mc:Fallback>
             <w:pict>
-              <v:shape w14:anchorId="6833B13C" id="docshape52" o:spid="_x0000_s1030" type="#_x0000_t202" style="position:absolute;margin-left:215.95pt;margin-top:651.8pt;width:162.35pt;height:11pt;z-index:-15908352;visibility:visible;mso-wrap-style:square;mso-width-percent:0;mso-height-percent:0;mso-wrap-distance-left:9pt;mso-wrap-distance-top:0;mso-wrap-distance-right:9pt;mso-wrap-distance-bottom:0;mso-position-horizontal:absolute;mso-position-horizontal-relative:page;mso-position-vertical:absolute;mso-position-vertical-relative:page;mso-width-percent:0;mso-height-percent:0;mso-width-relative:page;mso-height-relative:page;v-text-anchor:top" o:gfxdata="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" filled="f" stroked="f">
+              <v:shape w14:anchorId="6833B13C" id="docshape52" o:spid="_x0000_s1031" type="#_x0000_t202" style="position:absolute;margin-left:215.95pt;margin-top:651.8pt;width:162.35pt;height:11pt;z-index:-15908352;visibility:visible;mso-wrap-style:square;mso-width-percent:0;mso-height-percent:0;mso-wrap-distance-left:9pt;mso-wrap-distance-top:0;mso-wrap-distance-right:9pt;mso-wrap-distance-bottom:0;mso-position-horizontal:absolute;mso-position-horizontal-relative:page;mso-position-vertical:absolute;mso-position-vertical-relative:page;mso-width-percent:0;mso-height-percent:0;mso-width-relative:page;mso-height-relative:page;v-text-anchor:top" o:gfxdata="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" filled="f" stroked="f">
                 <v:textbox inset="0,0,0,0">
                   <w:txbxContent>
                     <w:p>
@@ -7814,7 +7934,7 @@
           </mc:Choice>
           <mc:Fallback>
             <w:pict>
-              <v:shape w14:anchorId="222337AB" id="docshape53" o:spid="_x0000_s1031" type="#_x0000_t202" style="position:absolute;margin-left:212.9pt;margin-top:678.65pt;width:69pt;height:12pt;z-index:-15907840;visibility:visible;mso-wrap-style:square;mso-width-percent:0;mso-height-percent:0;mso-wrap-distance-left:9pt;mso-wrap-distance-top:0;mso-wrap-distance-right:9pt;mso-wrap-distance-bottom:0;mso-position-horizontal:absolute;mso-position-horizontal-relative:page;mso-position-vertical:absolute;mso-position-vertical-relative:page;mso-width-percent:0;mso-height-percent:0;mso-width-relative:page;mso-height-relative:page;v-text-anchor:top" o:gfxdata="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" filled="f" stroked="f">
+              <v:shape w14:anchorId="222337AB" id="docshape53" o:spid="_x0000_s1032" type="#_x0000_t202" style="position:absolute;margin-left:212.9pt;margin-top:678.65pt;width:69pt;height:12pt;z-index:-15907840;visibility:visible;mso-wrap-style:square;mso-width-percent:0;mso-height-percent:0;mso-wrap-distance-left:9pt;mso-wrap-distance-top:0;mso-wrap-distance-right:9pt;mso-wrap-distance-bottom:0;mso-position-horizontal:absolute;mso-position-horizontal-relative:page;mso-position-vertical:absolute;mso-position-vertical-relative:page;mso-width-percent:0;mso-height-percent:0;mso-width-relative:page;mso-height-relative:page;v-text-anchor:top" o:gfxdata="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" filled="f" stroked="f">
                 <v:textbox inset="0,0,0,0">
                   <w:txbxContent>
                     <w:p>
@@ -7941,7 +8061,7 @@
           </mc:Choice>
           <mc:Fallback>
             <w:pict>
-              <v:shape w14:anchorId="3C1B720A" id="docshape54" o:spid="_x0000_s1032" type="#_x0000_t202" style="position:absolute;margin-left:314.35pt;margin-top:678.65pt;width:64.45pt;height:12pt;z-index:-15907328;visibility:visible;mso-wrap-style:square;mso-width-percent:0;mso-height-percent:0;mso-wrap-distance-left:9pt;mso-wrap-distance-top:0;mso-wrap-distance-right:9pt;mso-wrap-distance-bottom:0;mso-position-horizontal:absolute;mso-position-horizontal-relative:page;mso-position-vertical:absolute;mso-position-vertical-relative:page;mso-width-percent:0;mso-height-percent:0;mso-width-relative:page;mso-height-relative:page;v-text-anchor:top" o:gfxdata="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" filled="f" stroked="f">
+              <v:shape w14:anchorId="3C1B720A" id="docshape54" o:spid="_x0000_s1033" type="#_x0000_t202" style="position:absolute;margin-left:314.35pt;margin-top:678.65pt;width:64.45pt;height:12pt;z-index:-15907328;visibility:visible;mso-wrap-style:square;mso-width-percent:0;mso-height-percent:0;mso-wrap-distance-left:9pt;mso-wrap-distance-top:0;mso-wrap-distance-right:9pt;mso-wrap-distance-bottom:0;mso-position-horizontal:absolute;mso-position-horizontal-relative:page;mso-position-vertical:absolute;mso-position-vertical-relative:page;mso-width-percent:0;mso-height-percent:0;mso-width-relative:page;mso-height-relative:page;v-text-anchor:top" o:gfxdata="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" filled="f" stroked="f">
                 <v:textbox inset="0,0,0,0">
                   <w:txbxContent>
                     <w:p>
@@ -8068,7 +8188,7 @@
           </mc:Choice>
           <mc:Fallback>
             <w:pict>
-              <v:shape w14:anchorId="03F2B816" id="docshape55" o:spid="_x0000_s1033" type="#_x0000_t202" style="position:absolute;margin-left:18.4pt;margin-top:403.85pt;width:12pt;height:47.35pt;z-index:-15906816;visibility:visible;mso-wrap-style:square;mso-width-percent:0;mso-height-percent:0;mso-wrap-distance-left:9pt;mso-wrap-distance-top:0;mso-wrap-distance-right:9pt;mso-wrap-distance-bottom:0;mso-position-horizontal:absolute;mso-position-horizontal-relative:page;mso-position-vertical:absolute;mso-position-vertical-relative:page;mso-width-percent:0;mso-height-percent:0;mso-width-relative:page;mso-height-relative:page;v-text-anchor:top" o:gfxdata="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" filled="f" stroked="f">
+              <v:shape w14:anchorId="03F2B816" id="docshape55" o:spid="_x0000_s1034" type="#_x0000_t202" style="position:absolute;margin-left:18.4pt;margin-top:403.85pt;width:12pt;height:47.35pt;z-index:-15906816;visibility:visible;mso-wrap-style:square;mso-width-percent:0;mso-height-percent:0;mso-wrap-distance-left:9pt;mso-wrap-distance-top:0;mso-wrap-distance-right:9pt;mso-wrap-distance-bottom:0;mso-position-horizontal:absolute;mso-position-horizontal-relative:page;mso-position-vertical:absolute;mso-position-vertical-relative:page;mso-width-percent:0;mso-height-percent:0;mso-width-relative:page;mso-height-relative:page;v-text-anchor:top" o:gfxdata="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" filled="f" stroked="f">
                 <v:textbox style="layout-flow:vertical;mso-layout-flow-alt:bottom-to-top" inset="0,0,0,0">
                   <w:txbxContent>
                     <w:p>
@@ -8230,7 +8350,7 @@
           </mc:Choice>
           <mc:Fallback>
             <w:pict>
-              <v:shape w14:anchorId="118CDE4A" id="docshape56" o:spid="_x0000_s1034" type="#_x0000_t202" style="position:absolute;margin-left:417.5pt;margin-top:195.25pt;width:11pt;height:119.8pt;z-index:-15906304;visibility:visible;mso-wrap-style:square;mso-width-percent:0;mso-height-percent:0;mso-wrap-distance-left:9pt;mso-wrap-distance-top:0;mso-wrap-distance-right:9pt;mso-wrap-distance-bottom:0;mso-position-horizontal:absolute;mso-position-horizontal-relative:page;mso-position-vertical:absolute;mso-position-vertical-relative:page;mso-width-percent:0;mso-height-percent:0;mso-width-relative:page;mso-height-relative:page;v-text-anchor:top" o:gfxdata="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" filled="f" stroked="f">
+              <v:shape w14:anchorId="118CDE4A" id="docshape56" o:spid="_x0000_s1035" type="#_x0000_t202" style="position:absolute;margin-left:417.5pt;margin-top:195.25pt;width:11pt;height:119.8pt;z-index:-15906304;visibility:visible;mso-wrap-style:square;mso-width-percent:0;mso-height-percent:0;mso-wrap-distance-left:9pt;mso-wrap-distance-top:0;mso-wrap-distance-right:9pt;mso-wrap-distance-bottom:0;mso-position-horizontal:absolute;mso-position-horizontal-relative:page;mso-position-vertical:absolute;mso-position-vertical-relative:page;mso-width-percent:0;mso-height-percent:0;mso-width-relative:page;mso-height-relative:page;v-text-anchor:top" o:gfxdata="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" filled="f" stroked="f">
                 <v:textbox style="layout-flow:vertical;mso-layout-flow-alt:bottom-to-top" inset="0,0,0,0">
                   <w:txbxContent>
                     <w:p>
@@ -8453,7 +8573,7 @@
           </mc:Choice>
           <mc:Fallback>
             <w:pict>
-              <v:shape w14:anchorId="64387C7F" id="docshape57" o:spid="_x0000_s1035" type="#_x0000_t202" style="position:absolute;margin-left:418.05pt;margin-top:617.85pt;width:10.5pt;height:186.35pt;z-index:-15905792;visibility:visible;mso-wrap-style:square;mso-width-percent:0;mso-height-percent:0;mso-wrap-distance-left:9pt;mso-wrap-distance-top:0;mso-wrap-distance-right:9pt;mso-wrap-distance-bottom:0;mso-position-horizontal:absolute;mso-position-horizontal-relative:page;mso-position-vertical:absolute;mso-position-vertical-relative:page;mso-width-percent:0;mso-height-percent:0;mso-width-relative:page;mso-height-relative:page;v-text-anchor:top" o:gfxdata="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" filled="f" stroked="f">
+              <v:shape w14:anchorId="64387C7F" id="docshape57" o:spid="_x0000_s1036" type="#_x0000_t202" style="position:absolute;margin-left:418.05pt;margin-top:617.85pt;width:10.5pt;height:186.35pt;z-index:-15905792;visibility:visible;mso-wrap-style:square;mso-width-percent:0;mso-height-percent:0;mso-wrap-distance-left:9pt;mso-wrap-distance-top:0;mso-wrap-distance-right:9pt;mso-wrap-distance-bottom:0;mso-position-horizontal:absolute;mso-position-horizontal-relative:page;mso-position-vertical:absolute;mso-position-vertical-relative:page;mso-width-percent:0;mso-height-percent:0;mso-width-relative:page;mso-height-relative:page;v-text-anchor:top" o:gfxdata="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" filled="f" stroked="f">
                 <v:textbox style="layout-flow:vertical;mso-layout-flow-alt:bottom-to-top" inset="0,0,0,0">
                   <w:txbxContent>
                     <w:p>
@@ -8715,7 +8835,7 @@
           </mc:Choice>
           <mc:Fallback>
             <w:pict>
-              <v:shape w14:anchorId="660CF624" id="docshape58" o:spid="_x0000_s1036" type="#_x0000_t202" style="position:absolute;margin-left:418.05pt;margin-top:390.25pt;width:10.5pt;height:182.45pt;z-index:-15905280;visibility:visible;mso-wrap-style:square;mso-width-percent:0;mso-height-percent:0;mso-wrap-distance-left:9pt;mso-wrap-distance-top:0;mso-wrap-distance-right:9pt;mso-wrap-distance-bottom:0;mso-position-horizontal:absolute;mso-position-horizontal-relative:page;mso-position-vertical:absolute;mso-position-vertical-relative:page;mso-width-percent:0;mso-height-percent:0;mso-width-relative:page;mso-height-relative:page;v-text-anchor:top" o:gfxdata="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" filled="f" stroked="f">
+              <v:shape w14:anchorId="660CF624" id="docshape58" o:spid="_x0000_s1037" type="#_x0000_t202" style="position:absolute;margin-left:418.05pt;margin-top:390.25pt;width:10.5pt;height:182.45pt;z-index:-15905280;visibility:visible;mso-wrap-style:square;mso-width-percent:0;mso-height-percent:0;mso-wrap-distance-left:9pt;mso-wrap-distance-top:0;mso-wrap-distance-right:9pt;mso-wrap-distance-bottom:0;mso-position-horizontal:absolute;mso-position-horizontal-relative:page;mso-position-vertical:absolute;mso-position-vertical-relative:page;mso-width-percent:0;mso-height-percent:0;mso-width-relative:page;mso-height-relative:page;v-text-anchor:top" o:gfxdata="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" filled="f" stroked="f">
                 <v:textbox style="layout-flow:vertical;mso-layout-flow-alt:bottom-to-top" inset="0,0,0,0">
                   <w:txbxContent>
                     <w:p>
@@ -8916,7 +9036,7 @@
           </mc:Choice>
           <mc:Fallback>
             <w:pict>
-              <v:shape w14:anchorId="1A4BB366" id="docshape59" o:spid="_x0000_s1037" type="#_x0000_t202" style="position:absolute;margin-left:446.2pt;margin-top:726.35pt;width:12pt;height:66.75pt;z-index:-15904768;visibility:visible;mso-wrap-style:square;mso-width-percent:0;mso-height-percent:0;mso-wrap-distance-left:9pt;mso-wrap-distance-top:0;mso-wrap-distance-right:9pt;mso-wrap-distance-bottom:0;mso-position-horizontal:absolute;mso-position-horizontal-relative:page;mso-position-vertical:absolute;mso-position-vertical-relative:page;mso-width-percent:0;mso-height-percent:0;mso-width-relative:page;mso-height-relative:page;v-text-anchor:top" o:gfxdata="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" filled="f" stroked="f">
+              <v:shape w14:anchorId="1A4BB366" id="docshape59" o:spid="_x0000_s1038" type="#_x0000_t202" style="position:absolute;margin-left:446.2pt;margin-top:726.35pt;width:12pt;height:66.75pt;z-index:-15904768;visibility:visible;mso-wrap-style:square;mso-width-percent:0;mso-height-percent:0;mso-wrap-distance-left:9pt;mso-wrap-distance-top:0;mso-wrap-distance-right:9pt;mso-wrap-distance-bottom:0;mso-position-horizontal:absolute;mso-position-horizontal-relative:page;mso-position-vertical:absolute;mso-position-vertical-relative:page;mso-width-percent:0;mso-height-percent:0;mso-width-relative:page;mso-height-relative:page;v-text-anchor:top" o:gfxdata="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" filled="f" stroked="f">
                 <v:textbox style="layout-flow:vertical;mso-layout-flow-alt:bottom-to-top" inset="0,0,0,0">
                   <w:txbxContent>
                     <w:p>
@@ -9043,7 +9163,7 @@
           </mc:Choice>
           <mc:Fallback>
             <w:pict>
-              <v:shape w14:anchorId="652E0E3E" id="docshape60" o:spid="_x0000_s1038" type="#_x0000_t202" style="position:absolute;margin-left:446.2pt;margin-top:629.7pt;width:12pt;height:62.2pt;z-index:-15904256;visibility:visible;mso-wrap-style:square;mso-width-percent:0;mso-height-percent:0;mso-wrap-distance-left:9pt;mso-wrap-distance-top:0;mso-wrap-distance-right:9pt;mso-wrap-distance-bottom:0;mso-position-horizontal:absolute;mso-position-horizontal-relative:page;mso-position-vertical:absolute;mso-position-vertical-relative:page;mso-width-percent:0;mso-height-percent:0;mso-width-relative:page;mso-height-relative:page;v-text-anchor:top" o:gfxdata="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" filled="f" stroked="f">
+              <v:shape w14:anchorId="652E0E3E" id="docshape60" o:spid="_x0000_s1039" type="#_x0000_t202" style="position:absolute;margin-left:446.2pt;margin-top:629.7pt;width:12pt;height:62.2pt;z-index:-15904256;visibility:visible;mso-wrap-style:square;mso-width-percent:0;mso-height-percent:0;mso-wrap-distance-left:9pt;mso-wrap-distance-top:0;mso-wrap-distance-right:9pt;mso-wrap-distance-bottom:0;mso-position-horizontal:absolute;mso-position-horizontal-relative:page;mso-position-vertical:absolute;mso-position-vertical-relative:page;mso-width-percent:0;mso-height-percent:0;mso-width-relative:page;mso-height-relative:page;v-text-anchor:top" o:gfxdata="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" filled="f" stroked="f">
                 <v:textbox style="layout-flow:vertical;mso-layout-flow-alt:bottom-to-top" inset="0,0,0,0">
                   <w:txbxContent>
                     <w:p>
@@ -9170,7 +9290,7 @@
           </mc:Choice>
           <mc:Fallback>
             <w:pict>
-              <v:shape w14:anchorId="32E55796" id="docshape61" o:spid="_x0000_s1039" type="#_x0000_t202" style="position:absolute;margin-left:446.2pt;margin-top:506.65pt;width:12pt;height:66.75pt;z-index:-15903744;visibility:visible;mso-wrap-style:square;mso-width-percent:0;mso-height-percent:0;mso-wrap-distance-left:9pt;mso-wrap-distance-top:0;mso-wrap-distance-right:9pt;mso-wrap-distance-bottom:0;mso-position-horizontal:absolute;mso-position-horizontal-relative:page;mso-position-vertical:absolute;mso-position-vertical-relative:page;mso-width-percent:0;mso-height-percent:0;mso-width-relative:page;mso-height-relative:page;v-text-anchor:top" o:gfxdata="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" filled="f" stroked="f">
+              <v:shape w14:anchorId="32E55796" id="docshape61" o:spid="_x0000_s1040" type="#_x0000_t202" style="position:absolute;margin-left:446.2pt;margin-top:506.65pt;width:12pt;height:66.75pt;z-index:-15903744;visibility:visible;mso-wrap-style:square;mso-width-percent:0;mso-height-percent:0;mso-wrap-distance-left:9pt;mso-wrap-distance-top:0;mso-wrap-distance-right:9pt;mso-wrap-distance-bottom:0;mso-position-horizontal:absolute;mso-position-horizontal-relative:page;mso-position-vertical:absolute;mso-position-vertical-relative:page;mso-width-percent:0;mso-height-percent:0;mso-width-relative:page;mso-height-relative:page;v-text-anchor:top" o:gfxdata="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" filled="f" stroked="f">
                 <v:textbox style="layout-flow:vertical;mso-layout-flow-alt:bottom-to-top" inset="0,0,0,0">
                   <w:txbxContent>
                     <w:p>
@@ -9297,7 +9417,7 @@
           </mc:Choice>
           <mc:Fallback>
             <w:pict>
-              <v:shape w14:anchorId="235DE106" id="docshape62" o:spid="_x0000_s1040" type="#_x0000_t202" style="position:absolute;margin-left:446.2pt;margin-top:395.55pt;width:12pt;height:62.2pt;z-index:-15903232;visibility:visible;mso-wrap-style:square;mso-width-percent:0;mso-height-percent:0;mso-wrap-distance-left:9pt;mso-wrap-distance-top:0;mso-wrap-distance-right:9pt;mso-wrap-distance-bottom:0;mso-position-horizontal:absolute;mso-position-horizontal-relative:page;mso-position-vertical:absolute;mso-position-vertical-relative:page;mso-width-percent:0;mso-height-percent:0;mso-width-relative:page;mso-height-relative:page;v-text-anchor:top" o:gfxdata="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" filled="f" stroked="f">
+              <v:shape w14:anchorId="235DE106" id="docshape62" o:spid="_x0000_s1041" type="#_x0000_t202" style="position:absolute;margin-left:446.2pt;margin-top:395.55pt;width:12pt;height:62.2pt;z-index:-15903232;visibility:visible;mso-wrap-style:square;mso-width-percent:0;mso-height-percent:0;mso-wrap-distance-left:9pt;mso-wrap-distance-top:0;mso-wrap-distance-right:9pt;mso-wrap-distance-bottom:0;mso-position-horizontal:absolute;mso-position-horizontal-relative:page;mso-position-vertical:absolute;mso-position-vertical-relative:page;mso-width-percent:0;mso-height-percent:0;mso-width-relative:page;mso-height-relative:page;v-text-anchor:top" o:gfxdata="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" filled="f" stroked="f">
                 <v:textbox style="layout-flow:vertical;mso-layout-flow-alt:bottom-to-top" inset="0,0,0,0">
                   <w:txbxContent>
                     <w:p>
@@ -9424,7 +9544,7 @@
           </mc:Choice>
           <mc:Fallback>
             <w:pict>
-              <v:shape w14:anchorId="638E5A40" id="docshape63" o:spid="_x0000_s1041" type="#_x0000_t202" style="position:absolute;margin-left:446.2pt;margin-top:271.4pt;width:12pt;height:66.75pt;z-index:-15902720;visibility:visible;mso-wrap-style:square;mso-width-percent:0;mso-height-percent:0;mso-wrap-distance-left:9pt;mso-wrap-distance-top:0;mso-wrap-distance-right:9pt;mso-wrap-distance-bottom:0;mso-position-horizontal:absolute;mso-position-horizontal-relative:page;mso-position-vertical:absolute;mso-position-vertical-relative:page;mso-width-percent:0;mso-height-percent:0;mso-width-relative:page;mso-height-relative:page;v-text-anchor:top" o:gfxdata="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" filled="f" stroked="f">
+              <v:shape w14:anchorId="638E5A40" id="docshape63" o:spid="_x0000_s1042" type="#_x0000_t202" style="position:absolute;margin-left:446.2pt;margin-top:271.4pt;width:12pt;height:66.75pt;z-index:-15902720;visibility:visible;mso-wrap-style:square;mso-width-percent:0;mso-height-percent:0;mso-wrap-distance-left:9pt;mso-wrap-distance-top:0;mso-wrap-distance-right:9pt;mso-wrap-distance-bottom:0;mso-position-horizontal:absolute;mso-position-horizontal-relative:page;mso-position-vertical:absolute;mso-position-vertical-relative:page;mso-width-percent:0;mso-height-percent:0;mso-width-relative:page;mso-height-relative:page;v-text-anchor:top" o:gfxdata="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" filled="f" stroked="f">
                 <v:textbox style="layout-flow:vertical;mso-layout-flow-alt:bottom-to-top" inset="0,0,0,0">
                   <w:txbxContent>
                     <w:p>
@@ -9551,7 +9671,7 @@
           </mc:Choice>
           <mc:Fallback>
             <w:pict>
-              <v:shape w14:anchorId="6729367E" id="docshape64" o:spid="_x0000_s1042" type="#_x0000_t202" style="position:absolute;margin-left:446.2pt;margin-top:174.45pt;width:12pt;height:62.2pt;z-index:-15902208;visibility:visible;mso-wrap-style:square;mso-width-percent:0;mso-height-percent:0;mso-wrap-distance-left:9pt;mso-wrap-distance-top:0;mso-wrap-distance-right:9pt;mso-wrap-distance-bottom:0;mso-position-horizontal:absolute;mso-position-horizontal-relative:page;mso-position-vertical:absolute;mso-position-vertical-relative:page;mso-width-percent:0;mso-height-percent:0;mso-width-relative:page;mso-height-relative:page;v-text-anchor:top" o:gfxdata="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" filled="f" stroked="f">
+              <v:shape w14:anchorId="6729367E" id="docshape64" o:spid="_x0000_s1043" type="#_x0000_t202" style="position:absolute;margin-left:446.2pt;margin-top:174.45pt;width:12pt;height:62.2pt;z-index:-15902208;visibility:visible;mso-wrap-style:square;mso-width-percent:0;mso-height-percent:0;mso-wrap-distance-left:9pt;mso-wrap-distance-top:0;mso-wrap-distance-right:9pt;mso-wrap-distance-bottom:0;mso-position-horizontal:absolute;mso-position-horizontal-relative:page;mso-position-vertical:absolute;mso-position-vertical-relative:page;mso-width-percent:0;mso-height-percent:0;mso-width-relative:page;mso-height-relative:page;v-text-anchor:top" o:gfxdata="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" filled="f" stroked="f">
                 <v:textbox style="layout-flow:vertical;mso-layout-flow-alt:bottom-to-top" inset="0,0,0,0">
                   <w:txbxContent>
                     <w:p>
@@ -9668,7 +9788,7 @@
           </mc:Choice>
           <mc:Fallback>
             <w:pict>
-              <v:shape w14:anchorId="331C7988" id="docshape65" o:spid="_x0000_s1043" type="#_x0000_t202" style="position:absolute;margin-left:197.85pt;margin-top:641.75pt;width:198.4pt;height:28.35pt;z-index:-15901696;visibility:visible;mso-wrap-style:square;mso-width-percent:0;mso-height-percent:0;mso-wrap-distance-left:9pt;mso-wrap-distance-top:0;mso-wrap-distance-right:9pt;mso-wrap-distance-bottom:0;mso-position-horizontal:absolute;mso-position-horizontal-relative:page;mso-position-vertical:absolute;mso-position-vertical-relative:page;mso-width-percent:0;mso-height-percent:0;mso-width-relative:page;mso-height-relative:page;v-text-anchor:top" o:gfxdata="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" filled="f" stroked="f">
+              <v:shape w14:anchorId="331C7988" id="docshape65" o:spid="_x0000_s1044" type="#_x0000_t202" style="position:absolute;margin-left:197.85pt;margin-top:641.75pt;width:198.4pt;height:28.35pt;z-index:-15901696;visibility:visible;mso-wrap-style:square;mso-width-percent:0;mso-height-percent:0;mso-wrap-distance-left:9pt;mso-wrap-distance-top:0;mso-wrap-distance-right:9pt;mso-wrap-distance-bottom:0;mso-position-horizontal:absolute;mso-position-horizontal-relative:page;mso-position-vertical:absolute;mso-position-vertical-relative:page;mso-width-percent:0;mso-height-percent:0;mso-width-relative:page;mso-height-relative:page;v-text-anchor:top" o:gfxdata="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" filled="f" stroked="f">
                 <v:textbox inset="0,0,0,0">
                   <w:txbxContent>
                     <w:p>
@@ -9767,7 +9887,7 @@
           </mc:Choice>
           <mc:Fallback>
             <w:pict>
-              <v:shape w14:anchorId="666F369D" id="docshape66" o:spid="_x0000_s1044" type="#_x0000_t202" style="position:absolute;margin-left:197.85pt;margin-top:670.1pt;width:28.35pt;height:5.15pt;z-index:-15901184;visibility:visible;mso-wrap-style:square;mso-width-percent:0;mso-height-percent:0;mso-wrap-distance-left:9pt;mso-wrap-distance-top:0;mso-wrap-distance-right:9pt;mso-wrap-distance-bottom:0;mso-position-horizontal:absolute;mso-position-horizontal-relative:page;mso-position-vertical:absolute;mso-position-vertical-relative:page;mso-width-percent:0;mso-height-percent:0;mso-width-relative:page;mso-height-relative:page;v-text-anchor:top" o:gfxdata="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" filled="f" stroked="f">
+              <v:shape w14:anchorId="666F369D" id="docshape66" o:spid="_x0000_s1045" type="#_x0000_t202" style="position:absolute;margin-left:197.85pt;margin-top:670.1pt;width:28.35pt;height:5.15pt;z-index:-15901184;visibility:visible;mso-wrap-style:square;mso-width-percent:0;mso-height-percent:0;mso-wrap-distance-left:9pt;mso-wrap-distance-top:0;mso-wrap-distance-right:9pt;mso-wrap-distance-bottom:0;mso-position-horizontal:absolute;mso-position-horizontal-relative:page;mso-position-vertical:absolute;mso-position-vertical-relative:page;mso-width-percent:0;mso-height-percent:0;mso-width-relative:page;mso-height-relative:page;v-text-anchor:top" o:gfxdata="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" filled="f" stroked="f">
                 <v:textbox inset="0,0,0,0">
                   <w:txbxContent>
                     <w:p/>
@@ -9858,7 +9978,7 @@
           </mc:Choice>
           <mc:Fallback>
             <w:pict>
-              <v:shape w14:anchorId="538F0791" id="docshape67" o:spid="_x0000_s1045" type="#_x0000_t202" style="position:absolute;margin-left:226.2pt;margin-top:670.1pt;width:28.35pt;height:5.15pt;z-index:-15900672;visibility:visible;mso-wrap-style:square;mso-width-percent:0;mso-height-percent:0;mso-wrap-distance-left:9pt;mso-wrap-distance-top:0;mso-wrap-distance-right:9pt;mso-wrap-distance-bottom:0;mso-position-horizontal:absolute;mso-position-horizontal-relative:page;mso-position-vertical:absolute;mso-position-vertical-relative:page;mso-width-percent:0;mso-height-percent:0;mso-width-relative:page;mso-height-relative:page;v-text-anchor:top" o:gfxdata="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" filled="f" stroked="f">
+              <v:shape w14:anchorId="538F0791" id="docshape67" o:spid="_x0000_s1046" type="#_x0000_t202" style="position:absolute;margin-left:226.2pt;margin-top:670.1pt;width:28.35pt;height:5.15pt;z-index:-15900672;visibility:visible;mso-wrap-style:square;mso-width-percent:0;mso-height-percent:0;mso-wrap-distance-left:9pt;mso-wrap-distance-top:0;mso-wrap-distance-right:9pt;mso-wrap-distance-bottom:0;mso-position-horizontal:absolute;mso-position-horizontal-relative:page;mso-position-vertical:absolute;mso-position-vertical-relative:page;mso-width-percent:0;mso-height-percent:0;mso-width-relative:page;mso-height-relative:page;v-text-anchor:top" o:gfxdata="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" filled="f" stroked="f">
                 <v:textbox inset="0,0,0,0">
                   <w:txbxContent>
                     <w:p/>
@@ -9949,7 +10069,7 @@
           </mc:Choice>
           <mc:Fallback>
             <w:pict>
-              <v:shape w14:anchorId="31221A0C" id="docshape68" o:spid="_x0000_s1046" type="#_x0000_t202" style="position:absolute;margin-left:254.55pt;margin-top:670.1pt;width:28.35pt;height:5.15pt;z-index:-15900160;visibility:visible;mso-wrap-style:square;mso-width-percent:0;mso-height-percent:0;mso-wrap-distance-left:9pt;mso-wrap-distance-top:0;mso-wrap-distance-right:9pt;mso-wrap-distance-bottom:0;mso-position-horizontal:absolute;mso-position-horizontal-relative:page;mso-position-vertical:absolute;mso-position-vertical-relative:page;mso-width-percent:0;mso-height-percent:0;mso-width-relative:page;mso-height-relative:page;v-text-anchor:top" o:gfxdata="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" filled="f" stroked="f">
+              <v:shape w14:anchorId="31221A0C" id="docshape68" o:spid="_x0000_s1047" type="#_x0000_t202" style="position:absolute;margin-left:254.55pt;margin-top:670.1pt;width:28.35pt;height:5.15pt;z-index:-15900160;visibility:visible;mso-wrap-style:square;mso-width-percent:0;mso-height-percent:0;mso-wrap-distance-left:9pt;mso-wrap-distance-top:0;mso-wrap-distance-right:9pt;mso-wrap-distance-bottom:0;mso-position-horizontal:absolute;mso-position-horizontal-relative:page;mso-position-vertical:absolute;mso-position-vertical-relative:page;mso-width-percent:0;mso-height-percent:0;mso-width-relative:page;mso-height-relative:page;v-text-anchor:top" o:gfxdata="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" filled="f" stroked="f">
                 <v:textbox inset="0,0,0,0">
                   <w:txbxContent>
                     <w:p/>
@@ -10040,7 +10160,7 @@
           </mc:Choice>
           <mc:Fallback>
             <w:pict>
-              <v:shape w14:anchorId="044E0612" id="docshape69" o:spid="_x0000_s1047" type="#_x0000_t202" style="position:absolute;margin-left:282.9pt;margin-top:670.1pt;width:28.35pt;height:5.15pt;z-index:-15899648;visibility:visible;mso-wrap-style:square;mso-width-percent:0;mso-height-percent:0;mso-wrap-distance-left:9pt;mso-wrap-distance-top:0;mso-wrap-distance-right:9pt;mso-wrap-distance-bottom:0;mso-position-horizontal:absolute;mso-position-horizontal-relative:page;mso-position-vertical:absolute;mso-position-vertical-relative:page;mso-width-percent:0;mso-height-percent:0;mso-width-relative:page;mso-height-relative:page;v-text-anchor:top" o:gfxdata="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" filled="f" stroked="f">
+              <v:shape w14:anchorId="044E0612" id="docshape69" o:spid="_x0000_s1048" type="#_x0000_t202" style="position:absolute;margin-left:282.9pt;margin-top:670.1pt;width:28.35pt;height:5.15pt;z-index:-15899648;visibility:visible;mso-wrap-style:square;mso-width-percent:0;mso-height-percent:0;mso-wrap-distance-left:9pt;mso-wrap-distance-top:0;mso-wrap-distance-right:9pt;mso-wrap-distance-bottom:0;mso-position-horizontal:absolute;mso-position-horizontal-relative:page;mso-position-vertical:absolute;mso-position-vertical-relative:page;mso-width-percent:0;mso-height-percent:0;mso-width-relative:page;mso-height-relative:page;v-text-anchor:top" o:gfxdata="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" filled="f" stroked="f">
                 <v:textbox inset="0,0,0,0">
                   <w:txbxContent>
                     <w:p/>
@@ -10131,7 +10251,7 @@
           </mc:Choice>
           <mc:Fallback>
             <w:pict>
-              <v:shape w14:anchorId="404B8D7F" id="docshape70" o:spid="_x0000_s1048" type="#_x0000_t202" style="position:absolute;margin-left:311.25pt;margin-top:670.1pt;width:28.35pt;height:5.15pt;z-index:-15899136;visibility:visible;mso-wrap-style:square;mso-width-percent:0;mso-height-percent:0;mso-wrap-distance-left:9pt;mso-wrap-distance-top:0;mso-wrap-distance-right:9pt;mso-wrap-distance-bottom:0;mso-position-horizontal:absolute;mso-position-horizontal-relative:page;mso-position-vertical:absolute;mso-position-vertical-relative:page;mso-width-percent:0;mso-height-percent:0;mso-width-relative:page;mso-height-relative:page;v-text-anchor:top" o:gfxdata="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" filled="f" stroked="f">
+              <v:shape w14:anchorId="404B8D7F" id="docshape70" o:spid="_x0000_s1049" type="#_x0000_t202" style="position:absolute;margin-left:311.25pt;margin-top:670.1pt;width:28.35pt;height:5.15pt;z-index:-15899136;visibility:visible;mso-wrap-style:square;mso-width-percent:0;mso-height-percent:0;mso-wrap-distance-left:9pt;mso-wrap-distance-top:0;mso-wrap-distance-right:9pt;mso-wrap-distance-bottom:0;mso-position-horizontal:absolute;mso-position-horizontal-relative:page;mso-position-vertical:absolute;mso-position-vertical-relative:page;mso-width-percent:0;mso-height-percent:0;mso-width-relative:page;mso-height-relative:page;v-text-anchor:top" o:gfxdata="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" filled="f" stroked="f">
                 <v:textbox inset="0,0,0,0">
                   <w:txbxContent>
                     <w:p/>
@@ -10222,7 +10342,7 @@
           </mc:Choice>
           <mc:Fallback>
             <w:pict>
-              <v:shape w14:anchorId="2D801A61" id="docshape71" o:spid="_x0000_s1049" type="#_x0000_t202" style="position:absolute;margin-left:339.6pt;margin-top:670.1pt;width:28.35pt;height:5.15pt;z-index:-15898624;visibility:visible;mso-wrap-style:square;mso-width-percent:0;mso-height-percent:0;mso-wrap-distance-left:9pt;mso-wrap-distance-top:0;mso-wrap-distance-right:9pt;mso-wrap-distance-bottom:0;mso-position-horizontal:absolute;mso-position-horizontal-relative:page;mso-position-vertical:absolute;mso-position-vertical-relative:page;mso-width-percent:0;mso-height-percent:0;mso-width-relative:page;mso-height-relative:page;v-text-anchor:top" o:gfxdata="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" filled="f" stroked="f">
+              <v:shape w14:anchorId="2D801A61" id="docshape71" o:spid="_x0000_s1050" type="#_x0000_t202" style="position:absolute;margin-left:339.6pt;margin-top:670.1pt;width:28.35pt;height:5.15pt;z-index:-15898624;visibility:visible;mso-wrap-style:square;mso-width-percent:0;mso-height-percent:0;mso-wrap-distance-left:9pt;mso-wrap-distance-top:0;mso-wrap-distance-right:9pt;mso-wrap-distance-bottom:0;mso-position-horizontal:absolute;mso-position-horizontal-relative:page;mso-position-vertical:absolute;mso-position-vertical-relative:page;mso-width-percent:0;mso-height-percent:0;mso-width-relative:page;mso-height-relative:page;v-text-anchor:top" o:gfxdata="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" filled="f" stroked="f">
                 <v:textbox inset="0,0,0,0">
                   <w:txbxContent>
                     <w:p/>
@@ -10313,7 +10433,7 @@
           </mc:Choice>
           <mc:Fallback>
             <w:pict>
-              <v:shape w14:anchorId="2680BB87" id="docshape72" o:spid="_x0000_s1050" type="#_x0000_t202" style="position:absolute;margin-left:367.95pt;margin-top:670.1pt;width:28.3pt;height:5.15pt;z-index:-15898112;visibility:visible;mso-wrap-style:square;mso-width-percent:0;mso-height-percent:0;mso-wrap-distance-left:9pt;mso-wrap-distance-top:0;mso-wrap-distance-right:9pt;mso-wrap-distance-bottom:0;mso-position-horizontal:absolute;mso-position-horizontal-relative:page;mso-position-vertical:absolute;mso-position-vertical-relative:page;mso-width-percent:0;mso-height-percent:0;mso-width-relative:page;mso-height-relative:page;v-text-anchor:top" o:gfxdata="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" filled="f" stroked="f">
+              <v:shape w14:anchorId="2680BB87" id="docshape72" o:spid="_x0000_s1051" type="#_x0000_t202" style="position:absolute;margin-left:367.95pt;margin-top:670.1pt;width:28.3pt;height:5.15pt;z-index:-15898112;visibility:visible;mso-wrap-style:square;mso-width-percent:0;mso-height-percent:0;mso-wrap-distance-left:9pt;mso-wrap-distance-top:0;mso-wrap-distance-right:9pt;mso-wrap-distance-bottom:0;mso-position-horizontal:absolute;mso-position-horizontal-relative:page;mso-position-vertical:absolute;mso-position-vertical-relative:page;mso-width-percent:0;mso-height-percent:0;mso-width-relative:page;mso-height-relative:page;v-text-anchor:top" o:gfxdata="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" filled="f" stroked="f">
                 <v:textbox inset="0,0,0,0">
                   <w:txbxContent>
                     <w:p/>
@@ -10412,7 +10532,7 @@
           </mc:Choice>
           <mc:Fallback>
             <w:pict>
-              <v:shape w14:anchorId="33A6FE0A" id="docshape73" o:spid="_x0000_s1051" type="#_x0000_t202" style="position:absolute;margin-left:197.85pt;margin-top:675.2pt;width:99.2pt;height:134.55pt;z-index:-15897600;visibility:visible;mso-wrap-style:square;mso-width-percent:0;mso-height-percent:0;mso-wrap-distance-left:9pt;mso-wrap-distance-top:0;mso-wrap-distance-right:9pt;mso-wrap-distance-bottom:0;mso-position-horizontal:absolute;mso-position-horizontal-relative:page;mso-position-vertical:absolute;mso-position-vertical-relative:page;mso-width-percent:0;mso-height-percent:0;mso-width-relative:page;mso-height-relative:page;v-text-anchor:top" o:gfxdata="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" filled="f" stroked="f">
+              <v:shape w14:anchorId="33A6FE0A" id="docshape73" o:spid="_x0000_s1052" type="#_x0000_t202" style="position:absolute;margin-left:197.85pt;margin-top:675.2pt;width:99.2pt;height:134.55pt;z-index:-15897600;visibility:visible;mso-wrap-style:square;mso-width-percent:0;mso-height-percent:0;mso-wrap-distance-left:9pt;mso-wrap-distance-top:0;mso-wrap-distance-right:9pt;mso-wrap-distance-bottom:0;mso-position-horizontal:absolute;mso-position-horizontal-relative:page;mso-position-vertical:absolute;mso-position-vertical-relative:page;mso-width-percent:0;mso-height-percent:0;mso-width-relative:page;mso-height-relative:page;v-text-anchor:top" o:gfxdata="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" filled="f" stroked="f">
                 <v:textbox inset="0,0,0,0">
                   <w:txbxContent>
                     <w:p>
@@ -10519,7 +10639,7 @@
           </mc:Choice>
           <mc:Fallback>
             <w:pict>
-              <v:shape w14:anchorId="286C90DD" id="docshape74" o:spid="_x0000_s1052" type="#_x0000_t202" style="position:absolute;margin-left:297.05pt;margin-top:675.2pt;width:99.2pt;height:134.55pt;z-index:-15897088;visibility:visible;mso-wrap-style:square;mso-width-percent:0;mso-height-percent:0;mso-wrap-distance-left:9pt;mso-wrap-distance-top:0;mso-wrap-distance-right:9pt;mso-wrap-distance-bottom:0;mso-position-horizontal:absolute;mso-position-horizontal-relative:page;mso-position-vertical:absolute;mso-position-vertical-relative:page;mso-width-percent:0;mso-height-percent:0;mso-width-relative:page;mso-height-relative:page;v-text-anchor:top" o:gfxdata="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" filled="f" stroked="f">
+              <v:shape w14:anchorId="286C90DD" id="docshape74" o:spid="_x0000_s1053" type="#_x0000_t202" style="position:absolute;margin-left:297.05pt;margin-top:675.2pt;width:99.2pt;height:134.55pt;z-index:-15897088;visibility:visible;mso-wrap-style:square;mso-width-percent:0;mso-height-percent:0;mso-wrap-distance-left:9pt;mso-wrap-distance-top:0;mso-wrap-distance-right:9pt;mso-wrap-distance-bottom:0;mso-position-horizontal:absolute;mso-position-horizontal-relative:page;mso-position-vertical:absolute;mso-position-vertical-relative:page;mso-width-percent:0;mso-height-percent:0;mso-width-relative:page;mso-height-relative:page;v-text-anchor:top" o:gfxdata="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" filled="f" stroked="f">
                 <v:textbox inset="0,0,0,0">
                   <w:txbxContent>
                     <w:p>
@@ -10626,7 +10746,7 @@
           </mc:Choice>
           <mc:Fallback>
             <w:pict>
-              <v:shape w14:anchorId="167CC96D" id="docshape77" o:spid="_x0000_s1053" type="#_x0000_t202" style="position:absolute;margin-left:409.3pt;margin-top:611.15pt;width:28.35pt;height:198.6pt;z-index:-15895552;visibility:visible;mso-wrap-style:square;mso-width-percent:0;mso-height-percent:0;mso-wrap-distance-left:9pt;mso-wrap-distance-top:0;mso-wrap-distance-right:9pt;mso-wrap-distance-bottom:0;mso-position-horizontal:absolute;mso-position-horizontal-relative:page;mso-position-vertical:absolute;mso-position-vertical-relative:page;mso-width-percent:0;mso-height-percent:0;mso-width-relative:page;mso-height-relative:page;v-text-anchor:top" o:gfxdata="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" filled="f" stroked="f">
+              <v:shape w14:anchorId="167CC96D" id="docshape77" o:spid="_x0000_s1054" type="#_x0000_t202" style="position:absolute;margin-left:409.3pt;margin-top:611.15pt;width:28.35pt;height:198.6pt;z-index:-15895552;visibility:visible;mso-wrap-style:square;mso-width-percent:0;mso-height-percent:0;mso-wrap-distance-left:9pt;mso-wrap-distance-top:0;mso-wrap-distance-right:9pt;mso-wrap-distance-bottom:0;mso-position-horizontal:absolute;mso-position-horizontal-relative:page;mso-position-vertical:absolute;mso-position-vertical-relative:page;mso-width-percent:0;mso-height-percent:0;mso-width-relative:page;mso-height-relative:page;v-text-anchor:top" o:gfxdata="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" filled="f" stroked="f">
                 <v:textbox inset="0,0,0,0">
                   <w:txbxContent>
                     <w:p>
@@ -10733,7 +10853,7 @@
           </mc:Choice>
           <mc:Fallback>
             <w:pict>
-              <v:shape w14:anchorId="4C482287" id="docshape78" o:spid="_x0000_s1054" type="#_x0000_t202" style="position:absolute;margin-left:437.65pt;margin-top:611.15pt;width:5.15pt;height:28.35pt;z-index:-15895040;visibility:visible;mso-wrap-style:square;mso-width-percent:0;mso-height-percent:0;mso-wrap-distance-left:9pt;mso-wrap-distance-top:0;mso-wrap-distance-right:9pt;mso-wrap-distance-bottom:0;mso-position-horizontal:absolute;mso-position-horizontal-relative:page;mso-position-vertical:absolute;mso-position-vertical-relative:page;mso-width-percent:0;mso-height-percent:0;mso-width-relative:page;mso-height-relative:page;v-text-anchor:top" o:gfxdata="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" filled="f" stroked="f">
+              <v:shape w14:anchorId="4C482287" id="docshape78" o:spid="_x0000_s1055" type="#_x0000_t202" style="position:absolute;margin-left:437.65pt;margin-top:611.15pt;width:5.15pt;height:28.35pt;z-index:-15895040;visibility:visible;mso-wrap-style:square;mso-width-percent:0;mso-height-percent:0;mso-wrap-distance-left:9pt;mso-wrap-distance-top:0;mso-wrap-distance-right:9pt;mso-wrap-distance-bottom:0;mso-position-horizontal:absolute;mso-position-horizontal-relative:page;mso-position-vertical:absolute;mso-position-vertical-relative:page;mso-width-percent:0;mso-height-percent:0;mso-width-relative:page;mso-height-relative:page;v-text-anchor:top" o:gfxdata="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" filled="f" stroked="f">
                 <v:textbox inset="0,0,0,0">
                   <w:txbxContent>
                     <w:p>
@@ -10840,7 +10960,7 @@
           </mc:Choice>
           <mc:Fallback>
             <w:pict>
-              <v:shape w14:anchorId="06617D46" id="docshape79" o:spid="_x0000_s1055" type="#_x0000_t202" style="position:absolute;margin-left:442.75pt;margin-top:611.15pt;width:134.55pt;height:99.3pt;z-index:-15894528;visibility:visible;mso-wrap-style:square;mso-width-percent:0;mso-height-percent:0;mso-wrap-distance-left:9pt;mso-wrap-distance-top:0;mso-wrap-distance-right:9pt;mso-wrap-distance-bottom:0;mso-position-horizontal:absolute;mso-position-horizontal-relative:page;mso-position-vertical:absolute;mso-position-vertical-relative:page;mso-width-percent:0;mso-height-percent:0;mso-width-relative:page;mso-height-relative:page;v-text-anchor:top" o:gfxdata="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" filled="f" stroked="f">
+              <v:shape w14:anchorId="06617D46" id="docshape79" o:spid="_x0000_s1056" type="#_x0000_t202" style="position:absolute;margin-left:442.75pt;margin-top:611.15pt;width:134.55pt;height:99.3pt;z-index:-15894528;visibility:visible;mso-wrap-style:square;mso-width-percent:0;mso-height-percent:0;mso-wrap-distance-left:9pt;mso-wrap-distance-top:0;mso-wrap-distance-right:9pt;mso-wrap-distance-bottom:0;mso-position-horizontal:absolute;mso-position-horizontal-relative:page;mso-position-vertical:absolute;mso-position-vertical-relative:page;mso-width-percent:0;mso-height-percent:0;mso-width-relative:page;mso-height-relative:page;v-text-anchor:top" o:gfxdata="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" filled="f" stroked="f">
                 <v:textbox inset="0,0,0,0">
                   <w:txbxContent>
                     <w:p>
@@ -10947,7 +11067,7 @@
           </mc:Choice>
           <mc:Fallback>
             <w:pict>
-              <v:shape w14:anchorId="650F8CF1" id="docshape80" o:spid="_x0000_s1056" type="#_x0000_t202" style="position:absolute;margin-left:437.65pt;margin-top:639.5pt;width:5.15pt;height:28.35pt;z-index:-15894016;visibility:visible;mso-wrap-style:square;mso-width-percent:0;mso-height-percent:0;mso-wrap-distance-left:9pt;mso-wrap-distance-top:0;mso-wrap-distance-right:9pt;mso-wrap-distance-bottom:0;mso-position-horizontal:absolute;mso-position-horizontal-relative:page;mso-position-vertical:absolute;mso-position-vertical-relative:page;mso-width-percent:0;mso-height-percent:0;mso-width-relative:page;mso-height-relative:page;v-text-anchor:top" o:gfxdata="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" filled="f" stroked="f">
+              <v:shape w14:anchorId="650F8CF1" id="docshape80" o:spid="_x0000_s1057" type="#_x0000_t202" style="position:absolute;margin-left:437.65pt;margin-top:639.5pt;width:5.15pt;height:28.35pt;z-index:-15894016;visibility:visible;mso-wrap-style:square;mso-width-percent:0;mso-height-percent:0;mso-wrap-distance-left:9pt;mso-wrap-distance-top:0;mso-wrap-distance-right:9pt;mso-wrap-distance-bottom:0;mso-position-horizontal:absolute;mso-position-horizontal-relative:page;mso-position-vertical:absolute;mso-position-vertical-relative:page;mso-width-percent:0;mso-height-percent:0;mso-width-relative:page;mso-height-relative:page;v-text-anchor:top" o:gfxdata="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" filled="f" stroked="f">
                 <v:textbox inset="0,0,0,0">
                   <w:txbxContent>
                     <w:p>
@@ -11054,7 +11174,7 @@
           </mc:Choice>
           <mc:Fallback>
             <w:pict>
-              <v:shape w14:anchorId="209EE154" id="docshape81" o:spid="_x0000_s1057" type="#_x0000_t202" style="position:absolute;margin-left:437.65pt;margin-top:667.85pt;width:5.15pt;height:28.35pt;z-index:-15893504;visibility:visible;mso-wrap-style:square;mso-width-percent:0;mso-height-percent:0;mso-wrap-distance-left:9pt;mso-wrap-distance-top:0;mso-wrap-distance-right:9pt;mso-wrap-distance-bottom:0;mso-position-horizontal:absolute;mso-position-horizontal-relative:page;mso-position-vertical:absolute;mso-position-vertical-relative:page;mso-width-percent:0;mso-height-percent:0;mso-width-relative:page;mso-height-relative:page;v-text-anchor:top" o:gfxdata="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" filled="f" stroked="f">
+              <v:shape w14:anchorId="209EE154" id="docshape81" o:spid="_x0000_s1058" type="#_x0000_t202" style="position:absolute;margin-left:437.65pt;margin-top:667.85pt;width:5.15pt;height:28.35pt;z-index:-15893504;visibility:visible;mso-wrap-style:square;mso-width-percent:0;mso-height-percent:0;mso-wrap-distance-left:9pt;mso-wrap-distance-top:0;mso-wrap-distance-right:9pt;mso-wrap-distance-bottom:0;mso-position-horizontal:absolute;mso-position-horizontal-relative:page;mso-position-vertical:absolute;mso-position-vertical-relative:page;mso-width-percent:0;mso-height-percent:0;mso-width-relative:page;mso-height-relative:page;v-text-anchor:top" o:gfxdata="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" filled="f" stroked="f">
                 <v:textbox inset="0,0,0,0">
                   <w:txbxContent>
                     <w:p>
@@ -11161,7 +11281,7 @@
           </mc:Choice>
           <mc:Fallback>
             <w:pict>
-              <v:shape w14:anchorId="0A371CF3" id="docshape82" o:spid="_x0000_s1058" type="#_x0000_t202" style="position:absolute;margin-left:437.65pt;margin-top:696.2pt;width:5.15pt;height:28.35pt;z-index:-15892992;visibility:visible;mso-wrap-style:square;mso-width-percent:0;mso-height-percent:0;mso-wrap-distance-left:9pt;mso-wrap-distance-top:0;mso-wrap-distance-right:9pt;mso-wrap-distance-bottom:0;mso-position-horizontal:absolute;mso-position-horizontal-relative:page;mso-position-vertical:absolute;mso-position-vertical-relative:page;mso-width-percent:0;mso-height-percent:0;mso-width-relative:page;mso-height-relative:page;v-text-anchor:top" o:gfxdata="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" filled="f" stroked="f">
+              <v:shape w14:anchorId="0A371CF3" id="docshape82" o:spid="_x0000_s1059" type="#_x0000_t202" style="position:absolute;margin-left:437.65pt;margin-top:696.2pt;width:5.15pt;height:28.35pt;z-index:-15892992;visibility:visible;mso-wrap-style:square;mso-width-percent:0;mso-height-percent:0;mso-wrap-distance-left:9pt;mso-wrap-distance-top:0;mso-wrap-distance-right:9pt;mso-wrap-distance-bottom:0;mso-position-horizontal:absolute;mso-position-horizontal-relative:page;mso-position-vertical:absolute;mso-position-vertical-relative:page;mso-width-percent:0;mso-height-percent:0;mso-width-relative:page;mso-height-relative:page;v-text-anchor:top" o:gfxdata="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" filled="f" stroked="f">
                 <v:textbox inset="0,0,0,0">
                   <w:txbxContent>
                     <w:p>
@@ -11268,7 +11388,7 @@
           </mc:Choice>
           <mc:Fallback>
             <w:pict>
-              <v:shape w14:anchorId="7F5E4A0D" id="docshape83" o:spid="_x0000_s1059" type="#_x0000_t202" style="position:absolute;margin-left:442.75pt;margin-top:710.45pt;width:134.55pt;height:99.3pt;z-index:-15892480;visibility:visible;mso-wrap-style:square;mso-width-percent:0;mso-height-percent:0;mso-wrap-distance-left:9pt;mso-wrap-distance-top:0;mso-wrap-distance-right:9pt;mso-wrap-distance-bottom:0;mso-position-horizontal:absolute;mso-position-horizontal-relative:page;mso-position-vertical:absolute;mso-position-vertical-relative:page;mso-width-percent:0;mso-height-percent:0;mso-width-relative:page;mso-height-relative:page;v-text-anchor:top" o:gfxdata="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" filled="f" stroked="f">
+              <v:shape w14:anchorId="7F5E4A0D" id="docshape83" o:spid="_x0000_s1060" type="#_x0000_t202" style="position:absolute;margin-left:442.75pt;margin-top:710.45pt;width:134.55pt;height:99.3pt;z-index:-15892480;visibility:visible;mso-wrap-style:square;mso-width-percent:0;mso-height-percent:0;mso-wrap-distance-left:9pt;mso-wrap-distance-top:0;mso-wrap-distance-right:9pt;mso-wrap-distance-bottom:0;mso-position-horizontal:absolute;mso-position-horizontal-relative:page;mso-position-vertical:absolute;mso-position-vertical-relative:page;mso-width-percent:0;mso-height-percent:0;mso-width-relative:page;mso-height-relative:page;v-text-anchor:top" o:gfxdata="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" filled="f" stroked="f">
                 <v:textbox inset="0,0,0,0">
                   <w:txbxContent>
                     <w:p>
@@ -11375,7 +11495,7 @@
           </mc:Choice>
           <mc:Fallback>
             <w:pict>
-              <v:shape w14:anchorId="5F4BC244" id="docshape84" o:spid="_x0000_s1060" type="#_x0000_t202" style="position:absolute;margin-left:437.65pt;margin-top:724.55pt;width:5.15pt;height:28.35pt;z-index:-15891968;visibility:visible;mso-wrap-style:square;mso-width-percent:0;mso-height-percent:0;mso-wrap-distance-left:9pt;mso-wrap-distance-top:0;mso-wrap-distance-right:9pt;mso-wrap-distance-bottom:0;mso-position-horizontal:absolute;mso-position-horizontal-relative:page;mso-position-vertical:absolute;mso-position-vertical-relative:page;mso-width-percent:0;mso-height-percent:0;mso-width-relative:page;mso-height-relative:page;v-text-anchor:top" o:gfxdata="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" filled="f" stroked="f">
+              <v:shape w14:anchorId="5F4BC244" id="docshape84" o:spid="_x0000_s1061" type="#_x0000_t202" style="position:absolute;margin-left:437.65pt;margin-top:724.55pt;width:5.15pt;height:28.35pt;z-index:-15891968;visibility:visible;mso-wrap-style:square;mso-width-percent:0;mso-height-percent:0;mso-wrap-distance-left:9pt;mso-wrap-distance-top:0;mso-wrap-distance-right:9pt;mso-wrap-distance-bottom:0;mso-position-horizontal:absolute;mso-position-horizontal-relative:page;mso-position-vertical:absolute;mso-position-vertical-relative:page;mso-width-percent:0;mso-height-percent:0;mso-width-relative:page;mso-height-relative:page;v-text-anchor:top" o:gfxdata="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" filled="f" stroked="f">
                 <v:textbox inset="0,0,0,0">
                   <w:txbxContent>
                     <w:p>
@@ -11482,7 +11602,7 @@
           </mc:Choice>
           <mc:Fallback>
             <w:pict>
-              <v:shape w14:anchorId="78689A1E" id="docshape85" o:spid="_x0000_s1061" type="#_x0000_t202" style="position:absolute;margin-left:437.65pt;margin-top:752.9pt;width:5.15pt;height:28.35pt;z-index:-15891456;visibility:visible;mso-wrap-style:square;mso-width-percent:0;mso-height-percent:0;mso-wrap-distance-left:9pt;mso-wrap-distance-top:0;mso-wrap-distance-right:9pt;mso-wrap-distance-bottom:0;mso-position-horizontal:absolute;mso-position-horizontal-relative:page;mso-position-vertical:absolute;mso-position-vertical-relative:page;mso-width-percent:0;mso-height-percent:0;mso-width-relative:page;mso-height-relative:page;v-text-anchor:top" o:gfxdata="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" filled="f" stroked="f">
+              <v:shape w14:anchorId="78689A1E" id="docshape85" o:spid="_x0000_s1062" type="#_x0000_t202" style="position:absolute;margin-left:437.65pt;margin-top:752.9pt;width:5.15pt;height:28.35pt;z-index:-15891456;visibility:visible;mso-wrap-style:square;mso-width-percent:0;mso-height-percent:0;mso-wrap-distance-left:9pt;mso-wrap-distance-top:0;mso-wrap-distance-right:9pt;mso-wrap-distance-bottom:0;mso-position-horizontal:absolute;mso-position-horizontal-relative:page;mso-position-vertical:absolute;mso-position-vertical-relative:page;mso-width-percent:0;mso-height-percent:0;mso-width-relative:page;mso-height-relative:page;v-text-anchor:top" o:gfxdata="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" filled="f" stroked="f">
                 <v:textbox inset="0,0,0,0">
                   <w:txbxContent>
                     <w:p>
@@ -11589,7 +11709,7 @@
           </mc:Choice>
           <mc:Fallback>
             <w:pict>
-              <v:shape w14:anchorId="5FED74EC" id="docshape86" o:spid="_x0000_s1062" type="#_x0000_t202" style="position:absolute;margin-left:437.65pt;margin-top:781.25pt;width:5.15pt;height:28.5pt;z-index:-15890944;visibility:visible;mso-wrap-style:square;mso-width-percent:0;mso-height-percent:0;mso-wrap-distance-left:9pt;mso-wrap-distance-top:0;mso-wrap-distance-right:9pt;mso-wrap-distance-bottom:0;mso-position-horizontal:absolute;mso-position-horizontal-relative:page;mso-position-vertical:absolute;mso-position-vertical-relative:page;mso-width-percent:0;mso-height-percent:0;mso-width-relative:page;mso-height-relative:page;v-text-anchor:top" o:gfxdata="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" filled="f" stroked="f">
+              <v:shape w14:anchorId="5FED74EC" id="docshape86" o:spid="_x0000_s1063" type="#_x0000_t202" style="position:absolute;margin-left:437.65pt;margin-top:781.25pt;width:5.15pt;height:28.5pt;z-index:-15890944;visibility:visible;mso-wrap-style:square;mso-width-percent:0;mso-height-percent:0;mso-wrap-distance-left:9pt;mso-wrap-distance-top:0;mso-wrap-distance-right:9pt;mso-wrap-distance-bottom:0;mso-position-horizontal:absolute;mso-position-horizontal-relative:page;mso-position-vertical:absolute;mso-position-vertical-relative:page;mso-width-percent:0;mso-height-percent:0;mso-width-relative:page;mso-height-relative:page;v-text-anchor:top" o:gfxdata="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" filled="f" stroked="f">
                 <v:textbox inset="0,0,0,0">
                   <w:txbxContent>
                     <w:p>
@@ -11696,7 +11816,7 @@
           </mc:Choice>
           <mc:Fallback>
             <w:pict>
-              <v:shape w14:anchorId="33AB5DAC" id="docshape87" o:spid="_x0000_s1063" type="#_x0000_t202" style="position:absolute;margin-left:409.3pt;margin-top:369.9pt;width:28.35pt;height:226.8pt;z-index:-15890432;visibility:visible;mso-wrap-style:square;mso-width-percent:0;mso-height-percent:0;mso-wrap-distance-left:9pt;mso-wrap-distance-top:0;mso-wrap-distance-right:9pt;mso-wrap-distance-bottom:0;mso-position-horizontal:absolute;mso-position-horizontal-relative:page;mso-position-vertical:absolute;mso-position-vertical-relative:page;mso-width-percent:0;mso-height-percent:0;mso-width-relative:page;mso-height-relative:page;v-text-anchor:top" o:gfxdata="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" filled="f" stroked="f">
+              <v:shape w14:anchorId="33AB5DAC" id="docshape87" o:spid="_x0000_s1064" type="#_x0000_t202" style="position:absolute;margin-left:409.3pt;margin-top:369.9pt;width:28.35pt;height:226.8pt;z-index:-15890432;visibility:visible;mso-wrap-style:square;mso-width-percent:0;mso-height-percent:0;mso-wrap-distance-left:9pt;mso-wrap-distance-top:0;mso-wrap-distance-right:9pt;mso-wrap-distance-bottom:0;mso-position-horizontal:absolute;mso-position-horizontal-relative:page;mso-position-vertical:absolute;mso-position-vertical-relative:page;mso-width-percent:0;mso-height-percent:0;mso-width-relative:page;mso-height-relative:page;v-text-anchor:top" o:gfxdata="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" filled="f" stroked="f">
                 <v:textbox inset="0,0,0,0">
                   <w:txbxContent>
                     <w:p>
@@ -11803,7 +11923,7 @@
           </mc:Choice>
           <mc:Fallback>
             <w:pict>
-              <v:shape w14:anchorId="50356474" id="docshape88" o:spid="_x0000_s1064" type="#_x0000_t202" style="position:absolute;margin-left:437.65pt;margin-top:369.9pt;width:5.15pt;height:28.35pt;z-index:-15889920;visibility:visible;mso-wrap-style:square;mso-width-percent:0;mso-height-percent:0;mso-wrap-distance-left:9pt;mso-wrap-distance-top:0;mso-wrap-distance-right:9pt;mso-wrap-distance-bottom:0;mso-position-horizontal:absolute;mso-position-horizontal-relative:page;mso-position-vertical:absolute;mso-position-vertical-relative:page;mso-width-percent:0;mso-height-percent:0;mso-width-relative:page;mso-height-relative:page;v-text-anchor:top" o:gfxdata="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" filled="f" stroked="f">
+              <v:shape w14:anchorId="50356474" id="docshape88" o:spid="_x0000_s1065" type="#_x0000_t202" style="position:absolute;margin-left:437.65pt;margin-top:369.9pt;width:5.15pt;height:28.35pt;z-index:-15889920;visibility:visible;mso-wrap-style:square;mso-width-percent:0;mso-height-percent:0;mso-wrap-distance-left:9pt;mso-wrap-distance-top:0;mso-wrap-distance-right:9pt;mso-wrap-distance-bottom:0;mso-position-horizontal:absolute;mso-position-horizontal-relative:page;mso-position-vertical:absolute;mso-position-vertical-relative:page;mso-width-percent:0;mso-height-percent:0;mso-width-relative:page;mso-height-relative:page;v-text-anchor:top" o:gfxdata="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" filled="f" stroked="f">
                 <v:textbox inset="0,0,0,0">
                   <w:txbxContent>
                     <w:p>
@@ -11910,7 +12030,7 @@
           </mc:Choice>
           <mc:Fallback>
             <w:pict>
-              <v:shape w14:anchorId="2B5B8F3B" id="docshape89" o:spid="_x0000_s1065" type="#_x0000_t202" style="position:absolute;margin-left:442.75pt;margin-top:369.9pt;width:134.55pt;height:113.4pt;z-index:-15889408;visibility:visible;mso-wrap-style:square;mso-width-percent:0;mso-height-percent:0;mso-wrap-distance-left:9pt;mso-wrap-distance-top:0;mso-wrap-distance-right:9pt;mso-wrap-distance-bottom:0;mso-position-horizontal:absolute;mso-position-horizontal-relative:page;mso-position-vertical:absolute;mso-position-vertical-relative:page;mso-width-percent:0;mso-height-percent:0;mso-width-relative:page;mso-height-relative:page;v-text-anchor:top" o:gfxdata="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" filled="f" stroked="f">
+              <v:shape w14:anchorId="2B5B8F3B" id="docshape89" o:spid="_x0000_s1066" type="#_x0000_t202" style="position:absolute;margin-left:442.75pt;margin-top:369.9pt;width:134.55pt;height:113.4pt;z-index:-15889408;visibility:visible;mso-wrap-style:square;mso-width-percent:0;mso-height-percent:0;mso-wrap-distance-left:9pt;mso-wrap-distance-top:0;mso-wrap-distance-right:9pt;mso-wrap-distance-bottom:0;mso-position-horizontal:absolute;mso-position-horizontal-relative:page;mso-position-vertical:absolute;mso-position-vertical-relative:page;mso-width-percent:0;mso-height-percent:0;mso-width-relative:page;mso-height-relative:page;v-text-anchor:top" o:gfxdata="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" filled="f" stroked="f">
                 <v:textbox inset="0,0,0,0">
                   <w:txbxContent>
                     <w:p>
@@ -12017,7 +12137,7 @@
           </mc:Choice>
           <mc:Fallback>
             <w:pict>
-              <v:shape w14:anchorId="7292A325" id="docshape90" o:spid="_x0000_s1066" type="#_x0000_t202" style="position:absolute;margin-left:437.65pt;margin-top:398.25pt;width:5.15pt;height:28.35pt;z-index:-15888896;visibility:visible;mso-wrap-style:square;mso-width-percent:0;mso-height-percent:0;mso-wrap-distance-left:9pt;mso-wrap-distance-top:0;mso-wrap-distance-right:9pt;mso-wrap-distance-bottom:0;mso-position-horizontal:absolute;mso-position-horizontal-relative:page;mso-position-vertical:absolute;mso-position-vertical-relative:page;mso-width-percent:0;mso-height-percent:0;mso-width-relative:page;mso-height-relative:page;v-text-anchor:top" o:gfxdata="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" filled="f" stroked="f">
+              <v:shape w14:anchorId="7292A325" id="docshape90" o:spid="_x0000_s1067" type="#_x0000_t202" style="position:absolute;margin-left:437.65pt;margin-top:398.25pt;width:5.15pt;height:28.35pt;z-index:-15888896;visibility:visible;mso-wrap-style:square;mso-width-percent:0;mso-height-percent:0;mso-wrap-distance-left:9pt;mso-wrap-distance-top:0;mso-wrap-distance-right:9pt;mso-wrap-distance-bottom:0;mso-position-horizontal:absolute;mso-position-horizontal-relative:page;mso-position-vertical:absolute;mso-position-vertical-relative:page;mso-width-percent:0;mso-height-percent:0;mso-width-relative:page;mso-height-relative:page;v-text-anchor:top" o:gfxdata="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" filled="f" stroked="f">
                 <v:textbox inset="0,0,0,0">
                   <w:txbxContent>
                     <w:p>
@@ -12124,7 +12244,7 @@
           </mc:Choice>
           <mc:Fallback>
             <w:pict>
-              <v:shape w14:anchorId="7E89C50A" id="docshape91" o:spid="_x0000_s1067" type="#_x0000_t202" style="position:absolute;margin-left:437.65pt;margin-top:426.6pt;width:5.15pt;height:28.35pt;z-index:-15888384;visibility:visible;mso-wrap-style:square;mso-width-percent:0;mso-height-percent:0;mso-wrap-distance-left:9pt;mso-wrap-distance-top:0;mso-wrap-distance-right:9pt;mso-wrap-distance-bottom:0;mso-position-horizontal:absolute;mso-position-horizontal-relative:page;mso-position-vertical:absolute;mso-position-vertical-relative:page;mso-width-percent:0;mso-height-percent:0;mso-width-relative:page;mso-height-relative:page;v-text-anchor:top" o:gfxdata="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" filled="f" stroked="f">
+              <v:shape w14:anchorId="7E89C50A" id="docshape91" o:spid="_x0000_s1068" type="#_x0000_t202" style="position:absolute;margin-left:437.65pt;margin-top:426.6pt;width:5.15pt;height:28.35pt;z-index:-15888384;visibility:visible;mso-wrap-style:square;mso-width-percent:0;mso-height-percent:0;mso-wrap-distance-left:9pt;mso-wrap-distance-top:0;mso-wrap-distance-right:9pt;mso-wrap-distance-bottom:0;mso-position-horizontal:absolute;mso-position-horizontal-relative:page;mso-position-vertical:absolute;mso-position-vertical-relative:page;mso-width-percent:0;mso-height-percent:0;mso-width-relative:page;mso-height-relative:page;v-text-anchor:top" o:gfxdata="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" filled="f" stroked="f">
                 <v:textbox inset="0,0,0,0">
                   <w:txbxContent>
                     <w:p>
@@ -12231,7 +12351,7 @@
           </mc:Choice>
           <mc:Fallback>
             <w:pict>
-              <v:shape w14:anchorId="0659018E" id="docshape92" o:spid="_x0000_s1068" type="#_x0000_t202" style="position:absolute;margin-left:437.65pt;margin-top:454.95pt;width:5.15pt;height:28.35pt;z-index:-15887872;visibility:visible;mso-wrap-style:square;mso-width-percent:0;mso-height-percent:0;mso-wrap-distance-left:9pt;mso-wrap-distance-top:0;mso-wrap-distance-right:9pt;mso-wrap-distance-bottom:0;mso-position-horizontal:absolute;mso-position-horizontal-relative:page;mso-position-vertical:absolute;mso-position-vertical-relative:page;mso-width-percent:0;mso-height-percent:0;mso-width-relative:page;mso-height-relative:page;v-text-anchor:top" o:gfxdata="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" filled="f" stroked="f">
+              <v:shape w14:anchorId="0659018E" id="docshape92" o:spid="_x0000_s1069" type="#_x0000_t202" style="position:absolute;margin-left:437.65pt;margin-top:454.95pt;width:5.15pt;height:28.35pt;z-index:-15887872;visibility:visible;mso-wrap-style:square;mso-width-percent:0;mso-height-percent:0;mso-wrap-distance-left:9pt;mso-wrap-distance-top:0;mso-wrap-distance-right:9pt;mso-wrap-distance-bottom:0;mso-position-horizontal:absolute;mso-position-horizontal-relative:page;mso-position-vertical:absolute;mso-position-vertical-relative:page;mso-width-percent:0;mso-height-percent:0;mso-width-relative:page;mso-height-relative:page;v-text-anchor:top" o:gfxdata="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" filled="f" stroked="f">
                 <v:textbox inset="0,0,0,0">
                   <w:txbxContent>
                     <w:p>
@@ -12338,7 +12458,7 @@
           </mc:Choice>
           <mc:Fallback>
             <w:pict>
-              <v:shape w14:anchorId="1F9D4DE0" id="docshape93" o:spid="_x0000_s1069" type="#_x0000_t202" style="position:absolute;margin-left:437.65pt;margin-top:483.3pt;width:5.15pt;height:28.35pt;z-index:-15887360;visibility:visible;mso-wrap-style:square;mso-width-percent:0;mso-height-percent:0;mso-wrap-distance-left:9pt;mso-wrap-distance-top:0;mso-wrap-distance-right:9pt;mso-wrap-distance-bottom:0;mso-position-horizontal:absolute;mso-position-horizontal-relative:page;mso-position-vertical:absolute;mso-position-vertical-relative:page;mso-width-percent:0;mso-height-percent:0;mso-width-relative:page;mso-height-relative:page;v-text-anchor:top" o:gfxdata="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" filled="f" stroked="f">
+              <v:shape w14:anchorId="1F9D4DE0" id="docshape93" o:spid="_x0000_s1070" type="#_x0000_t202" style="position:absolute;margin-left:437.65pt;margin-top:483.3pt;width:5.15pt;height:28.35pt;z-index:-15887360;visibility:visible;mso-wrap-style:square;mso-width-percent:0;mso-height-percent:0;mso-wrap-distance-left:9pt;mso-wrap-distance-top:0;mso-wrap-distance-right:9pt;mso-wrap-distance-bottom:0;mso-position-horizontal:absolute;mso-position-horizontal-relative:page;mso-position-vertical:absolute;mso-position-vertical-relative:page;mso-width-percent:0;mso-height-percent:0;mso-width-relative:page;mso-height-relative:page;v-text-anchor:top" o:gfxdata="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" filled="f" stroked="f">
                 <v:textbox inset="0,0,0,0">
                   <w:txbxContent>
                     <w:p>
@@ -12445,7 +12565,7 @@
           </mc:Choice>
           <mc:Fallback>
             <w:pict>
-              <v:shape w14:anchorId="70C14112" id="docshape94" o:spid="_x0000_s1070" type="#_x0000_t202" style="position:absolute;margin-left:442.75pt;margin-top:483.3pt;width:134.55pt;height:113.4pt;z-index:-15886848;visibility:visible;mso-wrap-style:square;mso-width-percent:0;mso-height-percent:0;mso-wrap-distance-left:9pt;mso-wrap-distance-top:0;mso-wrap-distance-right:9pt;mso-wrap-distance-bottom:0;mso-position-horizontal:absolute;mso-position-horizontal-relative:page;mso-position-vertical:absolute;mso-position-vertical-relative:page;mso-width-percent:0;mso-height-percent:0;mso-width-relative:page;mso-height-relative:page;v-text-anchor:top" o:gfxdata="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" filled="f" stroked="f">
+              <v:shape w14:anchorId="70C14112" id="docshape94" o:spid="_x0000_s1071" type="#_x0000_t202" style="position:absolute;margin-left:442.75pt;margin-top:483.3pt;width:134.55pt;height:113.4pt;z-index:-15886848;visibility:visible;mso-wrap-style:square;mso-width-percent:0;mso-height-percent:0;mso-wrap-distance-left:9pt;mso-wrap-distance-top:0;mso-wrap-distance-right:9pt;mso-wrap-distance-bottom:0;mso-position-horizontal:absolute;mso-position-horizontal-relative:page;mso-position-vertical:absolute;mso-position-vertical-relative:page;mso-width-percent:0;mso-height-percent:0;mso-width-relative:page;mso-height-relative:page;v-text-anchor:top" o:gfxdata="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" filled="f" stroked="f">
                 <v:textbox inset="0,0,0,0">
                   <w:txbxContent>
                     <w:p>
@@ -12552,7 +12672,7 @@
           </mc:Choice>
           <mc:Fallback>
             <w:pict>
-              <v:shape w14:anchorId="40EA404E" id="docshape95" o:spid="_x0000_s1071" type="#_x0000_t202" style="position:absolute;margin-left:437.65pt;margin-top:511.65pt;width:5.15pt;height:28.35pt;z-index:-15886336;visibility:visible;mso-wrap-style:square;mso-width-percent:0;mso-height-percent:0;mso-wrap-distance-left:9pt;mso-wrap-distance-top:0;mso-wrap-distance-right:9pt;mso-wrap-distance-bottom:0;mso-position-horizontal:absolute;mso-position-horizontal-relative:page;mso-position-vertical:absolute;mso-position-vertical-relative:page;mso-width-percent:0;mso-height-percent:0;mso-width-relative:page;mso-height-relative:page;v-text-anchor:top" o:gfxdata="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" filled="f" stroked="f">
+              <v:shape w14:anchorId="40EA404E" id="docshape95" o:spid="_x0000_s1072" type="#_x0000_t202" style="position:absolute;margin-left:437.65pt;margin-top:511.65pt;width:5.15pt;height:28.35pt;z-index:-15886336;visibility:visible;mso-wrap-style:square;mso-width-percent:0;mso-height-percent:0;mso-wrap-distance-left:9pt;mso-wrap-distance-top:0;mso-wrap-distance-right:9pt;mso-wrap-distance-bottom:0;mso-position-horizontal:absolute;mso-position-horizontal-relative:page;mso-position-vertical:absolute;mso-position-vertical-relative:page;mso-width-percent:0;mso-height-percent:0;mso-width-relative:page;mso-height-relative:page;v-text-anchor:top" o:gfxdata="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" filled="f" stroked="f">
                 <v:textbox inset="0,0,0,0">
                   <w:txbxContent>
                     <w:p>
@@ -12659,7 +12779,7 @@
           </mc:Choice>
           <mc:Fallback>
             <w:pict>
-              <v:shape w14:anchorId="75B1D869" id="docshape96" o:spid="_x0000_s1072" type="#_x0000_t202" style="position:absolute;margin-left:437.65pt;margin-top:540pt;width:5.15pt;height:28.35pt;z-index:-15885824;visibility:visible;mso-wrap-style:square;mso-width-percent:0;mso-height-percent:0;mso-wrap-distance-left:9pt;mso-wrap-distance-top:0;mso-wrap-distance-right:9pt;mso-wrap-distance-bottom:0;mso-position-horizontal:absolute;mso-position-horizontal-relative:page;mso-position-vertical:absolute;mso-position-vertical-relative:page;mso-width-percent:0;mso-height-percent:0;mso-width-relative:page;mso-height-relative:page;v-text-anchor:top" o:gfxdata="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" filled="f" stroked="f">
+              <v:shape w14:anchorId="75B1D869" id="docshape96" o:spid="_x0000_s1073" type="#_x0000_t202" style="position:absolute;margin-left:437.65pt;margin-top:540pt;width:5.15pt;height:28.35pt;z-index:-15885824;visibility:visible;mso-wrap-style:square;mso-width-percent:0;mso-height-percent:0;mso-wrap-distance-left:9pt;mso-wrap-distance-top:0;mso-wrap-distance-right:9pt;mso-wrap-distance-bottom:0;mso-position-horizontal:absolute;mso-position-horizontal-relative:page;mso-position-vertical:absolute;mso-position-vertical-relative:page;mso-width-percent:0;mso-height-percent:0;mso-width-relative:page;mso-height-relative:page;v-text-anchor:top" o:gfxdata="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" filled="f" stroked="f">
                 <v:textbox inset="0,0,0,0">
                   <w:txbxContent>
                     <w:p>
@@ -12766,7 +12886,7 @@
           </mc:Choice>
           <mc:Fallback>
             <w:pict>
-              <v:shape w14:anchorId="42C81973" id="docshape97" o:spid="_x0000_s1073" type="#_x0000_t202" style="position:absolute;margin-left:437.65pt;margin-top:568.35pt;width:5.15pt;height:28.35pt;z-index:-15885312;visibility:visible;mso-wrap-style:square;mso-width-percent:0;mso-height-percent:0;mso-wrap-distance-left:9pt;mso-wrap-distance-top:0;mso-wrap-distance-right:9pt;mso-wrap-distance-bottom:0;mso-position-horizontal:absolute;mso-position-horizontal-relative:page;mso-position-vertical:absolute;mso-position-vertical-relative:page;mso-width-percent:0;mso-height-percent:0;mso-width-relative:page;mso-height-relative:page;v-text-anchor:top" o:gfxdata="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" filled="f" stroked="f">
+              <v:shape w14:anchorId="42C81973" id="docshape97" o:spid="_x0000_s1074" type="#_x0000_t202" style="position:absolute;margin-left:437.65pt;margin-top:568.35pt;width:5.15pt;height:28.35pt;z-index:-15885312;visibility:visible;mso-wrap-style:square;mso-width-percent:0;mso-height-percent:0;mso-wrap-distance-left:9pt;mso-wrap-distance-top:0;mso-wrap-distance-right:9pt;mso-wrap-distance-bottom:0;mso-position-horizontal:absolute;mso-position-horizontal-relative:page;mso-position-vertical:absolute;mso-position-vertical-relative:page;mso-width-percent:0;mso-height-percent:0;mso-width-relative:page;mso-height-relative:page;v-text-anchor:top" o:gfxdata="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" filled="f" stroked="f">
                 <v:textbox inset="0,0,0,0">
                   <w:txbxContent>
                     <w:p>
@@ -12988,7 +13108,7 @@
           </mc:Choice>
           <mc:Fallback>
             <w:pict>
-              <v:shape w14:anchorId="11851A6F" id="docshape98" o:spid="_x0000_s1074" type="#_x0000_t202" style="position:absolute;margin-left:36.85pt;margin-top:369.9pt;width:5in;height:258pt;z-index:-15884800;visibility:visible;mso-wrap-style:square;mso-width-percent:0;mso-height-percent:0;mso-wrap-distance-left:9pt;mso-wrap-distance-top:0;mso-wrap-distance-right:9pt;mso-wrap-distance-bottom:0;mso-position-horizontal:absolute;mso-position-horizontal-relative:page;mso-position-vertical:absolute;mso-position-vertical-relative:page;mso-width-percent:0;mso-height-percent:0;mso-width-relative:page;mso-height-relative:page;v-text-anchor:top" o:gfxdata="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" filled="f" stroked="f">
+              <v:shape w14:anchorId="11851A6F" id="docshape98" o:spid="_x0000_s1075" type="#_x0000_t202" style="position:absolute;margin-left:36.85pt;margin-top:369.9pt;width:5in;height:258pt;z-index:-15884800;visibility:visible;mso-wrap-style:square;mso-width-percent:0;mso-height-percent:0;mso-wrap-distance-left:9pt;mso-wrap-distance-top:0;mso-wrap-distance-right:9pt;mso-wrap-distance-bottom:0;mso-position-horizontal:absolute;mso-position-horizontal-relative:page;mso-position-vertical:absolute;mso-position-vertical-relative:page;mso-width-percent:0;mso-height-percent:0;mso-width-relative:page;mso-height-relative:page;v-text-anchor:top" o:gfxdata="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" filled="f" stroked="f">
                 <v:textbox inset="0,0,0,0">
                   <w:txbxContent>
                     <w:p>
@@ -13591,7 +13711,7 @@
           </mc:Choice>
           <mc:Fallback>
             <w:pict>
-              <v:shape w14:anchorId="3A53DD01" id="docshape99" o:spid="_x0000_s1075" type="#_x0000_t202" style="position:absolute;margin-left:36.85pt;margin-top:255.1pt;width:5in;height:99.25pt;z-index:-15884288;visibility:visible;mso-wrap-style:square;mso-width-percent:0;mso-height-percent:0;mso-wrap-distance-left:9pt;mso-wrap-distance-top:0;mso-wrap-distance-right:9pt;mso-wrap-distance-bottom:0;mso-position-horizontal:absolute;mso-position-horizontal-relative:page;mso-position-vertical:absolute;mso-position-vertical-relative:page;mso-width-percent:0;mso-height-percent:0;mso-width-relative:page;mso-height-relative:page;v-text-anchor:top" o:gfxdata="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" filled="f" stroked="f">
+              <v:shape w14:anchorId="3A53DD01" id="docshape99" o:spid="_x0000_s1076" type="#_x0000_t202" style="position:absolute;margin-left:36.85pt;margin-top:255.1pt;width:5in;height:99.25pt;z-index:-15884288;visibility:visible;mso-wrap-style:square;mso-width-percent:0;mso-height-percent:0;mso-wrap-distance-left:9pt;mso-wrap-distance-top:0;mso-wrap-distance-right:9pt;mso-wrap-distance-bottom:0;mso-position-horizontal:absolute;mso-position-horizontal-relative:page;mso-position-vertical:absolute;mso-position-vertical-relative:page;mso-width-percent:0;mso-height-percent:0;mso-width-relative:page;mso-height-relative:page;v-text-anchor:top" o:gfxdata="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" filled="f" stroked="f">
                 <v:textbox inset="0,0,0,0">
                   <w:txbxContent>
                     <w:p>
@@ -14079,7 +14199,7 @@
           </mc:Choice>
           <mc:Fallback>
             <w:pict>
-              <v:shape w14:anchorId="3E52508C" id="docshape100" o:spid="_x0000_s1076" type="#_x0000_t202" style="position:absolute;margin-left:409.3pt;margin-top:155.9pt;width:28.35pt;height:198.45pt;z-index:-15883776;visibility:visible;mso-wrap-style:square;mso-width-percent:0;mso-height-percent:0;mso-wrap-distance-left:9pt;mso-wrap-distance-top:0;mso-wrap-distance-right:9pt;mso-wrap-distance-bottom:0;mso-position-horizontal:absolute;mso-position-horizontal-relative:page;mso-position-vertical:absolute;mso-position-vertical-relative:page;mso-width-percent:0;mso-height-percent:0;mso-width-relative:page;mso-height-relative:page;v-text-anchor:top" o:gfxdata="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" filled="f" stroked="f">
+              <v:shape w14:anchorId="3E52508C" id="docshape100" o:spid="_x0000_s1077" type="#_x0000_t202" style="position:absolute;margin-left:409.3pt;margin-top:155.9pt;width:28.35pt;height:198.45pt;z-index:-15883776;visibility:visible;mso-wrap-style:square;mso-width-percent:0;mso-height-percent:0;mso-wrap-distance-left:9pt;mso-wrap-distance-top:0;mso-wrap-distance-right:9pt;mso-wrap-distance-bottom:0;mso-position-horizontal:absolute;mso-position-horizontal-relative:page;mso-position-vertical:absolute;mso-position-vertical-relative:page;mso-width-percent:0;mso-height-percent:0;mso-width-relative:page;mso-height-relative:page;v-text-anchor:top" o:gfxdata="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" filled="f" stroked="f">
                 <v:textbox inset="0,0,0,0">
                   <w:txbxContent>
                     <w:p>
@@ -14186,7 +14306,7 @@
           </mc:Choice>
           <mc:Fallback>
             <w:pict>
-              <v:shape w14:anchorId="76E8D4E3" id="docshape101" o:spid="_x0000_s1077" type="#_x0000_t202" style="position:absolute;margin-left:437.65pt;margin-top:155.9pt;width:5.15pt;height:28.35pt;z-index:-15883264;visibility:visible;mso-wrap-style:square;mso-width-percent:0;mso-height-percent:0;mso-wrap-distance-left:9pt;mso-wrap-distance-top:0;mso-wrap-distance-right:9pt;mso-wrap-distance-bottom:0;mso-position-horizontal:absolute;mso-position-horizontal-relative:page;mso-position-vertical:absolute;mso-position-vertical-relative:page;mso-width-percent:0;mso-height-percent:0;mso-width-relative:page;mso-height-relative:page;v-text-anchor:top" o:gfxdata="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" filled="f" stroked="f">
+              <v:shape w14:anchorId="76E8D4E3" id="docshape101" o:spid="_x0000_s1078" type="#_x0000_t202" style="position:absolute;margin-left:437.65pt;margin-top:155.9pt;width:5.15pt;height:28.35pt;z-index:-15883264;visibility:visible;mso-wrap-style:square;mso-width-percent:0;mso-height-percent:0;mso-wrap-distance-left:9pt;mso-wrap-distance-top:0;mso-wrap-distance-right:9pt;mso-wrap-distance-bottom:0;mso-position-horizontal:absolute;mso-position-horizontal-relative:page;mso-position-vertical:absolute;mso-position-vertical-relative:page;mso-width-percent:0;mso-height-percent:0;mso-width-relative:page;mso-height-relative:page;v-text-anchor:top" o:gfxdata="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" filled="f" stroked="f">
                 <v:textbox inset="0,0,0,0">
                   <w:txbxContent>
                     <w:p>
@@ -14293,7 +14413,7 @@
           </mc:Choice>
           <mc:Fallback>
             <w:pict>
-              <v:shape w14:anchorId="5D3BF3FC" id="docshape102" o:spid="_x0000_s1078" type="#_x0000_t202" style="position:absolute;margin-left:442.75pt;margin-top:155.9pt;width:134.55pt;height:99.25pt;z-index:-15882752;visibility:visible;mso-wrap-style:square;mso-width-percent:0;mso-height-percent:0;mso-wrap-distance-left:9pt;mso-wrap-distance-top:0;mso-wrap-distance-right:9pt;mso-wrap-distance-bottom:0;mso-position-horizontal:absolute;mso-position-horizontal-relative:page;mso-position-vertical:absolute;mso-position-vertical-relative:page;mso-width-percent:0;mso-height-percent:0;mso-width-relative:page;mso-height-relative:page;v-text-anchor:top" o:gfxdata="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" filled="f" stroked="f">
+              <v:shape w14:anchorId="5D3BF3FC" id="docshape102" o:spid="_x0000_s1079" type="#_x0000_t202" style="position:absolute;margin-left:442.75pt;margin-top:155.9pt;width:134.55pt;height:99.25pt;z-index:-15882752;visibility:visible;mso-wrap-style:square;mso-width-percent:0;mso-height-percent:0;mso-wrap-distance-left:9pt;mso-wrap-distance-top:0;mso-wrap-distance-right:9pt;mso-wrap-distance-bottom:0;mso-position-horizontal:absolute;mso-position-horizontal-relative:page;mso-position-vertical:absolute;mso-position-vertical-relative:page;mso-width-percent:0;mso-height-percent:0;mso-width-relative:page;mso-height-relative:page;v-text-anchor:top" o:gfxdata="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" filled="f" stroked="f">
                 <v:textbox inset="0,0,0,0">
                   <w:txbxContent>
                     <w:p>
@@ -14400,7 +14520,7 @@
           </mc:Choice>
           <mc:Fallback>
             <w:pict>
-              <v:shape w14:anchorId="600BFD8F" id="docshape103" o:spid="_x0000_s1079" type="#_x0000_t202" style="position:absolute;margin-left:437.65pt;margin-top:184.25pt;width:5.15pt;height:28.35pt;z-index:-15882240;visibility:visible;mso-wrap-style:square;mso-width-percent:0;mso-height-percent:0;mso-wrap-distance-left:9pt;mso-wrap-distance-top:0;mso-wrap-distance-right:9pt;mso-wrap-distance-bottom:0;mso-position-horizontal:absolute;mso-position-horizontal-relative:page;mso-position-vertical:absolute;mso-position-vertical-relative:page;mso-width-percent:0;mso-height-percent:0;mso-width-relative:page;mso-height-relative:page;v-text-anchor:top" o:gfxdata="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" filled="f" stroked="f">
+              <v:shape w14:anchorId="600BFD8F" id="docshape103" o:spid="_x0000_s1080" type="#_x0000_t202" style="position:absolute;margin-left:437.65pt;margin-top:184.25pt;width:5.15pt;height:28.35pt;z-index:-15882240;visibility:visible;mso-wrap-style:square;mso-width-percent:0;mso-height-percent:0;mso-wrap-distance-left:9pt;mso-wrap-distance-top:0;mso-wrap-distance-right:9pt;mso-wrap-distance-bottom:0;mso-position-horizontal:absolute;mso-position-horizontal-relative:page;mso-position-vertical:absolute;mso-position-vertical-relative:page;mso-width-percent:0;mso-height-percent:0;mso-width-relative:page;mso-height-relative:page;v-text-anchor:top" o:gfxdata="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" filled="f" stroked="f">
                 <v:textbox inset="0,0,0,0">
                   <w:txbxContent>
                     <w:p>
@@ -14507,7 +14627,7 @@
           </mc:Choice>
           <mc:Fallback>
             <w:pict>
-              <v:shape w14:anchorId="470B502F" id="docshape104" o:spid="_x0000_s1080" type="#_x0000_t202" style="position:absolute;margin-left:437.65pt;margin-top:212.6pt;width:5.15pt;height:28.35pt;z-index:-15881728;visibility:visible;mso-wrap-style:square;mso-width-percent:0;mso-height-percent:0;mso-wrap-distance-left:9pt;mso-wrap-distance-top:0;mso-wrap-distance-right:9pt;mso-wrap-distance-bottom:0;mso-position-horizontal:absolute;mso-position-horizontal-relative:page;mso-position-vertical:absolute;mso-position-vertical-relative:page;mso-width-percent:0;mso-height-percent:0;mso-width-relative:page;mso-height-relative:page;v-text-anchor:top" o:gfxdata="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" filled="f" stroked="f">
+              <v:shape w14:anchorId="470B502F" id="docshape104" o:spid="_x0000_s1081" type="#_x0000_t202" style="position:absolute;margin-left:437.65pt;margin-top:212.6pt;width:5.15pt;height:28.35pt;z-index:-15881728;visibility:visible;mso-wrap-style:square;mso-width-percent:0;mso-height-percent:0;mso-wrap-distance-left:9pt;mso-wrap-distance-top:0;mso-wrap-distance-right:9pt;mso-wrap-distance-bottom:0;mso-position-horizontal:absolute;mso-position-horizontal-relative:page;mso-position-vertical:absolute;mso-position-vertical-relative:page;mso-width-percent:0;mso-height-percent:0;mso-width-relative:page;mso-height-relative:page;v-text-anchor:top" o:gfxdata="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" filled="f" stroked="f">
                 <v:textbox inset="0,0,0,0">
                   <w:txbxContent>
                     <w:p>
@@ -14614,7 +14734,7 @@
           </mc:Choice>
           <mc:Fallback>
             <w:pict>
-              <v:shape w14:anchorId="180FF0DF" id="docshape105" o:spid="_x0000_s1081" type="#_x0000_t202" style="position:absolute;margin-left:437.65pt;margin-top:240.95pt;width:5.15pt;height:28.35pt;z-index:-15881216;visibility:visible;mso-wrap-style:square;mso-width-percent:0;mso-height-percent:0;mso-wrap-distance-left:9pt;mso-wrap-distance-top:0;mso-wrap-distance-right:9pt;mso-wrap-distance-bottom:0;mso-position-horizontal:absolute;mso-position-horizontal-relative:page;mso-position-vertical:absolute;mso-position-vertical-relative:page;mso-width-percent:0;mso-height-percent:0;mso-width-relative:page;mso-height-relative:page;v-text-anchor:top" o:gfxdata="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" filled="f" stroked="f">
+              <v:shape w14:anchorId="180FF0DF" id="docshape105" o:spid="_x0000_s1082" type="#_x0000_t202" style="position:absolute;margin-left:437.65pt;margin-top:240.95pt;width:5.15pt;height:28.35pt;z-index:-15881216;visibility:visible;mso-wrap-style:square;mso-width-percent:0;mso-height-percent:0;mso-wrap-distance-left:9pt;mso-wrap-distance-top:0;mso-wrap-distance-right:9pt;mso-wrap-distance-bottom:0;mso-position-horizontal:absolute;mso-position-horizontal-relative:page;mso-position-vertical:absolute;mso-position-vertical-relative:page;mso-width-percent:0;mso-height-percent:0;mso-width-relative:page;mso-height-relative:page;v-text-anchor:top" o:gfxdata="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" filled="f" stroked="f">
                 <v:textbox inset="0,0,0,0">
                   <w:txbxContent>
                     <w:p>
@@ -14721,7 +14841,7 @@
           </mc:Choice>
           <mc:Fallback>
             <w:pict>
-              <v:shape w14:anchorId="36984DAA" id="docshape106" o:spid="_x0000_s1082" type="#_x0000_t202" style="position:absolute;margin-left:442.75pt;margin-top:255.1pt;width:134.55pt;height:99.25pt;z-index:-15880704;visibility:visible;mso-wrap-style:square;mso-width-percent:0;mso-height-percent:0;mso-wrap-distance-left:9pt;mso-wrap-distance-top:0;mso-wrap-distance-right:9pt;mso-wrap-distance-bottom:0;mso-position-horizontal:absolute;mso-position-horizontal-relative:page;mso-position-vertical:absolute;mso-position-vertical-relative:page;mso-width-percent:0;mso-height-percent:0;mso-width-relative:page;mso-height-relative:page;v-text-anchor:top" o:gfxdata="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" filled="f" stroked="f">
+              <v:shape w14:anchorId="36984DAA" id="docshape106" o:spid="_x0000_s1083" type="#_x0000_t202" style="position:absolute;margin-left:442.75pt;margin-top:255.1pt;width:134.55pt;height:99.25pt;z-index:-15880704;visibility:visible;mso-wrap-style:square;mso-width-percent:0;mso-height-percent:0;mso-wrap-distance-left:9pt;mso-wrap-distance-top:0;mso-wrap-distance-right:9pt;mso-wrap-distance-bottom:0;mso-position-horizontal:absolute;mso-position-horizontal-relative:page;mso-position-vertical:absolute;mso-position-vertical-relative:page;mso-width-percent:0;mso-height-percent:0;mso-width-relative:page;mso-height-relative:page;v-text-anchor:top" o:gfxdata="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" filled="f" stroked="f">
                 <v:textbox inset="0,0,0,0">
                   <w:txbxContent>
                     <w:p>
@@ -14828,7 +14948,7 @@
           </mc:Choice>
           <mc:Fallback>
             <w:pict>
-              <v:shape w14:anchorId="0BE84482" id="docshape107" o:spid="_x0000_s1083" type="#_x0000_t202" style="position:absolute;margin-left:437.65pt;margin-top:269.3pt;width:5.15pt;height:28.35pt;z-index:-15880192;visibility:visible;mso-wrap-style:square;mso-width-percent:0;mso-height-percent:0;mso-wrap-distance-left:9pt;mso-wrap-distance-top:0;mso-wrap-distance-right:9pt;mso-wrap-distance-bottom:0;mso-position-horizontal:absolute;mso-position-horizontal-relative:page;mso-position-vertical:absolute;mso-position-vertical-relative:page;mso-width-percent:0;mso-height-percent:0;mso-width-relative:page;mso-height-relative:page;v-text-anchor:top" o:gfxdata="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" filled="f" stroked="f">
+              <v:shape w14:anchorId="0BE84482" id="docshape107" o:spid="_x0000_s1084" type="#_x0000_t202" style="position:absolute;margin-left:437.65pt;margin-top:269.3pt;width:5.15pt;height:28.35pt;z-index:-15880192;visibility:visible;mso-wrap-style:square;mso-width-percent:0;mso-height-percent:0;mso-wrap-distance-left:9pt;mso-wrap-distance-top:0;mso-wrap-distance-right:9pt;mso-wrap-distance-bottom:0;mso-position-horizontal:absolute;mso-position-horizontal-relative:page;mso-position-vertical:absolute;mso-position-vertical-relative:page;mso-width-percent:0;mso-height-percent:0;mso-width-relative:page;mso-height-relative:page;v-text-anchor:top" o:gfxdata="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" filled="f" stroked="f">
                 <v:textbox inset="0,0,0,0">
                   <w:txbxContent>
                     <w:p>
@@ -14935,7 +15055,7 @@
           </mc:Choice>
           <mc:Fallback>
             <w:pict>
-              <v:shape w14:anchorId="6898E938" id="docshape108" o:spid="_x0000_s1084" type="#_x0000_t202" style="position:absolute;margin-left:437.65pt;margin-top:297.65pt;width:5.15pt;height:28.35pt;z-index:-15879680;visibility:visible;mso-wrap-style:square;mso-width-percent:0;mso-height-percent:0;mso-wrap-distance-left:9pt;mso-wrap-distance-top:0;mso-wrap-distance-right:9pt;mso-wrap-distance-bottom:0;mso-position-horizontal:absolute;mso-position-horizontal-relative:page;mso-position-vertical:absolute;mso-position-vertical-relative:page;mso-width-percent:0;mso-height-percent:0;mso-width-relative:page;mso-height-relative:page;v-text-anchor:top" o:gfxdata="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" filled="f" stroked="f">
+              <v:shape w14:anchorId="6898E938" id="docshape108" o:spid="_x0000_s1085" type="#_x0000_t202" style="position:absolute;margin-left:437.65pt;margin-top:297.65pt;width:5.15pt;height:28.35pt;z-index:-15879680;visibility:visible;mso-wrap-style:square;mso-width-percent:0;mso-height-percent:0;mso-wrap-distance-left:9pt;mso-wrap-distance-top:0;mso-wrap-distance-right:9pt;mso-wrap-distance-bottom:0;mso-position-horizontal:absolute;mso-position-horizontal-relative:page;mso-position-vertical:absolute;mso-position-vertical-relative:page;mso-width-percent:0;mso-height-percent:0;mso-width-relative:page;mso-height-relative:page;v-text-anchor:top" o:gfxdata="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" filled="f" stroked="f">
                 <v:textbox inset="0,0,0,0">
                   <w:txbxContent>
                     <w:p>
@@ -15042,7 +15162,7 @@
           </mc:Choice>
           <mc:Fallback>
             <w:pict>
-              <v:shape w14:anchorId="4D37F9D0" id="docshape109" o:spid="_x0000_s1085" type="#_x0000_t202" style="position:absolute;margin-left:437.65pt;margin-top:326pt;width:5.15pt;height:28.35pt;z-index:-15879168;visibility:visible;mso-wrap-style:square;mso-width-percent:0;mso-height-percent:0;mso-wrap-distance-left:9pt;mso-wrap-distance-top:0;mso-wrap-distance-right:9pt;mso-wrap-distance-bottom:0;mso-position-horizontal:absolute;mso-position-horizontal-relative:page;mso-position-vertical:absolute;mso-position-vertical-relative:page;mso-width-percent:0;mso-height-percent:0;mso-width-relative:page;mso-height-relative:page;v-text-anchor:top" o:gfxdata="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" filled="f" stroked="f">
+              <v:shape w14:anchorId="4D37F9D0" id="docshape109" o:spid="_x0000_s1086" type="#_x0000_t202" style="position:absolute;margin-left:437.65pt;margin-top:326pt;width:5.15pt;height:28.35pt;z-index:-15879168;visibility:visible;mso-wrap-style:square;mso-width-percent:0;mso-height-percent:0;mso-wrap-distance-left:9pt;mso-wrap-distance-top:0;mso-wrap-distance-right:9pt;mso-wrap-distance-bottom:0;mso-position-horizontal:absolute;mso-position-horizontal-relative:page;mso-position-vertical:absolute;mso-position-vertical-relative:page;mso-width-percent:0;mso-height-percent:0;mso-width-relative:page;mso-height-relative:page;v-text-anchor:top" o:gfxdata="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" filled="f" stroked="f">
                 <v:textbox inset="0,0,0,0">
                   <w:txbxContent>
                     <w:p>
@@ -15230,7 +15350,7 @@
           </mc:Choice>
           <mc:Fallback>
             <w:pict>
-              <v:shape w14:anchorId="3B918AC2" id="docshape111" o:spid="_x0000_s1086" type="#_x0000_t202" style="position:absolute;margin-left:153.05pt;margin-top:93.85pt;width:297.65pt;height:47.65pt;z-index:-15878144;visibility:visible;mso-wrap-style:square;mso-width-percent:0;mso-height-percent:0;mso-wrap-distance-left:9pt;mso-wrap-distance-top:0;mso-wrap-distance-right:9pt;mso-wrap-distance-bottom:0;mso-position-horizontal:absolute;mso-position-horizontal-relative:page;mso-position-vertical:absolute;mso-position-vertical-relative:page;mso-width-percent:0;mso-height-percent:0;mso-width-relative:page;mso-height-relative:page;v-text-anchor:top" o:gfxdata="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" filled="f" stroked="f">
+              <v:shape w14:anchorId="3B918AC2" id="docshape111" o:spid="_x0000_s1087" type="#_x0000_t202" style="position:absolute;margin-left:153.05pt;margin-top:93.85pt;width:297.65pt;height:47.65pt;z-index:-15878144;visibility:visible;mso-wrap-style:square;mso-width-percent:0;mso-height-percent:0;mso-wrap-distance-left:9pt;mso-wrap-distance-top:0;mso-wrap-distance-right:9pt;mso-wrap-distance-bottom:0;mso-position-horizontal:absolute;mso-position-horizontal-relative:page;mso-position-vertical:absolute;mso-position-vertical-relative:page;mso-width-percent:0;mso-height-percent:0;mso-width-relative:page;mso-height-relative:page;v-text-anchor:top" o:gfxdata="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" filled="f" stroked="f">
                 <v:textbox inset="0,0,0,0">
                   <w:txbxContent>
                     <w:p>
@@ -15418,7 +15538,7 @@
           </mc:Choice>
           <mc:Fallback>
             <w:pict>
-              <v:shape w14:anchorId="598500D4" id="docshape112" o:spid="_x0000_s1087" type="#_x0000_t202" style="position:absolute;margin-left:470.55pt;margin-top:28.35pt;width:106.75pt;height:113.4pt;z-index:-15877632;visibility:visible;mso-wrap-style:square;mso-width-percent:0;mso-height-percent:0;mso-wrap-distance-left:9pt;mso-wrap-distance-top:0;mso-wrap-distance-right:9pt;mso-wrap-distance-bottom:0;mso-position-horizontal:absolute;mso-position-horizontal-relative:page;mso-position-vertical:absolute;mso-position-vertical-relative:page;mso-width-percent:0;mso-height-percent:0;mso-width-relative:page;mso-height-relative:page;v-text-anchor:top" o:gfxdata="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" filled="f" stroked="f">
+              <v:shape w14:anchorId="598500D4" id="docshape112" o:spid="_x0000_s1088" type="#_x0000_t202" style="position:absolute;margin-left:470.55pt;margin-top:28.35pt;width:106.75pt;height:113.4pt;z-index:-15877632;visibility:visible;mso-wrap-style:square;mso-width-percent:0;mso-height-percent:0;mso-wrap-distance-left:9pt;mso-wrap-distance-top:0;mso-wrap-distance-right:9pt;mso-wrap-distance-bottom:0;mso-position-horizontal:absolute;mso-position-horizontal-relative:page;mso-position-vertical:absolute;mso-position-vertical-relative:page;mso-width-percent:0;mso-height-percent:0;mso-width-relative:page;mso-height-relative:page;v-text-anchor:top" o:gfxdata="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" filled="f" stroked="f">
                 <v:textbox inset="0,0,0,0">
                   <w:txbxContent>
                     <w:p>
@@ -15602,7 +15722,7 @@
           </mc:Choice>
           <mc:Fallback>
             <w:pict>
-              <v:shape w14:anchorId="5E7DA260" id="docshape113" o:spid="_x0000_s1088" type="#_x0000_t202" style="position:absolute;margin-left:153.05pt;margin-top:28.35pt;width:297.65pt;height:56.7pt;z-index:-15877120;visibility:visible;mso-wrap-style:square;mso-width-percent:0;mso-height-percent:0;mso-wrap-distance-left:9pt;mso-wrap-distance-top:0;mso-wrap-distance-right:9pt;mso-wrap-distance-bottom:0;mso-position-horizontal:absolute;mso-position-horizontal-relative:page;mso-position-vertical:absolute;mso-position-vertical-relative:page;mso-width-percent:0;mso-height-percent:0;mso-width-relative:page;mso-height-relative:page;v-text-anchor:top" o:gfxdata="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" filled="f" stroked="f">
+              <v:shape w14:anchorId="5E7DA260" id="docshape113" o:spid="_x0000_s1089" type="#_x0000_t202" style="position:absolute;margin-left:153.05pt;margin-top:28.35pt;width:297.65pt;height:56.7pt;z-index:-15877120;visibility:visible;mso-wrap-style:square;mso-width-percent:0;mso-height-percent:0;mso-wrap-distance-left:9pt;mso-wrap-distance-top:0;mso-wrap-distance-right:9pt;mso-wrap-distance-bottom:0;mso-position-horizontal:absolute;mso-position-horizontal-relative:page;mso-position-vertical:absolute;mso-position-vertical-relative:page;mso-width-percent:0;mso-height-percent:0;mso-width-relative:page;mso-height-relative:page;v-text-anchor:top" o:gfxdata="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" filled="f" stroked="f">
                 <v:textbox inset="0,0,0,0">
                   <w:txbxContent>
                     <w:p>

</xml_diff>

<commit_message>
Updating templates and index
</commit_message>
<xml_diff>
--- a/pelayo/templates/amarilla.docx
+++ b/pelayo/templates/amarilla.docx
@@ -17,15 +17,15 @@
         <mc:AlternateContent>
           <mc:Choice Requires="wps">
             <w:drawing>
-              <wp:anchor distT="0" distB="0" distL="0" distR="0" simplePos="0" relativeHeight="487441920" behindDoc="0" locked="1" layoutInCell="1" allowOverlap="1" wp14:anchorId="692CC559" wp14:editId="61E3C9C5">
+              <wp:anchor distT="0" distB="0" distL="0" distR="0" simplePos="0" relativeHeight="487441920" behindDoc="0" locked="1" layoutInCell="1" allowOverlap="1" wp14:anchorId="692CC559" wp14:editId="6E1977A2">
                 <wp:simplePos x="0" y="0"/>
                 <wp:positionH relativeFrom="column">
-                  <wp:posOffset>9525</wp:posOffset>
+                  <wp:posOffset>0</wp:posOffset>
                 </wp:positionH>
                 <wp:positionV relativeFrom="page">
-                  <wp:posOffset>4972050</wp:posOffset>
+                  <wp:posOffset>4705350</wp:posOffset>
                 </wp:positionV>
-                <wp:extent cx="2487600" cy="2998800"/>
+                <wp:extent cx="4572635" cy="3265170"/>
                 <wp:effectExtent l="0" t="0" r="0" b="0"/>
                 <wp:wrapSquare wrapText="bothSides"/>
                 <wp:docPr id="217" name="Cuadro de texto 2"/>
@@ -41,7 +41,7 @@
                       <wps:spPr bwMode="auto">
                         <a:xfrm>
                           <a:off x="0" y="0"/>
-                          <a:ext cx="2487600" cy="2998800"/>
+                          <a:ext cx="4572635" cy="3265170"/>
                         </a:xfrm>
                         <a:prstGeom prst="rect">
                           <a:avLst/>
@@ -56,6 +56,24 @@
                       </wps:spPr>
                       <wps:txbx>
                         <w:txbxContent>
+                          <w:p>
+                            <w:pPr>
+                              <w:spacing w:line="264" w:lineRule="auto"/>
+                              <w:rPr>
+                                <w:sz w:val="18"/>
+                                <w:szCs w:val="18"/>
+                              </w:rPr>
+                            </w:pPr>
+                          </w:p>
+                          <w:p>
+                            <w:pPr>
+                              <w:spacing w:line="264" w:lineRule="auto"/>
+                              <w:rPr>
+                                <w:sz w:val="18"/>
+                                <w:szCs w:val="18"/>
+                              </w:rPr>
+                            </w:pPr>
+                          </w:p>
                           <w:p>
                             <w:pPr>
                               <w:spacing w:line="264" w:lineRule="auto"/>
@@ -458,9 +476,27 @@
                 <v:stroke joinstyle="miter"/>
                 <v:path gradientshapeok="t" o:connecttype="rect"/>
               </v:shapetype>
-              <v:shape id="Cuadro de texto 2" o:spid="_x0000_s1026" type="#_x0000_t202" style="position:absolute;margin-left:.75pt;margin-top:391.5pt;width:195.85pt;height:236.15pt;z-index:487441920;visibility:visible;mso-wrap-style:square;mso-width-percent:0;mso-height-percent:0;mso-wrap-distance-left:0;mso-wrap-distance-top:0;mso-wrap-distance-right:0;mso-wrap-distance-bottom:0;mso-position-horizontal:absolute;mso-position-horizontal-relative:text;mso-position-vertical:absolute;mso-position-vertical-relative:page;mso-width-percent:0;mso-height-percent:0;mso-width-relative:margin;mso-height-relative:margin;v-text-anchor:top" o:gfxdata="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" filled="f" stroked="f">
+              <v:shape id="Cuadro de texto 2" o:spid="_x0000_s1026" type="#_x0000_t202" style="position:absolute;margin-left:0;margin-top:370.5pt;width:360.05pt;height:257.1pt;z-index:487441920;visibility:visible;mso-wrap-style:square;mso-width-percent:0;mso-height-percent:0;mso-wrap-distance-left:0;mso-wrap-distance-top:0;mso-wrap-distance-right:0;mso-wrap-distance-bottom:0;mso-position-horizontal:absolute;mso-position-horizontal-relative:text;mso-position-vertical:absolute;mso-position-vertical-relative:page;mso-width-percent:0;mso-height-percent:0;mso-width-relative:margin;mso-height-relative:margin;v-text-anchor:top" o:gfxdata="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" filled="f" stroked="f">
                 <v:textbox>
                   <w:txbxContent>
+                    <w:p>
+                      <w:pPr>
+                        <w:spacing w:line="264" w:lineRule="auto"/>
+                        <w:rPr>
+                          <w:sz w:val="18"/>
+                          <w:szCs w:val="18"/>
+                        </w:rPr>
+                      </w:pPr>
+                    </w:p>
+                    <w:p>
+                      <w:pPr>
+                        <w:spacing w:line="264" w:lineRule="auto"/>
+                        <w:rPr>
+                          <w:sz w:val="18"/>
+                          <w:szCs w:val="18"/>
+                        </w:rPr>
+                      </w:pPr>
+                    </w:p>
                     <w:p>
                       <w:pPr>
                         <w:spacing w:line="264" w:lineRule="auto"/>
@@ -857,16 +893,16 @@
         <mc:AlternateContent>
           <mc:Choice Requires="wps">
             <w:drawing>
-              <wp:anchor distT="0" distB="0" distL="0" distR="0" simplePos="0" relativeHeight="487446016" behindDoc="0" locked="1" layoutInCell="1" allowOverlap="1" wp14:anchorId="395C909F" wp14:editId="72FF4F63">
+              <wp:anchor distT="0" distB="0" distL="0" distR="0" simplePos="0" relativeHeight="487446016" behindDoc="0" locked="1" layoutInCell="1" allowOverlap="1" wp14:anchorId="395C909F" wp14:editId="51E3E6DE">
                 <wp:simplePos x="0" y="0"/>
                 <wp:positionH relativeFrom="column">
-                  <wp:posOffset>2628900</wp:posOffset>
+                  <wp:posOffset>2629535</wp:posOffset>
                 </wp:positionH>
                 <wp:positionV relativeFrom="page">
-                  <wp:posOffset>5022850</wp:posOffset>
+                  <wp:posOffset>4735830</wp:posOffset>
                 </wp:positionV>
-                <wp:extent cx="1947600" cy="2948400"/>
-                <wp:effectExtent l="0" t="0" r="0" b="4445"/>
+                <wp:extent cx="1947545" cy="3239135"/>
+                <wp:effectExtent l="0" t="0" r="0" b="0"/>
                 <wp:wrapSquare wrapText="bothSides"/>
                 <wp:docPr id="927342121" name="Cuadro de texto 2"/>
                 <wp:cNvGraphicFramePr>
@@ -881,7 +917,7 @@
                       <wps:spPr bwMode="auto">
                         <a:xfrm>
                           <a:off x="0" y="0"/>
-                          <a:ext cx="1947600" cy="2948400"/>
+                          <a:ext cx="1947545" cy="3239135"/>
                         </a:xfrm>
                         <a:prstGeom prst="rect">
                           <a:avLst/>
@@ -936,125 +972,6 @@
                             <w:pPr>
                               <w:spacing w:line="264" w:lineRule="auto"/>
                               <w:rPr>
-                                <w:b/>
-                                <w:bCs/>
-                                <w:sz w:val="20"/>
-                                <w:szCs w:val="20"/>
-                              </w:rPr>
-                            </w:pPr>
-                            <w:r>
-                              <w:rPr>
-                                <w:sz w:val="18"/>
-                                <w:szCs w:val="18"/>
-                              </w:rPr>
-                              <w:t xml:space="preserve">Prov. (País): </w:t>
-                            </w:r>
-                            <w:r>
-                              <w:rPr>
-                                <w:b/>
-                                <w:bCs/>
-                                <w:sz w:val="20"/>
-                                <w:szCs w:val="20"/>
-                              </w:rPr>
-                              <w:t>{</w:t>
-                            </w:r>
-                            <w:r>
-                              <w:rPr>
-                                <w:b/>
-                                <w:bCs/>
-                                <w:sz w:val="20"/>
-                                <w:szCs w:val="20"/>
-                              </w:rPr>
-                              <w:t>provpais</w:t>
-                            </w:r>
-                            <w:r>
-                              <w:rPr>
-                                <w:b/>
-                                <w:bCs/>
-                                <w:sz w:val="20"/>
-                                <w:szCs w:val="20"/>
-                              </w:rPr>
-                              <w:t>}</w:t>
-                            </w:r>
-                          </w:p>
-                          <w:p>
-                            <w:pPr>
-                              <w:spacing w:line="264" w:lineRule="auto"/>
-                              <w:rPr>
-                                <w:sz w:val="18"/>
-                                <w:szCs w:val="18"/>
-                              </w:rPr>
-                            </w:pPr>
-                            <w:r>
-                              <w:rPr>
-                                <w:sz w:val="20"/>
-                                <w:szCs w:val="20"/>
-                              </w:rPr>
-                              <w:tab/>
-                            </w:r>
-                            <w:r>
-                              <w:rPr>
-                                <w:sz w:val="18"/>
-                                <w:szCs w:val="18"/>
-                              </w:rPr>
-                              <w:tab/>
-                              <w:t xml:space="preserve">            </w:t>
-                            </w:r>
-                          </w:p>
-                          <w:p>
-                            <w:pPr>
-                              <w:spacing w:line="264" w:lineRule="auto"/>
-                              <w:rPr>
-                                <w:sz w:val="18"/>
-                                <w:szCs w:val="18"/>
-                              </w:rPr>
-                            </w:pPr>
-                            <w:r>
-                              <w:rPr>
-                                <w:sz w:val="18"/>
-                                <w:szCs w:val="18"/>
-                              </w:rPr>
-                              <w:t xml:space="preserve">Nacionalidad: </w:t>
-                            </w:r>
-                            <w:r>
-                              <w:rPr>
-                                <w:b/>
-                                <w:bCs/>
-                                <w:sz w:val="20"/>
-                                <w:szCs w:val="20"/>
-                              </w:rPr>
-                              <w:t>{</w:t>
-                            </w:r>
-                            <w:r>
-                              <w:rPr>
-                                <w:b/>
-                                <w:bCs/>
-                                <w:sz w:val="20"/>
-                                <w:szCs w:val="20"/>
-                              </w:rPr>
-                              <w:t>nacionalidad</w:t>
-                            </w:r>
-                            <w:r>
-                              <w:rPr>
-                                <w:b/>
-                                <w:bCs/>
-                                <w:sz w:val="20"/>
-                                <w:szCs w:val="20"/>
-                              </w:rPr>
-                              <w:t>}</w:t>
-                            </w:r>
-                            <w:r>
-                              <w:rPr>
-                                <w:sz w:val="18"/>
-                                <w:szCs w:val="18"/>
-                              </w:rPr>
-                              <w:t xml:space="preserve">                              </w:t>
-                            </w:r>
-                          </w:p>
-                          <w:p>
-                            <w:pPr>
-                              <w:spacing w:line="264" w:lineRule="auto"/>
-                              <w:rPr>
                                 <w:sz w:val="18"/>
                                 <w:szCs w:val="18"/>
                               </w:rPr>
@@ -1068,21 +985,23 @@
                                 <w:szCs w:val="18"/>
                               </w:rPr>
                             </w:pPr>
-                            <w:r>
-                              <w:rPr>
-                                <w:sz w:val="18"/>
-                                <w:szCs w:val="18"/>
-                              </w:rPr>
-                              <w:t xml:space="preserve">Sexo: </w:t>
-                            </w:r>
-                            <w:r>
+                          </w:p>
+                          <w:p>
+                            <w:pPr>
+                              <w:spacing w:line="264" w:lineRule="auto"/>
                               <w:rPr>
                                 <w:b/>
                                 <w:bCs/>
                                 <w:sz w:val="20"/>
                                 <w:szCs w:val="20"/>
                               </w:rPr>
-                              <w:t>{</w:t>
+                            </w:pPr>
+                            <w:r>
+                              <w:rPr>
+                                <w:sz w:val="18"/>
+                                <w:szCs w:val="18"/>
+                              </w:rPr>
+                              <w:t xml:space="preserve">Prov. (País): </w:t>
                             </w:r>
                             <w:r>
                               <w:rPr>
@@ -1091,7 +1010,7 @@
                                 <w:sz w:val="20"/>
                                 <w:szCs w:val="20"/>
                               </w:rPr>
-                              <w:t>sexo</w:t>
+                              <w:t>{</w:t>
                             </w:r>
                             <w:r>
                               <w:rPr>
@@ -1100,14 +1019,78 @@
                                 <w:sz w:val="20"/>
                                 <w:szCs w:val="20"/>
                               </w:rPr>
+                              <w:t>provpais</w:t>
+                            </w:r>
+                            <w:r>
+                              <w:rPr>
+                                <w:b/>
+                                <w:bCs/>
+                                <w:sz w:val="20"/>
+                                <w:szCs w:val="20"/>
+                              </w:rPr>
                               <w:t>}</w:t>
                             </w:r>
+                          </w:p>
+                          <w:p>
+                            <w:pPr>
+                              <w:spacing w:line="264" w:lineRule="auto"/>
+                              <w:rPr>
+                                <w:b/>
+                                <w:bCs/>
+                                <w:sz w:val="20"/>
+                                <w:szCs w:val="20"/>
+                              </w:rPr>
+                            </w:pPr>
                             <w:r>
                               <w:rPr>
                                 <w:sz w:val="18"/>
                                 <w:szCs w:val="18"/>
                               </w:rPr>
-                              <w:t xml:space="preserve">                                 </w:t>
+                              <w:tab/>
+                              <w:t xml:space="preserve">            </w:t>
+                            </w:r>
+                          </w:p>
+                          <w:p>
+                            <w:pPr>
+                              <w:spacing w:line="264" w:lineRule="auto"/>
+                              <w:rPr>
+                                <w:sz w:val="18"/>
+                                <w:szCs w:val="18"/>
+                              </w:rPr>
+                            </w:pPr>
+                            <w:r>
+                              <w:rPr>
+                                <w:sz w:val="18"/>
+                                <w:szCs w:val="18"/>
+                              </w:rPr>
+                              <w:t xml:space="preserve">Nacionalidad: </w:t>
+                            </w:r>
+                            <w:r>
+                              <w:rPr>
+                                <w:b/>
+                                <w:bCs/>
+                                <w:sz w:val="20"/>
+                                <w:szCs w:val="20"/>
+                              </w:rPr>
+                              <w:t>{</w:t>
+                            </w:r>
+                            <w:r>
+                              <w:rPr>
+                                <w:b/>
+                                <w:bCs/>
+                                <w:sz w:val="20"/>
+                                <w:szCs w:val="20"/>
+                              </w:rPr>
+                              <w:t>nacionalidad</w:t>
+                            </w:r>
+                            <w:r>
+                              <w:rPr>
+                                <w:b/>
+                                <w:bCs/>
+                                <w:sz w:val="20"/>
+                                <w:szCs w:val="20"/>
+                              </w:rPr>
+                              <w:t>}</w:t>
                             </w:r>
                           </w:p>
                           <w:p>
@@ -1123,16 +1106,16 @@
                             <w:pPr>
                               <w:spacing w:line="264" w:lineRule="auto"/>
                               <w:rPr>
-                                <w:sz w:val="20"/>
-                                <w:szCs w:val="20"/>
-                              </w:rPr>
-                            </w:pPr>
-                            <w:r>
-                              <w:rPr>
                                 <w:sz w:val="18"/>
                                 <w:szCs w:val="18"/>
                               </w:rPr>
-                              <w:t xml:space="preserve">Pasaporte: </w:t>
+                            </w:pPr>
+                            <w:r>
+                              <w:rPr>
+                                <w:sz w:val="18"/>
+                                <w:szCs w:val="18"/>
+                              </w:rPr>
+                              <w:t xml:space="preserve">Sexo: </w:t>
                             </w:r>
                             <w:r>
                               <w:rPr>
@@ -1150,7 +1133,7 @@
                                 <w:sz w:val="20"/>
                                 <w:szCs w:val="20"/>
                               </w:rPr>
-                              <w:t>psp</w:t>
+                              <w:t>sexo</w:t>
                             </w:r>
                             <w:r>
                               <w:rPr>
@@ -1161,13 +1144,6 @@
                               </w:rPr>
                               <w:t>}</w:t>
                             </w:r>
-                            <w:r>
-                              <w:rPr>
-                                <w:sz w:val="18"/>
-                                <w:szCs w:val="18"/>
-                              </w:rPr>
-                              <w:t xml:space="preserve">                              </w:t>
-                            </w:r>
                           </w:p>
                           <w:p>
                             <w:pPr>
@@ -1177,6 +1153,49 @@
                                 <w:szCs w:val="18"/>
                               </w:rPr>
                             </w:pPr>
+                          </w:p>
+                          <w:p>
+                            <w:pPr>
+                              <w:spacing w:line="264" w:lineRule="auto"/>
+                              <w:rPr>
+                                <w:sz w:val="20"/>
+                                <w:szCs w:val="20"/>
+                              </w:rPr>
+                            </w:pPr>
+                            <w:r>
+                              <w:rPr>
+                                <w:sz w:val="18"/>
+                                <w:szCs w:val="18"/>
+                              </w:rPr>
+                              <w:t xml:space="preserve">Pasaporte: </w:t>
+                            </w:r>
+                            <w:r>
+                              <w:rPr>
+                                <w:b/>
+                                <w:bCs/>
+                                <w:sz w:val="20"/>
+                                <w:szCs w:val="20"/>
+                              </w:rPr>
+                              <w:t>{</w:t>
+                            </w:r>
+                            <w:r>
+                              <w:rPr>
+                                <w:b/>
+                                <w:bCs/>
+                                <w:sz w:val="20"/>
+                                <w:szCs w:val="20"/>
+                              </w:rPr>
+                              <w:t>psp</w:t>
+                            </w:r>
+                            <w:r>
+                              <w:rPr>
+                                <w:b/>
+                                <w:bCs/>
+                                <w:sz w:val="20"/>
+                                <w:szCs w:val="20"/>
+                              </w:rPr>
+                              <w:t>}</w:t>
+                            </w:r>
                           </w:p>
                         </w:txbxContent>
                       </wps:txbx>
@@ -1197,7 +1216,7 @@
           </mc:Choice>
           <mc:Fallback>
             <w:pict>
-              <v:shape w14:anchorId="395C909F" id="_x0000_s1027" type="#_x0000_t202" style="position:absolute;margin-left:207pt;margin-top:395.5pt;width:153.35pt;height:232.15pt;z-index:487446016;visibility:visible;mso-wrap-style:square;mso-width-percent:0;mso-height-percent:0;mso-wrap-distance-left:0;mso-wrap-distance-top:0;mso-wrap-distance-right:0;mso-wrap-distance-bottom:0;mso-position-horizontal:absolute;mso-position-horizontal-relative:text;mso-position-vertical:absolute;mso-position-vertical-relative:page;mso-width-percent:0;mso-height-percent:0;mso-width-relative:margin;mso-height-relative:margin;v-text-anchor:top" o:gfxdata="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" filled="f" stroked="f">
+              <v:shape w14:anchorId="395C909F" id="_x0000_s1027" type="#_x0000_t202" style="position:absolute;margin-left:207.05pt;margin-top:372.9pt;width:153.35pt;height:255.05pt;z-index:487446016;visibility:visible;mso-wrap-style:square;mso-width-percent:0;mso-height-percent:0;mso-wrap-distance-left:0;mso-wrap-distance-top:0;mso-wrap-distance-right:0;mso-wrap-distance-bottom:0;mso-position-horizontal:absolute;mso-position-horizontal-relative:text;mso-position-vertical:absolute;mso-position-vertical-relative:page;mso-width-percent:0;mso-height-percent:0;mso-width-relative:margin;mso-height-relative:margin;v-text-anchor:top" o:gfxdata="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" filled="f" stroked="f">
                 <v:textbox>
                   <w:txbxContent>
                     <w:p>
@@ -1240,125 +1259,6 @@
                       <w:pPr>
                         <w:spacing w:line="264" w:lineRule="auto"/>
                         <w:rPr>
-                          <w:b/>
-                          <w:bCs/>
-                          <w:sz w:val="20"/>
-                          <w:szCs w:val="20"/>
-                        </w:rPr>
-                      </w:pPr>
-                      <w:r>
-                        <w:rPr>
-                          <w:sz w:val="18"/>
-                          <w:szCs w:val="18"/>
-                        </w:rPr>
-                        <w:t xml:space="preserve">Prov. (País): </w:t>
-                      </w:r>
-                      <w:r>
-                        <w:rPr>
-                          <w:b/>
-                          <w:bCs/>
-                          <w:sz w:val="20"/>
-                          <w:szCs w:val="20"/>
-                        </w:rPr>
-                        <w:t>{</w:t>
-                      </w:r>
-                      <w:r>
-                        <w:rPr>
-                          <w:b/>
-                          <w:bCs/>
-                          <w:sz w:val="20"/>
-                          <w:szCs w:val="20"/>
-                        </w:rPr>
-                        <w:t>provpais</w:t>
-                      </w:r>
-                      <w:r>
-                        <w:rPr>
-                          <w:b/>
-                          <w:bCs/>
-                          <w:sz w:val="20"/>
-                          <w:szCs w:val="20"/>
-                        </w:rPr>
-                        <w:t>}</w:t>
-                      </w:r>
-                    </w:p>
-                    <w:p>
-                      <w:pPr>
-                        <w:spacing w:line="264" w:lineRule="auto"/>
-                        <w:rPr>
-                          <w:sz w:val="18"/>
-                          <w:szCs w:val="18"/>
-                        </w:rPr>
-                      </w:pPr>
-                      <w:r>
-                        <w:rPr>
-                          <w:sz w:val="20"/>
-                          <w:szCs w:val="20"/>
-                        </w:rPr>
-                        <w:tab/>
-                      </w:r>
-                      <w:r>
-                        <w:rPr>
-                          <w:sz w:val="18"/>
-                          <w:szCs w:val="18"/>
-                        </w:rPr>
-                        <w:tab/>
-                        <w:t xml:space="preserve">            </w:t>
-                      </w:r>
-                    </w:p>
-                    <w:p>
-                      <w:pPr>
-                        <w:spacing w:line="264" w:lineRule="auto"/>
-                        <w:rPr>
-                          <w:sz w:val="18"/>
-                          <w:szCs w:val="18"/>
-                        </w:rPr>
-                      </w:pPr>
-                      <w:r>
-                        <w:rPr>
-                          <w:sz w:val="18"/>
-                          <w:szCs w:val="18"/>
-                        </w:rPr>
-                        <w:t xml:space="preserve">Nacionalidad: </w:t>
-                      </w:r>
-                      <w:r>
-                        <w:rPr>
-                          <w:b/>
-                          <w:bCs/>
-                          <w:sz w:val="20"/>
-                          <w:szCs w:val="20"/>
-                        </w:rPr>
-                        <w:t>{</w:t>
-                      </w:r>
-                      <w:r>
-                        <w:rPr>
-                          <w:b/>
-                          <w:bCs/>
-                          <w:sz w:val="20"/>
-                          <w:szCs w:val="20"/>
-                        </w:rPr>
-                        <w:t>nacionalidad</w:t>
-                      </w:r>
-                      <w:r>
-                        <w:rPr>
-                          <w:b/>
-                          <w:bCs/>
-                          <w:sz w:val="20"/>
-                          <w:szCs w:val="20"/>
-                        </w:rPr>
-                        <w:t>}</w:t>
-                      </w:r>
-                      <w:r>
-                        <w:rPr>
-                          <w:sz w:val="18"/>
-                          <w:szCs w:val="18"/>
-                        </w:rPr>
-                        <w:t xml:space="preserve">                              </w:t>
-                      </w:r>
-                    </w:p>
-                    <w:p>
-                      <w:pPr>
-                        <w:spacing w:line="264" w:lineRule="auto"/>
-                        <w:rPr>
                           <w:sz w:val="18"/>
                           <w:szCs w:val="18"/>
                         </w:rPr>
@@ -1372,21 +1272,23 @@
                           <w:szCs w:val="18"/>
                         </w:rPr>
                       </w:pPr>
-                      <w:r>
-                        <w:rPr>
-                          <w:sz w:val="18"/>
-                          <w:szCs w:val="18"/>
-                        </w:rPr>
-                        <w:t xml:space="preserve">Sexo: </w:t>
-                      </w:r>
-                      <w:r>
+                    </w:p>
+                    <w:p>
+                      <w:pPr>
+                        <w:spacing w:line="264" w:lineRule="auto"/>
                         <w:rPr>
                           <w:b/>
                           <w:bCs/>
                           <w:sz w:val="20"/>
                           <w:szCs w:val="20"/>
                         </w:rPr>
-                        <w:t>{</w:t>
+                      </w:pPr>
+                      <w:r>
+                        <w:rPr>
+                          <w:sz w:val="18"/>
+                          <w:szCs w:val="18"/>
+                        </w:rPr>
+                        <w:t xml:space="preserve">Prov. (País): </w:t>
                       </w:r>
                       <w:r>
                         <w:rPr>
@@ -1395,7 +1297,7 @@
                           <w:sz w:val="20"/>
                           <w:szCs w:val="20"/>
                         </w:rPr>
-                        <w:t>sexo</w:t>
+                        <w:t>{</w:t>
                       </w:r>
                       <w:r>
                         <w:rPr>
@@ -1404,14 +1306,78 @@
                           <w:sz w:val="20"/>
                           <w:szCs w:val="20"/>
                         </w:rPr>
+                        <w:t>provpais</w:t>
+                      </w:r>
+                      <w:r>
+                        <w:rPr>
+                          <w:b/>
+                          <w:bCs/>
+                          <w:sz w:val="20"/>
+                          <w:szCs w:val="20"/>
+                        </w:rPr>
                         <w:t>}</w:t>
                       </w:r>
+                    </w:p>
+                    <w:p>
+                      <w:pPr>
+                        <w:spacing w:line="264" w:lineRule="auto"/>
+                        <w:rPr>
+                          <w:b/>
+                          <w:bCs/>
+                          <w:sz w:val="20"/>
+                          <w:szCs w:val="20"/>
+                        </w:rPr>
+                      </w:pPr>
                       <w:r>
                         <w:rPr>
                           <w:sz w:val="18"/>
                           <w:szCs w:val="18"/>
                         </w:rPr>
-                        <w:t xml:space="preserve">                                 </w:t>
+                        <w:tab/>
+                        <w:t xml:space="preserve">            </w:t>
+                      </w:r>
+                    </w:p>
+                    <w:p>
+                      <w:pPr>
+                        <w:spacing w:line="264" w:lineRule="auto"/>
+                        <w:rPr>
+                          <w:sz w:val="18"/>
+                          <w:szCs w:val="18"/>
+                        </w:rPr>
+                      </w:pPr>
+                      <w:r>
+                        <w:rPr>
+                          <w:sz w:val="18"/>
+                          <w:szCs w:val="18"/>
+                        </w:rPr>
+                        <w:t xml:space="preserve">Nacionalidad: </w:t>
+                      </w:r>
+                      <w:r>
+                        <w:rPr>
+                          <w:b/>
+                          <w:bCs/>
+                          <w:sz w:val="20"/>
+                          <w:szCs w:val="20"/>
+                        </w:rPr>
+                        <w:t>{</w:t>
+                      </w:r>
+                      <w:r>
+                        <w:rPr>
+                          <w:b/>
+                          <w:bCs/>
+                          <w:sz w:val="20"/>
+                          <w:szCs w:val="20"/>
+                        </w:rPr>
+                        <w:t>nacionalidad</w:t>
+                      </w:r>
+                      <w:r>
+                        <w:rPr>
+                          <w:b/>
+                          <w:bCs/>
+                          <w:sz w:val="20"/>
+                          <w:szCs w:val="20"/>
+                        </w:rPr>
+                        <w:t>}</w:t>
                       </w:r>
                     </w:p>
                     <w:p>
@@ -1427,16 +1393,16 @@
                       <w:pPr>
                         <w:spacing w:line="264" w:lineRule="auto"/>
                         <w:rPr>
-                          <w:sz w:val="20"/>
-                          <w:szCs w:val="20"/>
-                        </w:rPr>
-                      </w:pPr>
-                      <w:r>
-                        <w:rPr>
                           <w:sz w:val="18"/>
                           <w:szCs w:val="18"/>
                         </w:rPr>
-                        <w:t xml:space="preserve">Pasaporte: </w:t>
+                      </w:pPr>
+                      <w:r>
+                        <w:rPr>
+                          <w:sz w:val="18"/>
+                          <w:szCs w:val="18"/>
+                        </w:rPr>
+                        <w:t xml:space="preserve">Sexo: </w:t>
                       </w:r>
                       <w:r>
                         <w:rPr>
@@ -1454,7 +1420,7 @@
                           <w:sz w:val="20"/>
                           <w:szCs w:val="20"/>
                         </w:rPr>
-                        <w:t>psp</w:t>
+                        <w:t>sexo</w:t>
                       </w:r>
                       <w:r>
                         <w:rPr>
@@ -1465,13 +1431,6 @@
                         </w:rPr>
                         <w:t>}</w:t>
                       </w:r>
-                      <w:r>
-                        <w:rPr>
-                          <w:sz w:val="18"/>
-                          <w:szCs w:val="18"/>
-                        </w:rPr>
-                        <w:t xml:space="preserve">                              </w:t>
-                      </w:r>
                     </w:p>
                     <w:p>
                       <w:pPr>
@@ -1481,6 +1440,49 @@
                           <w:szCs w:val="18"/>
                         </w:rPr>
                       </w:pPr>
+                    </w:p>
+                    <w:p>
+                      <w:pPr>
+                        <w:spacing w:line="264" w:lineRule="auto"/>
+                        <w:rPr>
+                          <w:sz w:val="20"/>
+                          <w:szCs w:val="20"/>
+                        </w:rPr>
+                      </w:pPr>
+                      <w:r>
+                        <w:rPr>
+                          <w:sz w:val="18"/>
+                          <w:szCs w:val="18"/>
+                        </w:rPr>
+                        <w:t xml:space="preserve">Pasaporte: </w:t>
+                      </w:r>
+                      <w:r>
+                        <w:rPr>
+                          <w:b/>
+                          <w:bCs/>
+                          <w:sz w:val="20"/>
+                          <w:szCs w:val="20"/>
+                        </w:rPr>
+                        <w:t>{</w:t>
+                      </w:r>
+                      <w:r>
+                        <w:rPr>
+                          <w:b/>
+                          <w:bCs/>
+                          <w:sz w:val="20"/>
+                          <w:szCs w:val="20"/>
+                        </w:rPr>
+                        <w:t>psp</w:t>
+                      </w:r>
+                      <w:r>
+                        <w:rPr>
+                          <w:b/>
+                          <w:bCs/>
+                          <w:sz w:val="20"/>
+                          <w:szCs w:val="20"/>
+                        </w:rPr>
+                        <w:t>}</w:t>
+                      </w:r>
                     </w:p>
                   </w:txbxContent>
                 </v:textbox>

</xml_diff>

<commit_message>
Upload /js and /templates
</commit_message>
<xml_diff>
--- a/pelayo/templates/amarilla.docx
+++ b/pelayo/templates/amarilla.docx
@@ -1010,16 +1010,42 @@
                                 <w:sz w:val="20"/>
                                 <w:szCs w:val="20"/>
                               </w:rPr>
-                              <w:t>{</w:t>
-                            </w:r>
-                            <w:r>
+                              <w:t>{provpais}</w:t>
+                            </w:r>
+                          </w:p>
+                          <w:p>
+                            <w:pPr>
+                              <w:spacing w:line="264" w:lineRule="auto"/>
                               <w:rPr>
                                 <w:b/>
                                 <w:bCs/>
                                 <w:sz w:val="20"/>
                                 <w:szCs w:val="20"/>
                               </w:rPr>
-                              <w:t>provpais</w:t>
+                            </w:pPr>
+                            <w:r>
+                              <w:rPr>
+                                <w:sz w:val="18"/>
+                                <w:szCs w:val="18"/>
+                              </w:rPr>
+                              <w:tab/>
+                              <w:t xml:space="preserve">            </w:t>
+                            </w:r>
+                          </w:p>
+                          <w:p>
+                            <w:pPr>
+                              <w:spacing w:line="264" w:lineRule="auto"/>
+                              <w:rPr>
+                                <w:sz w:val="18"/>
+                                <w:szCs w:val="18"/>
+                              </w:rPr>
+                            </w:pPr>
+                            <w:r>
+                              <w:rPr>
+                                <w:sz w:val="18"/>
+                                <w:szCs w:val="18"/>
+                              </w:rPr>
+                              <w:t xml:space="preserve">Nacionalidad: </w:t>
                             </w:r>
                             <w:r>
                               <w:rPr>
@@ -1028,69 +1054,7 @@
                                 <w:sz w:val="20"/>
                                 <w:szCs w:val="20"/>
                               </w:rPr>
-                              <w:t>}</w:t>
-                            </w:r>
-                          </w:p>
-                          <w:p>
-                            <w:pPr>
-                              <w:spacing w:line="264" w:lineRule="auto"/>
-                              <w:rPr>
-                                <w:b/>
-                                <w:bCs/>
-                                <w:sz w:val="20"/>
-                                <w:szCs w:val="20"/>
-                              </w:rPr>
-                            </w:pPr>
-                            <w:r>
-                              <w:rPr>
-                                <w:sz w:val="18"/>
-                                <w:szCs w:val="18"/>
-                              </w:rPr>
-                              <w:tab/>
-                              <w:t xml:space="preserve">            </w:t>
-                            </w:r>
-                          </w:p>
-                          <w:p>
-                            <w:pPr>
-                              <w:spacing w:line="264" w:lineRule="auto"/>
-                              <w:rPr>
-                                <w:sz w:val="18"/>
-                                <w:szCs w:val="18"/>
-                              </w:rPr>
-                            </w:pPr>
-                            <w:r>
-                              <w:rPr>
-                                <w:sz w:val="18"/>
-                                <w:szCs w:val="18"/>
-                              </w:rPr>
-                              <w:t xml:space="preserve">Nacionalidad: </w:t>
-                            </w:r>
-                            <w:r>
-                              <w:rPr>
-                                <w:b/>
-                                <w:bCs/>
-                                <w:sz w:val="20"/>
-                                <w:szCs w:val="20"/>
-                              </w:rPr>
-                              <w:t>{</w:t>
-                            </w:r>
-                            <w:r>
-                              <w:rPr>
-                                <w:b/>
-                                <w:bCs/>
-                                <w:sz w:val="20"/>
-                                <w:szCs w:val="20"/>
-                              </w:rPr>
-                              <w:t>nacionalidad</w:t>
-                            </w:r>
-                            <w:r>
-                              <w:rPr>
-                                <w:b/>
-                                <w:bCs/>
-                                <w:sz w:val="20"/>
-                                <w:szCs w:val="20"/>
-                              </w:rPr>
-                              <w:t>}</w:t>
+                              <w:t>{nacionalidad}</w:t>
                             </w:r>
                           </w:p>
                           <w:p>
@@ -1124,25 +1088,7 @@
                                 <w:sz w:val="20"/>
                                 <w:szCs w:val="20"/>
                               </w:rPr>
-                              <w:t>{</w:t>
-                            </w:r>
-                            <w:r>
-                              <w:rPr>
-                                <w:b/>
-                                <w:bCs/>
-                                <w:sz w:val="20"/>
-                                <w:szCs w:val="20"/>
-                              </w:rPr>
-                              <w:t>sexo</w:t>
-                            </w:r>
-                            <w:r>
-                              <w:rPr>
-                                <w:b/>
-                                <w:bCs/>
-                                <w:sz w:val="20"/>
-                                <w:szCs w:val="20"/>
-                              </w:rPr>
-                              <w:t>}</w:t>
+                              <w:t>{sexo}</w:t>
                             </w:r>
                           </w:p>
                           <w:p>
@@ -1176,25 +1122,7 @@
                                 <w:sz w:val="20"/>
                                 <w:szCs w:val="20"/>
                               </w:rPr>
-                              <w:t>{</w:t>
-                            </w:r>
-                            <w:r>
-                              <w:rPr>
-                                <w:b/>
-                                <w:bCs/>
-                                <w:sz w:val="20"/>
-                                <w:szCs w:val="20"/>
-                              </w:rPr>
-                              <w:t>psp</w:t>
-                            </w:r>
-                            <w:r>
-                              <w:rPr>
-                                <w:b/>
-                                <w:bCs/>
-                                <w:sz w:val="20"/>
-                                <w:szCs w:val="20"/>
-                              </w:rPr>
-                              <w:t>}</w:t>
+                              <w:t>{psp}</w:t>
                             </w:r>
                           </w:p>
                         </w:txbxContent>
@@ -1297,16 +1225,42 @@
                           <w:sz w:val="20"/>
                           <w:szCs w:val="20"/>
                         </w:rPr>
-                        <w:t>{</w:t>
-                      </w:r>
-                      <w:r>
+                        <w:t>{provpais}</w:t>
+                      </w:r>
+                    </w:p>
+                    <w:p>
+                      <w:pPr>
+                        <w:spacing w:line="264" w:lineRule="auto"/>
                         <w:rPr>
                           <w:b/>
                           <w:bCs/>
                           <w:sz w:val="20"/>
                           <w:szCs w:val="20"/>
                         </w:rPr>
-                        <w:t>provpais</w:t>
+                      </w:pPr>
+                      <w:r>
+                        <w:rPr>
+                          <w:sz w:val="18"/>
+                          <w:szCs w:val="18"/>
+                        </w:rPr>
+                        <w:tab/>
+                        <w:t xml:space="preserve">            </w:t>
+                      </w:r>
+                    </w:p>
+                    <w:p>
+                      <w:pPr>
+                        <w:spacing w:line="264" w:lineRule="auto"/>
+                        <w:rPr>
+                          <w:sz w:val="18"/>
+                          <w:szCs w:val="18"/>
+                        </w:rPr>
+                      </w:pPr>
+                      <w:r>
+                        <w:rPr>
+                          <w:sz w:val="18"/>
+                          <w:szCs w:val="18"/>
+                        </w:rPr>
+                        <w:t xml:space="preserve">Nacionalidad: </w:t>
                       </w:r>
                       <w:r>
                         <w:rPr>
@@ -1315,69 +1269,7 @@
                           <w:sz w:val="20"/>
                           <w:szCs w:val="20"/>
                         </w:rPr>
-                        <w:t>}</w:t>
-                      </w:r>
-                    </w:p>
-                    <w:p>
-                      <w:pPr>
-                        <w:spacing w:line="264" w:lineRule="auto"/>
-                        <w:rPr>
-                          <w:b/>
-                          <w:bCs/>
-                          <w:sz w:val="20"/>
-                          <w:szCs w:val="20"/>
-                        </w:rPr>
-                      </w:pPr>
-                      <w:r>
-                        <w:rPr>
-                          <w:sz w:val="18"/>
-                          <w:szCs w:val="18"/>
-                        </w:rPr>
-                        <w:tab/>
-                        <w:t xml:space="preserve">            </w:t>
-                      </w:r>
-                    </w:p>
-                    <w:p>
-                      <w:pPr>
-                        <w:spacing w:line="264" w:lineRule="auto"/>
-                        <w:rPr>
-                          <w:sz w:val="18"/>
-                          <w:szCs w:val="18"/>
-                        </w:rPr>
-                      </w:pPr>
-                      <w:r>
-                        <w:rPr>
-                          <w:sz w:val="18"/>
-                          <w:szCs w:val="18"/>
-                        </w:rPr>
-                        <w:t xml:space="preserve">Nacionalidad: </w:t>
-                      </w:r>
-                      <w:r>
-                        <w:rPr>
-                          <w:b/>
-                          <w:bCs/>
-                          <w:sz w:val="20"/>
-                          <w:szCs w:val="20"/>
-                        </w:rPr>
-                        <w:t>{</w:t>
-                      </w:r>
-                      <w:r>
-                        <w:rPr>
-                          <w:b/>
-                          <w:bCs/>
-                          <w:sz w:val="20"/>
-                          <w:szCs w:val="20"/>
-                        </w:rPr>
-                        <w:t>nacionalidad</w:t>
-                      </w:r>
-                      <w:r>
-                        <w:rPr>
-                          <w:b/>
-                          <w:bCs/>
-                          <w:sz w:val="20"/>
-                          <w:szCs w:val="20"/>
-                        </w:rPr>
-                        <w:t>}</w:t>
+                        <w:t>{nacionalidad}</w:t>
                       </w:r>
                     </w:p>
                     <w:p>
@@ -1411,25 +1303,7 @@
                           <w:sz w:val="20"/>
                           <w:szCs w:val="20"/>
                         </w:rPr>
-                        <w:t>{</w:t>
-                      </w:r>
-                      <w:r>
-                        <w:rPr>
-                          <w:b/>
-                          <w:bCs/>
-                          <w:sz w:val="20"/>
-                          <w:szCs w:val="20"/>
-                        </w:rPr>
-                        <w:t>sexo</w:t>
-                      </w:r>
-                      <w:r>
-                        <w:rPr>
-                          <w:b/>
-                          <w:bCs/>
-                          <w:sz w:val="20"/>
-                          <w:szCs w:val="20"/>
-                        </w:rPr>
-                        <w:t>}</w:t>
+                        <w:t>{sexo}</w:t>
                       </w:r>
                     </w:p>
                     <w:p>
@@ -1463,25 +1337,7 @@
                           <w:sz w:val="20"/>
                           <w:szCs w:val="20"/>
                         </w:rPr>
-                        <w:t>{</w:t>
-                      </w:r>
-                      <w:r>
-                        <w:rPr>
-                          <w:b/>
-                          <w:bCs/>
-                          <w:sz w:val="20"/>
-                          <w:szCs w:val="20"/>
-                        </w:rPr>
-                        <w:t>psp</w:t>
-                      </w:r>
-                      <w:r>
-                        <w:rPr>
-                          <w:b/>
-                          <w:bCs/>
-                          <w:sz w:val="20"/>
-                          <w:szCs w:val="20"/>
-                        </w:rPr>
-                        <w:t>}</w:t>
+                        <w:t>{psp}</w:t>
                       </w:r>
                     </w:p>
                   </w:txbxContent>
@@ -1742,7 +1598,7 @@
                                 <w:sz w:val="20"/>
                                 <w:szCs w:val="20"/>
                               </w:rPr>
-                              <w:t>{ordinal}{ordinalnoid}</w:t>
+                              <w:t>{ordinal}</w:t>
                             </w:r>
                           </w:p>
                         </w:txbxContent>
@@ -1969,7 +1825,7 @@
                           <w:sz w:val="20"/>
                           <w:szCs w:val="20"/>
                         </w:rPr>
-                        <w:t>{ordinal}{ordinalnoid}</w:t>
+                        <w:t>{ordinal}</w:t>
                       </w:r>
                     </w:p>
                   </w:txbxContent>

</xml_diff>

<commit_message>
Update index.html & /templates dir
</commit_message>
<xml_diff>
--- a/pelayo/templates/amarilla.docx
+++ b/pelayo/templates/amarilla.docx
@@ -10,16 +10,525 @@
         </w:rPr>
       </w:pPr>
       <w:r>
+        <w:rPr>
+          <w:sz w:val="2"/>
+          <w:szCs w:val="2"/>
+        </w:rPr>
         <mc:AlternateContent>
           <mc:Choice Requires="wps">
             <w:drawing>
-              <wp:anchor distT="0" distB="0" distL="114300" distR="114300" simplePos="0" relativeHeight="487444479" behindDoc="1" locked="0" layoutInCell="1" allowOverlap="1" wp14:anchorId="14CB2328" wp14:editId="2D7B7C42">
+              <wp:anchor distT="45720" distB="45720" distL="114300" distR="114300" simplePos="0" relativeHeight="487443968" behindDoc="0" locked="0" layoutInCell="1" allowOverlap="1" wp14:anchorId="5C9E12EE" wp14:editId="315CBF22">
+                <wp:simplePos x="0" y="0"/>
+                <wp:positionH relativeFrom="column">
+                  <wp:posOffset>15240</wp:posOffset>
+                </wp:positionH>
+                <wp:positionV relativeFrom="paragraph">
+                  <wp:posOffset>1524635</wp:posOffset>
+                </wp:positionV>
+                <wp:extent cx="4568190" cy="1080135"/>
+                <wp:effectExtent l="0" t="0" r="0" b="5715"/>
+                <wp:wrapSquare wrapText="bothSides"/>
+                <wp:docPr id="1046820207" name="Cuadro de texto 2"/>
+                <wp:cNvGraphicFramePr>
+                  <a:graphicFrameLocks xmlns:a="http://schemas.openxmlformats.org/drawingml/2006/main"/>
+                </wp:cNvGraphicFramePr>
+                <a:graphic xmlns:a="http://schemas.openxmlformats.org/drawingml/2006/main">
+                  <a:graphicData uri="http://schemas.microsoft.com/office/word/2010/wordprocessingShape">
+                    <wps:wsp>
+                      <wps:cNvSpPr txBox="1">
+                        <a:spLocks noChangeArrowheads="1"/>
+                      </wps:cNvSpPr>
+                      <wps:spPr bwMode="auto">
+                        <a:xfrm>
+                          <a:off x="0" y="0"/>
+                          <a:ext cx="4568190" cy="1080135"/>
+                        </a:xfrm>
+                        <a:prstGeom prst="rect">
+                          <a:avLst/>
+                        </a:prstGeom>
+                        <a:noFill/>
+                        <a:ln w="9525">
+                          <a:noFill/>
+                          <a:miter lim="800000"/>
+                          <a:headEnd/>
+                          <a:tailEnd/>
+                        </a:ln>
+                      </wps:spPr>
+                      <wps:txbx>
+                        <w:txbxContent>
+                          <w:p>
+                            <w:pPr>
+                              <w:spacing w:line="216" w:lineRule="auto"/>
+                              <w:rPr>
+                                <w:sz w:val="20"/>
+                                <w:szCs w:val="20"/>
+                              </w:rPr>
+                            </w:pPr>
+                            <w:r>
+                              <w:rPr>
+                                <w:sz w:val="18"/>
+                                <w:szCs w:val="18"/>
+                              </w:rPr>
+                              <w:t>ATESTADO / DILIG. Nº:</w:t>
+                            </w:r>
+                            <w:r>
+                              <w:rPr>
+                                <w:sz w:val="18"/>
+                                <w:szCs w:val="18"/>
+                              </w:rPr>
+                              <w:t xml:space="preserve"> </w:t>
+                            </w:r>
+                            <w:r>
+                              <w:rPr>
+                                <w:b/>
+                                <w:bCs/>
+                                <w:sz w:val="20"/>
+                                <w:szCs w:val="20"/>
+                              </w:rPr>
+                              <w:t>{atestado}</w:t>
+                            </w:r>
+                            <w:r>
+                              <w:rPr>
+                                <w:sz w:val="18"/>
+                                <w:szCs w:val="18"/>
+                              </w:rPr>
+                              <w:tab/>
+                            </w:r>
+                            <w:r>
+                              <w:rPr>
+                                <w:sz w:val="18"/>
+                                <w:szCs w:val="18"/>
+                              </w:rPr>
+                              <w:tab/>
+                            </w:r>
+                            <w:r>
+                              <w:rPr>
+                                <w:sz w:val="18"/>
+                                <w:szCs w:val="18"/>
+                              </w:rPr>
+                              <w:tab/>
+                            </w:r>
+                            <w:r>
+                              <w:rPr>
+                                <w:sz w:val="18"/>
+                                <w:szCs w:val="18"/>
+                              </w:rPr>
+                              <w:tab/>
+                              <w:t xml:space="preserve"> </w:t>
+                            </w:r>
+                            <w:r>
+                              <w:rPr>
+                                <w:sz w:val="18"/>
+                                <w:szCs w:val="18"/>
+                              </w:rPr>
+                              <w:t xml:space="preserve"> </w:t>
+                            </w:r>
+                            <w:r>
+                              <w:rPr>
+                                <w:sz w:val="18"/>
+                                <w:szCs w:val="18"/>
+                              </w:rPr>
+                              <w:t>FECHA</w:t>
+                            </w:r>
+                            <w:r>
+                              <w:rPr>
+                                <w:sz w:val="18"/>
+                                <w:szCs w:val="18"/>
+                              </w:rPr>
+                              <w:t>:</w:t>
+                            </w:r>
+                            <w:r>
+                              <w:rPr>
+                                <w:sz w:val="20"/>
+                                <w:szCs w:val="20"/>
+                              </w:rPr>
+                              <w:t xml:space="preserve"> </w:t>
+                            </w:r>
+                            <w:r>
+                              <w:rPr>
+                                <w:b/>
+                                <w:bCs/>
+                                <w:sz w:val="20"/>
+                                <w:szCs w:val="20"/>
+                              </w:rPr>
+                              <w:t>{fecha}</w:t>
+                            </w:r>
+                          </w:p>
+                          <w:p>
+                            <w:pPr>
+                              <w:spacing w:line="216" w:lineRule="auto"/>
+                              <w:rPr>
+                                <w:sz w:val="20"/>
+                                <w:szCs w:val="20"/>
+                              </w:rPr>
+                            </w:pPr>
+                          </w:p>
+                          <w:p>
+                            <w:pPr>
+                              <w:spacing w:line="216" w:lineRule="auto"/>
+                              <w:rPr>
+                                <w:sz w:val="18"/>
+                                <w:szCs w:val="18"/>
+                              </w:rPr>
+                            </w:pPr>
+                            <w:r>
+                              <w:rPr>
+                                <w:sz w:val="18"/>
+                                <w:szCs w:val="18"/>
+                              </w:rPr>
+                              <w:t xml:space="preserve">DEPENDENCIA DILIGENCIAS: </w:t>
+                            </w:r>
+                            <w:r>
+                              <w:rPr>
+                                <w:b/>
+                                <w:bCs/>
+                                <w:sz w:val="20"/>
+                                <w:szCs w:val="20"/>
+                              </w:rPr>
+                              <w:t>MADRID-PUENTE DE VALLECAS-ODAC</w:t>
+                            </w:r>
+                          </w:p>
+                          <w:p>
+                            <w:pPr>
+                              <w:spacing w:line="216" w:lineRule="auto"/>
+                              <w:rPr>
+                                <w:sz w:val="20"/>
+                                <w:szCs w:val="20"/>
+                              </w:rPr>
+                            </w:pPr>
+                          </w:p>
+                          <w:p>
+                            <w:pPr>
+                              <w:spacing w:line="216" w:lineRule="auto"/>
+                              <w:rPr>
+                                <w:sz w:val="20"/>
+                                <w:szCs w:val="20"/>
+                              </w:rPr>
+                            </w:pPr>
+                            <w:r>
+                              <w:rPr>
+                                <w:sz w:val="18"/>
+                                <w:szCs w:val="18"/>
+                              </w:rPr>
+                              <w:t>DEPENDENCIA OBTENCIÓN RESEÑA:</w:t>
+                            </w:r>
+                            <w:r>
+                              <w:rPr>
+                                <w:sz w:val="20"/>
+                                <w:szCs w:val="20"/>
+                              </w:rPr>
+                              <w:t xml:space="preserve"> </w:t>
+                            </w:r>
+                            <w:r>
+                              <w:rPr>
+                                <w:b/>
+                                <w:bCs/>
+                                <w:sz w:val="20"/>
+                                <w:szCs w:val="20"/>
+                              </w:rPr>
+                              <w:t>BPPC MADRID</w:t>
+                            </w:r>
+                          </w:p>
+                          <w:p>
+                            <w:pPr>
+                              <w:spacing w:line="216" w:lineRule="auto"/>
+                              <w:rPr>
+                                <w:sz w:val="20"/>
+                                <w:szCs w:val="20"/>
+                              </w:rPr>
+                            </w:pPr>
+                          </w:p>
+                          <w:p>
+                            <w:pPr>
+                              <w:spacing w:line="216" w:lineRule="auto"/>
+                              <w:rPr>
+                                <w:sz w:val="20"/>
+                                <w:szCs w:val="20"/>
+                              </w:rPr>
+                            </w:pPr>
+                            <w:r>
+                              <w:rPr>
+                                <w:sz w:val="18"/>
+                                <w:szCs w:val="18"/>
+                              </w:rPr>
+                              <w:t>Nº DE ORDINAL:</w:t>
+                            </w:r>
+                            <w:r>
+                              <w:rPr>
+                                <w:sz w:val="20"/>
+                                <w:szCs w:val="20"/>
+                              </w:rPr>
+                              <w:t xml:space="preserve"> </w:t>
+                            </w:r>
+                            <w:r>
+                              <w:rPr>
+                                <w:b/>
+                                <w:bCs/>
+                                <w:sz w:val="20"/>
+                                <w:szCs w:val="20"/>
+                              </w:rPr>
+                              <w:t>{ordinal}</w:t>
+                            </w:r>
+                          </w:p>
+                        </w:txbxContent>
+                      </wps:txbx>
+                      <wps:bodyPr rot="0" vert="horz" wrap="square" lIns="72000" tIns="45720" rIns="72000" bIns="45720" anchor="t" anchorCtr="0">
+                        <a:noAutofit/>
+                      </wps:bodyPr>
+                    </wps:wsp>
+                  </a:graphicData>
+                </a:graphic>
+                <wp14:sizeRelH relativeFrom="margin">
+                  <wp14:pctWidth>0</wp14:pctWidth>
+                </wp14:sizeRelH>
+                <wp14:sizeRelV relativeFrom="margin">
+                  <wp14:pctHeight>0</wp14:pctHeight>
+                </wp14:sizeRelV>
+              </wp:anchor>
+            </w:drawing>
+          </mc:Choice>
+          <mc:Fallback>
+            <w:pict>
+              <v:shapetype w14:anchorId="5C9E12EE" id="_x0000_t202" coordsize="21600,21600" o:spt="202" path="m,l,21600r21600,l21600,xe">
+                <v:stroke joinstyle="miter"/>
+                <v:path gradientshapeok="t" o:connecttype="rect"/>
+              </v:shapetype>
+              <v:shape id="Cuadro de texto 2" o:spid="_x0000_s1026" type="#_x0000_t202" style="position:absolute;margin-left:1.2pt;margin-top:120.05pt;width:359.7pt;height:85.05pt;z-index:487443968;visibility:visible;mso-wrap-style:square;mso-width-percent:0;mso-height-percent:0;mso-wrap-distance-left:9pt;mso-wrap-distance-top:3.6pt;mso-wrap-distance-right:9pt;mso-wrap-distance-bottom:3.6pt;mso-position-horizontal:absolute;mso-position-horizontal-relative:text;mso-position-vertical:absolute;mso-position-vertical-relative:text;mso-width-percent:0;mso-height-percent:0;mso-width-relative:margin;mso-height-relative:margin;v-text-anchor:top" o:gfxdata="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" filled="f" stroked="f">
+                <v:textbox inset="2mm,,2mm">
+                  <w:txbxContent>
+                    <w:p>
+                      <w:pPr>
+                        <w:spacing w:line="216" w:lineRule="auto"/>
+                        <w:rPr>
+                          <w:sz w:val="20"/>
+                          <w:szCs w:val="20"/>
+                        </w:rPr>
+                      </w:pPr>
+                      <w:r>
+                        <w:rPr>
+                          <w:sz w:val="18"/>
+                          <w:szCs w:val="18"/>
+                        </w:rPr>
+                        <w:t>ATESTADO / DILIG. Nº:</w:t>
+                      </w:r>
+                      <w:r>
+                        <w:rPr>
+                          <w:sz w:val="18"/>
+                          <w:szCs w:val="18"/>
+                        </w:rPr>
+                        <w:t xml:space="preserve"> </w:t>
+                      </w:r>
+                      <w:r>
+                        <w:rPr>
+                          <w:b/>
+                          <w:bCs/>
+                          <w:sz w:val="20"/>
+                          <w:szCs w:val="20"/>
+                        </w:rPr>
+                        <w:t>{atestado}</w:t>
+                      </w:r>
+                      <w:r>
+                        <w:rPr>
+                          <w:sz w:val="18"/>
+                          <w:szCs w:val="18"/>
+                        </w:rPr>
+                        <w:tab/>
+                      </w:r>
+                      <w:r>
+                        <w:rPr>
+                          <w:sz w:val="18"/>
+                          <w:szCs w:val="18"/>
+                        </w:rPr>
+                        <w:tab/>
+                      </w:r>
+                      <w:r>
+                        <w:rPr>
+                          <w:sz w:val="18"/>
+                          <w:szCs w:val="18"/>
+                        </w:rPr>
+                        <w:tab/>
+                      </w:r>
+                      <w:r>
+                        <w:rPr>
+                          <w:sz w:val="18"/>
+                          <w:szCs w:val="18"/>
+                        </w:rPr>
+                        <w:tab/>
+                        <w:t xml:space="preserve"> </w:t>
+                      </w:r>
+                      <w:r>
+                        <w:rPr>
+                          <w:sz w:val="18"/>
+                          <w:szCs w:val="18"/>
+                        </w:rPr>
+                        <w:t xml:space="preserve"> </w:t>
+                      </w:r>
+                      <w:r>
+                        <w:rPr>
+                          <w:sz w:val="18"/>
+                          <w:szCs w:val="18"/>
+                        </w:rPr>
+                        <w:t>FECHA</w:t>
+                      </w:r>
+                      <w:r>
+                        <w:rPr>
+                          <w:sz w:val="18"/>
+                          <w:szCs w:val="18"/>
+                        </w:rPr>
+                        <w:t>:</w:t>
+                      </w:r>
+                      <w:r>
+                        <w:rPr>
+                          <w:sz w:val="20"/>
+                          <w:szCs w:val="20"/>
+                        </w:rPr>
+                        <w:t xml:space="preserve"> </w:t>
+                      </w:r>
+                      <w:r>
+                        <w:rPr>
+                          <w:b/>
+                          <w:bCs/>
+                          <w:sz w:val="20"/>
+                          <w:szCs w:val="20"/>
+                        </w:rPr>
+                        <w:t>{fecha}</w:t>
+                      </w:r>
+                    </w:p>
+                    <w:p>
+                      <w:pPr>
+                        <w:spacing w:line="216" w:lineRule="auto"/>
+                        <w:rPr>
+                          <w:sz w:val="20"/>
+                          <w:szCs w:val="20"/>
+                        </w:rPr>
+                      </w:pPr>
+                    </w:p>
+                    <w:p>
+                      <w:pPr>
+                        <w:spacing w:line="216" w:lineRule="auto"/>
+                        <w:rPr>
+                          <w:sz w:val="18"/>
+                          <w:szCs w:val="18"/>
+                        </w:rPr>
+                      </w:pPr>
+                      <w:r>
+                        <w:rPr>
+                          <w:sz w:val="18"/>
+                          <w:szCs w:val="18"/>
+                        </w:rPr>
+                        <w:t xml:space="preserve">DEPENDENCIA DILIGENCIAS: </w:t>
+                      </w:r>
+                      <w:r>
+                        <w:rPr>
+                          <w:b/>
+                          <w:bCs/>
+                          <w:sz w:val="20"/>
+                          <w:szCs w:val="20"/>
+                        </w:rPr>
+                        <w:t>MADRID-PUENTE DE VALLECAS-ODAC</w:t>
+                      </w:r>
+                    </w:p>
+                    <w:p>
+                      <w:pPr>
+                        <w:spacing w:line="216" w:lineRule="auto"/>
+                        <w:rPr>
+                          <w:sz w:val="20"/>
+                          <w:szCs w:val="20"/>
+                        </w:rPr>
+                      </w:pPr>
+                    </w:p>
+                    <w:p>
+                      <w:pPr>
+                        <w:spacing w:line="216" w:lineRule="auto"/>
+                        <w:rPr>
+                          <w:sz w:val="20"/>
+                          <w:szCs w:val="20"/>
+                        </w:rPr>
+                      </w:pPr>
+                      <w:r>
+                        <w:rPr>
+                          <w:sz w:val="18"/>
+                          <w:szCs w:val="18"/>
+                        </w:rPr>
+                        <w:t>DEPENDENCIA OBTENCIÓN RESEÑA:</w:t>
+                      </w:r>
+                      <w:r>
+                        <w:rPr>
+                          <w:sz w:val="20"/>
+                          <w:szCs w:val="20"/>
+                        </w:rPr>
+                        <w:t xml:space="preserve"> </w:t>
+                      </w:r>
+                      <w:r>
+                        <w:rPr>
+                          <w:b/>
+                          <w:bCs/>
+                          <w:sz w:val="20"/>
+                          <w:szCs w:val="20"/>
+                        </w:rPr>
+                        <w:t>BPPC MADRID</w:t>
+                      </w:r>
+                    </w:p>
+                    <w:p>
+                      <w:pPr>
+                        <w:spacing w:line="216" w:lineRule="auto"/>
+                        <w:rPr>
+                          <w:sz w:val="20"/>
+                          <w:szCs w:val="20"/>
+                        </w:rPr>
+                      </w:pPr>
+                    </w:p>
+                    <w:p>
+                      <w:pPr>
+                        <w:spacing w:line="216" w:lineRule="auto"/>
+                        <w:rPr>
+                          <w:sz w:val="20"/>
+                          <w:szCs w:val="20"/>
+                        </w:rPr>
+                      </w:pPr>
+                      <w:r>
+                        <w:rPr>
+                          <w:sz w:val="18"/>
+                          <w:szCs w:val="18"/>
+                        </w:rPr>
+                        <w:t>Nº DE ORDINAL:</w:t>
+                      </w:r>
+                      <w:r>
+                        <w:rPr>
+                          <w:sz w:val="20"/>
+                          <w:szCs w:val="20"/>
+                        </w:rPr>
+                        <w:t xml:space="preserve"> </w:t>
+                      </w:r>
+                      <w:r>
+                        <w:rPr>
+                          <w:b/>
+                          <w:bCs/>
+                          <w:sz w:val="20"/>
+                          <w:szCs w:val="20"/>
+                        </w:rPr>
+                        <w:t>{ordinal}</w:t>
+                      </w:r>
+                    </w:p>
+                  </w:txbxContent>
+                </v:textbox>
+                <w10:wrap type="square"/>
+              </v:shape>
+            </w:pict>
+          </mc:Fallback>
+        </mc:AlternateContent>
+      </w:r>
+      <w:r>
+        <mc:AlternateContent>
+          <mc:Choice Requires="wps">
+            <w:drawing>
+              <wp:anchor distT="0" distB="0" distL="114300" distR="114300" simplePos="0" relativeHeight="487444479" behindDoc="1" locked="0" layoutInCell="1" allowOverlap="1" wp14:anchorId="14CB2328" wp14:editId="0318FADE">
                 <wp:simplePos x="0" y="0"/>
                 <wp:positionH relativeFrom="page">
-                  <wp:posOffset>483870</wp:posOffset>
+                  <wp:posOffset>461645</wp:posOffset>
                 </wp:positionH>
                 <wp:positionV relativeFrom="page">
-                  <wp:posOffset>363855</wp:posOffset>
+                  <wp:posOffset>356870</wp:posOffset>
                 </wp:positionV>
                 <wp:extent cx="1260475" cy="1440180"/>
                 <wp:effectExtent l="0" t="0" r="0" b="0"/>
@@ -191,11 +700,7 @@
           </mc:Choice>
           <mc:Fallback>
             <w:pict>
-              <v:shapetype w14:anchorId="14CB2328" id="_x0000_t202" coordsize="21600,21600" o:spt="202" path="m,l,21600r21600,l21600,xe">
-                <v:stroke joinstyle="miter"/>
-                <v:path gradientshapeok="t" o:connecttype="rect"/>
-              </v:shapetype>
-              <v:shape id="docshape114" o:spid="_x0000_s1026" type="#_x0000_t202" style="position:absolute;margin-left:38.1pt;margin-top:28.65pt;width:99.25pt;height:113.4pt;z-index:-15872001;visibility:visible;mso-wrap-style:square;mso-width-percent:0;mso-height-percent:0;mso-wrap-distance-left:9pt;mso-wrap-distance-top:0;mso-wrap-distance-right:9pt;mso-wrap-distance-bottom:0;mso-position-horizontal:absolute;mso-position-horizontal-relative:page;mso-position-vertical:absolute;mso-position-vertical-relative:page;mso-width-percent:0;mso-height-percent:0;mso-width-relative:page;mso-height-relative:page;v-text-anchor:top" o:gfxdata="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" filled="f" stroked="f">
+              <v:shape w14:anchorId="14CB2328" id="docshape114" o:spid="_x0000_s1027" type="#_x0000_t202" style="position:absolute;margin-left:36.35pt;margin-top:28.1pt;width:99.25pt;height:113.4pt;z-index:-15872001;visibility:visible;mso-wrap-style:square;mso-width-percent:0;mso-height-percent:0;mso-wrap-distance-left:9pt;mso-wrap-distance-top:0;mso-wrap-distance-right:9pt;mso-wrap-distance-bottom:0;mso-position-horizontal:absolute;mso-position-horizontal-relative:page;mso-position-vertical:absolute;mso-position-vertical-relative:page;mso-width-percent:0;mso-height-percent:0;mso-width-relative:page;mso-height-relative:page;v-text-anchor:top" o:gfxdata="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" filled="f" stroked="f">
                 <v:textbox inset="0,0,0,0">
                   <w:txbxContent>
                     <w:p>
@@ -773,7 +1278,7 @@
           </mc:Choice>
           <mc:Fallback>
             <w:pict>
-              <v:shape w14:anchorId="692CC559" id="Cuadro de texto 2" o:spid="_x0000_s1027" type="#_x0000_t202" style="position:absolute;margin-left:0;margin-top:370.5pt;width:360.05pt;height:257.1pt;z-index:487444991;visibility:visible;mso-wrap-style:square;mso-width-percent:0;mso-height-percent:0;mso-wrap-distance-left:0;mso-wrap-distance-top:0;mso-wrap-distance-right:0;mso-wrap-distance-bottom:0;mso-position-horizontal:absolute;mso-position-horizontal-relative:text;mso-position-vertical:absolute;mso-position-vertical-relative:page;mso-width-percent:0;mso-height-percent:0;mso-width-relative:margin;mso-height-relative:margin;v-text-anchor:top" o:gfxdata="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" filled="f" stroked="f">
+              <v:shape w14:anchorId="692CC559" id="_x0000_s1028" type="#_x0000_t202" style="position:absolute;margin-left:0;margin-top:370.5pt;width:360.05pt;height:257.1pt;z-index:487444991;visibility:visible;mso-wrap-style:square;mso-width-percent:0;mso-height-percent:0;mso-wrap-distance-left:0;mso-wrap-distance-top:0;mso-wrap-distance-right:0;mso-wrap-distance-bottom:0;mso-position-horizontal:absolute;mso-position-horizontal-relative:text;mso-position-vertical:absolute;mso-position-vertical-relative:page;mso-width-percent:0;mso-height-percent:0;mso-width-relative:margin;mso-height-relative:margin;v-text-anchor:top" o:gfxdata="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" filled="f" stroked="f">
                 <v:textbox>
                   <w:txbxContent>
                     <w:p>
@@ -1190,7 +1695,7 @@
         <mc:AlternateContent>
           <mc:Choice Requires="wps">
             <w:drawing>
-              <wp:anchor distT="0" distB="0" distL="0" distR="0" simplePos="0" relativeHeight="487446016" behindDoc="0" locked="1" layoutInCell="1" allowOverlap="1" wp14:anchorId="395C909F" wp14:editId="252E539C">
+              <wp:anchor distT="0" distB="0" distL="0" distR="0" simplePos="0" relativeHeight="487446016" behindDoc="0" locked="1" layoutInCell="1" allowOverlap="1" wp14:anchorId="395C909F" wp14:editId="22E7D995">
                 <wp:simplePos x="0" y="0"/>
                 <wp:positionH relativeFrom="column">
                   <wp:posOffset>2630170</wp:posOffset>
@@ -1441,7 +1946,7 @@
           </mc:Choice>
           <mc:Fallback>
             <w:pict>
-              <v:shape w14:anchorId="395C909F" id="_x0000_s1028" type="#_x0000_t202" style="position:absolute;margin-left:207.1pt;margin-top:373.05pt;width:153.35pt;height:256.45pt;z-index:487446016;visibility:visible;mso-wrap-style:square;mso-width-percent:0;mso-height-percent:0;mso-wrap-distance-left:0;mso-wrap-distance-top:0;mso-wrap-distance-right:0;mso-wrap-distance-bottom:0;mso-position-horizontal:absolute;mso-position-horizontal-relative:text;mso-position-vertical:absolute;mso-position-vertical-relative:page;mso-width-percent:0;mso-height-percent:0;mso-width-relative:margin;mso-height-relative:margin;v-text-anchor:top" o:gfxdata="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" filled="f" stroked="f">
+              <v:shape w14:anchorId="395C909F" id="_x0000_s1029" type="#_x0000_t202" style="position:absolute;margin-left:207.1pt;margin-top:373.05pt;width:153.35pt;height:256.45pt;z-index:487446016;visibility:visible;mso-wrap-style:square;mso-width-percent:0;mso-height-percent:0;mso-wrap-distance-left:0;mso-wrap-distance-top:0;mso-wrap-distance-right:0;mso-wrap-distance-bottom:0;mso-position-horizontal:absolute;mso-position-horizontal-relative:text;mso-position-vertical:absolute;mso-position-vertical-relative:page;mso-width-percent:0;mso-height-percent:0;mso-width-relative:margin;mso-height-relative:margin;v-text-anchor:top" o:gfxdata="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" filled="f" stroked="f">
                 <v:textbox>
                   <w:txbxContent>
                     <w:p>
@@ -1641,493 +2146,6 @@
                 </v:textbox>
                 <w10:wrap type="square" anchory="page"/>
                 <w10:anchorlock/>
-              </v:shape>
-            </w:pict>
-          </mc:Fallback>
-        </mc:AlternateContent>
-      </w:r>
-      <w:r>
-        <w:rPr>
-          <w:sz w:val="2"/>
-          <w:szCs w:val="2"/>
-        </w:rPr>
-        <mc:AlternateContent>
-          <mc:Choice Requires="wps">
-            <w:drawing>
-              <wp:anchor distT="45720" distB="45720" distL="114300" distR="114300" simplePos="0" relativeHeight="487443968" behindDoc="0" locked="0" layoutInCell="1" allowOverlap="1" wp14:anchorId="5C9E12EE" wp14:editId="4B702DE7">
-                <wp:simplePos x="0" y="0"/>
-                <wp:positionH relativeFrom="column">
-                  <wp:posOffset>7620</wp:posOffset>
-                </wp:positionH>
-                <wp:positionV relativeFrom="paragraph">
-                  <wp:posOffset>1524635</wp:posOffset>
-                </wp:positionV>
-                <wp:extent cx="4568190" cy="1080135"/>
-                <wp:effectExtent l="0" t="0" r="0" b="5715"/>
-                <wp:wrapSquare wrapText="bothSides"/>
-                <wp:docPr id="1046820207" name="Cuadro de texto 2"/>
-                <wp:cNvGraphicFramePr>
-                  <a:graphicFrameLocks xmlns:a="http://schemas.openxmlformats.org/drawingml/2006/main"/>
-                </wp:cNvGraphicFramePr>
-                <a:graphic xmlns:a="http://schemas.openxmlformats.org/drawingml/2006/main">
-                  <a:graphicData uri="http://schemas.microsoft.com/office/word/2010/wordprocessingShape">
-                    <wps:wsp>
-                      <wps:cNvSpPr txBox="1">
-                        <a:spLocks noChangeArrowheads="1"/>
-                      </wps:cNvSpPr>
-                      <wps:spPr bwMode="auto">
-                        <a:xfrm>
-                          <a:off x="0" y="0"/>
-                          <a:ext cx="4568190" cy="1080135"/>
-                        </a:xfrm>
-                        <a:prstGeom prst="rect">
-                          <a:avLst/>
-                        </a:prstGeom>
-                        <a:noFill/>
-                        <a:ln w="9525">
-                          <a:noFill/>
-                          <a:miter lim="800000"/>
-                          <a:headEnd/>
-                          <a:tailEnd/>
-                        </a:ln>
-                      </wps:spPr>
-                      <wps:txbx>
-                        <w:txbxContent>
-                          <w:p>
-                            <w:pPr>
-                              <w:spacing w:line="216" w:lineRule="auto"/>
-                              <w:rPr>
-                                <w:sz w:val="20"/>
-                                <w:szCs w:val="20"/>
-                              </w:rPr>
-                            </w:pPr>
-                            <w:r>
-                              <w:rPr>
-                                <w:sz w:val="18"/>
-                                <w:szCs w:val="18"/>
-                              </w:rPr>
-                              <w:t>ATESTADO / DILIG. Nº:</w:t>
-                            </w:r>
-                            <w:r>
-                              <w:rPr>
-                                <w:sz w:val="18"/>
-                                <w:szCs w:val="18"/>
-                              </w:rPr>
-                              <w:tab/>
-                            </w:r>
-                            <w:r>
-                              <w:rPr>
-                                <w:sz w:val="18"/>
-                                <w:szCs w:val="18"/>
-                              </w:rPr>
-                              <w:tab/>
-                            </w:r>
-                            <w:r>
-                              <w:rPr>
-                                <w:sz w:val="18"/>
-                                <w:szCs w:val="18"/>
-                              </w:rPr>
-                              <w:tab/>
-                            </w:r>
-                            <w:r>
-                              <w:rPr>
-                                <w:sz w:val="18"/>
-                                <w:szCs w:val="18"/>
-                              </w:rPr>
-                              <w:tab/>
-                            </w:r>
-                            <w:r>
-                              <w:rPr>
-                                <w:sz w:val="18"/>
-                                <w:szCs w:val="18"/>
-                              </w:rPr>
-                              <w:tab/>
-                              <w:t xml:space="preserve"> </w:t>
-                            </w:r>
-                            <w:r>
-                              <w:rPr>
-                                <w:sz w:val="18"/>
-                                <w:szCs w:val="18"/>
-                              </w:rPr>
-                              <w:t xml:space="preserve"> </w:t>
-                            </w:r>
-                            <w:r>
-                              <w:rPr>
-                                <w:sz w:val="18"/>
-                                <w:szCs w:val="18"/>
-                              </w:rPr>
-                              <w:t>FECHA</w:t>
-                            </w:r>
-                            <w:r>
-                              <w:rPr>
-                                <w:sz w:val="18"/>
-                                <w:szCs w:val="18"/>
-                              </w:rPr>
-                              <w:t>:</w:t>
-                            </w:r>
-                            <w:r>
-                              <w:rPr>
-                                <w:sz w:val="20"/>
-                                <w:szCs w:val="20"/>
-                              </w:rPr>
-                              <w:t xml:space="preserve"> </w:t>
-                            </w:r>
-                            <w:r>
-                              <w:rPr>
-                                <w:b/>
-                                <w:bCs/>
-                                <w:sz w:val="20"/>
-                                <w:szCs w:val="20"/>
-                              </w:rPr>
-                              <w:t>{fecha}</w:t>
-                            </w:r>
-                          </w:p>
-                          <w:p>
-                            <w:pPr>
-                              <w:spacing w:line="216" w:lineRule="auto"/>
-                              <w:rPr>
-                                <w:sz w:val="20"/>
-                                <w:szCs w:val="20"/>
-                              </w:rPr>
-                            </w:pPr>
-                          </w:p>
-                          <w:p>
-                            <w:pPr>
-                              <w:spacing w:line="216" w:lineRule="auto"/>
-                              <w:rPr>
-                                <w:sz w:val="18"/>
-                                <w:szCs w:val="18"/>
-                              </w:rPr>
-                            </w:pPr>
-                            <w:r>
-                              <w:rPr>
-                                <w:sz w:val="18"/>
-                                <w:szCs w:val="18"/>
-                              </w:rPr>
-                              <w:t xml:space="preserve">DEPENDENCIA DILIGENCIAS: </w:t>
-                            </w:r>
-                            <w:r>
-                              <w:rPr>
-                                <w:b/>
-                                <w:bCs/>
-                                <w:sz w:val="20"/>
-                                <w:szCs w:val="20"/>
-                              </w:rPr>
-                              <w:t>MADRID-PUENTE DE VALLECAS-ODAC</w:t>
-                            </w:r>
-                          </w:p>
-                          <w:p>
-                            <w:pPr>
-                              <w:spacing w:line="216" w:lineRule="auto"/>
-                              <w:rPr>
-                                <w:sz w:val="20"/>
-                                <w:szCs w:val="20"/>
-                              </w:rPr>
-                            </w:pPr>
-                          </w:p>
-                          <w:p>
-                            <w:pPr>
-                              <w:spacing w:line="216" w:lineRule="auto"/>
-                              <w:rPr>
-                                <w:sz w:val="20"/>
-                                <w:szCs w:val="20"/>
-                              </w:rPr>
-                            </w:pPr>
-                            <w:r>
-                              <w:rPr>
-                                <w:sz w:val="18"/>
-                                <w:szCs w:val="18"/>
-                              </w:rPr>
-                              <w:t>DEPENDENCIA OBTENCIÓN RESEÑA:</w:t>
-                            </w:r>
-                            <w:r>
-                              <w:rPr>
-                                <w:sz w:val="20"/>
-                                <w:szCs w:val="20"/>
-                              </w:rPr>
-                              <w:t xml:space="preserve"> </w:t>
-                            </w:r>
-                            <w:r>
-                              <w:rPr>
-                                <w:b/>
-                                <w:bCs/>
-                                <w:sz w:val="20"/>
-                                <w:szCs w:val="20"/>
-                              </w:rPr>
-                              <w:t>BPPC MADRID</w:t>
-                            </w:r>
-                          </w:p>
-                          <w:p>
-                            <w:pPr>
-                              <w:spacing w:line="216" w:lineRule="auto"/>
-                              <w:rPr>
-                                <w:sz w:val="20"/>
-                                <w:szCs w:val="20"/>
-                              </w:rPr>
-                            </w:pPr>
-                          </w:p>
-                          <w:p>
-                            <w:pPr>
-                              <w:spacing w:line="216" w:lineRule="auto"/>
-                              <w:rPr>
-                                <w:sz w:val="20"/>
-                                <w:szCs w:val="20"/>
-                              </w:rPr>
-                            </w:pPr>
-                            <w:r>
-                              <w:rPr>
-                                <w:sz w:val="18"/>
-                                <w:szCs w:val="18"/>
-                              </w:rPr>
-                              <w:t>Nº DE ORDINAL:</w:t>
-                            </w:r>
-                            <w:r>
-                              <w:rPr>
-                                <w:sz w:val="20"/>
-                                <w:szCs w:val="20"/>
-                              </w:rPr>
-                              <w:t xml:space="preserve"> </w:t>
-                            </w:r>
-                            <w:r>
-                              <w:rPr>
-                                <w:b/>
-                                <w:bCs/>
-                                <w:sz w:val="20"/>
-                                <w:szCs w:val="20"/>
-                              </w:rPr>
-                              <w:t>{ordinal}</w:t>
-                            </w:r>
-                          </w:p>
-                        </w:txbxContent>
-                      </wps:txbx>
-                      <wps:bodyPr rot="0" vert="horz" wrap="square" lIns="72000" tIns="45720" rIns="72000" bIns="45720" anchor="t" anchorCtr="0">
-                        <a:noAutofit/>
-                      </wps:bodyPr>
-                    </wps:wsp>
-                  </a:graphicData>
-                </a:graphic>
-                <wp14:sizeRelH relativeFrom="margin">
-                  <wp14:pctWidth>0</wp14:pctWidth>
-                </wp14:sizeRelH>
-                <wp14:sizeRelV relativeFrom="margin">
-                  <wp14:pctHeight>0</wp14:pctHeight>
-                </wp14:sizeRelV>
-              </wp:anchor>
-            </w:drawing>
-          </mc:Choice>
-          <mc:Fallback>
-            <w:pict>
-              <v:shape w14:anchorId="5C9E12EE" id="_x0000_s1029" type="#_x0000_t202" style="position:absolute;margin-left:.6pt;margin-top:120.05pt;width:359.7pt;height:85.05pt;z-index:487443968;visibility:visible;mso-wrap-style:square;mso-width-percent:0;mso-height-percent:0;mso-wrap-distance-left:9pt;mso-wrap-distance-top:3.6pt;mso-wrap-distance-right:9pt;mso-wrap-distance-bottom:3.6pt;mso-position-horizontal:absolute;mso-position-horizontal-relative:text;mso-position-vertical:absolute;mso-position-vertical-relative:text;mso-width-percent:0;mso-height-percent:0;mso-width-relative:margin;mso-height-relative:margin;v-text-anchor:top" o:gfxdata="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" filled="f" stroked="f">
-                <v:textbox inset="2mm,,2mm">
-                  <w:txbxContent>
-                    <w:p>
-                      <w:pPr>
-                        <w:spacing w:line="216" w:lineRule="auto"/>
-                        <w:rPr>
-                          <w:sz w:val="20"/>
-                          <w:szCs w:val="20"/>
-                        </w:rPr>
-                      </w:pPr>
-                      <w:r>
-                        <w:rPr>
-                          <w:sz w:val="18"/>
-                          <w:szCs w:val="18"/>
-                        </w:rPr>
-                        <w:t>ATESTADO / DILIG. Nº:</w:t>
-                      </w:r>
-                      <w:r>
-                        <w:rPr>
-                          <w:sz w:val="18"/>
-                          <w:szCs w:val="18"/>
-                        </w:rPr>
-                        <w:tab/>
-                      </w:r>
-                      <w:r>
-                        <w:rPr>
-                          <w:sz w:val="18"/>
-                          <w:szCs w:val="18"/>
-                        </w:rPr>
-                        <w:tab/>
-                      </w:r>
-                      <w:r>
-                        <w:rPr>
-                          <w:sz w:val="18"/>
-                          <w:szCs w:val="18"/>
-                        </w:rPr>
-                        <w:tab/>
-                      </w:r>
-                      <w:r>
-                        <w:rPr>
-                          <w:sz w:val="18"/>
-                          <w:szCs w:val="18"/>
-                        </w:rPr>
-                        <w:tab/>
-                      </w:r>
-                      <w:r>
-                        <w:rPr>
-                          <w:sz w:val="18"/>
-                          <w:szCs w:val="18"/>
-                        </w:rPr>
-                        <w:tab/>
-                        <w:t xml:space="preserve"> </w:t>
-                      </w:r>
-                      <w:r>
-                        <w:rPr>
-                          <w:sz w:val="18"/>
-                          <w:szCs w:val="18"/>
-                        </w:rPr>
-                        <w:t xml:space="preserve"> </w:t>
-                      </w:r>
-                      <w:r>
-                        <w:rPr>
-                          <w:sz w:val="18"/>
-                          <w:szCs w:val="18"/>
-                        </w:rPr>
-                        <w:t>FECHA</w:t>
-                      </w:r>
-                      <w:r>
-                        <w:rPr>
-                          <w:sz w:val="18"/>
-                          <w:szCs w:val="18"/>
-                        </w:rPr>
-                        <w:t>:</w:t>
-                      </w:r>
-                      <w:r>
-                        <w:rPr>
-                          <w:sz w:val="20"/>
-                          <w:szCs w:val="20"/>
-                        </w:rPr>
-                        <w:t xml:space="preserve"> </w:t>
-                      </w:r>
-                      <w:r>
-                        <w:rPr>
-                          <w:b/>
-                          <w:bCs/>
-                          <w:sz w:val="20"/>
-                          <w:szCs w:val="20"/>
-                        </w:rPr>
-                        <w:t>{fecha}</w:t>
-                      </w:r>
-                    </w:p>
-                    <w:p>
-                      <w:pPr>
-                        <w:spacing w:line="216" w:lineRule="auto"/>
-                        <w:rPr>
-                          <w:sz w:val="20"/>
-                          <w:szCs w:val="20"/>
-                        </w:rPr>
-                      </w:pPr>
-                    </w:p>
-                    <w:p>
-                      <w:pPr>
-                        <w:spacing w:line="216" w:lineRule="auto"/>
-                        <w:rPr>
-                          <w:sz w:val="18"/>
-                          <w:szCs w:val="18"/>
-                        </w:rPr>
-                      </w:pPr>
-                      <w:r>
-                        <w:rPr>
-                          <w:sz w:val="18"/>
-                          <w:szCs w:val="18"/>
-                        </w:rPr>
-                        <w:t xml:space="preserve">DEPENDENCIA DILIGENCIAS: </w:t>
-                      </w:r>
-                      <w:r>
-                        <w:rPr>
-                          <w:b/>
-                          <w:bCs/>
-                          <w:sz w:val="20"/>
-                          <w:szCs w:val="20"/>
-                        </w:rPr>
-                        <w:t>MADRID-PUENTE DE VALLECAS-ODAC</w:t>
-                      </w:r>
-                    </w:p>
-                    <w:p>
-                      <w:pPr>
-                        <w:spacing w:line="216" w:lineRule="auto"/>
-                        <w:rPr>
-                          <w:sz w:val="20"/>
-                          <w:szCs w:val="20"/>
-                        </w:rPr>
-                      </w:pPr>
-                    </w:p>
-                    <w:p>
-                      <w:pPr>
-                        <w:spacing w:line="216" w:lineRule="auto"/>
-                        <w:rPr>
-                          <w:sz w:val="20"/>
-                          <w:szCs w:val="20"/>
-                        </w:rPr>
-                      </w:pPr>
-                      <w:r>
-                        <w:rPr>
-                          <w:sz w:val="18"/>
-                          <w:szCs w:val="18"/>
-                        </w:rPr>
-                        <w:t>DEPENDENCIA OBTENCIÓN RESEÑA:</w:t>
-                      </w:r>
-                      <w:r>
-                        <w:rPr>
-                          <w:sz w:val="20"/>
-                          <w:szCs w:val="20"/>
-                        </w:rPr>
-                        <w:t xml:space="preserve"> </w:t>
-                      </w:r>
-                      <w:r>
-                        <w:rPr>
-                          <w:b/>
-                          <w:bCs/>
-                          <w:sz w:val="20"/>
-                          <w:szCs w:val="20"/>
-                        </w:rPr>
-                        <w:t>BPPC MADRID</w:t>
-                      </w:r>
-                    </w:p>
-                    <w:p>
-                      <w:pPr>
-                        <w:spacing w:line="216" w:lineRule="auto"/>
-                        <w:rPr>
-                          <w:sz w:val="20"/>
-                          <w:szCs w:val="20"/>
-                        </w:rPr>
-                      </w:pPr>
-                    </w:p>
-                    <w:p>
-                      <w:pPr>
-                        <w:spacing w:line="216" w:lineRule="auto"/>
-                        <w:rPr>
-                          <w:sz w:val="20"/>
-                          <w:szCs w:val="20"/>
-                        </w:rPr>
-                      </w:pPr>
-                      <w:r>
-                        <w:rPr>
-                          <w:sz w:val="18"/>
-                          <w:szCs w:val="18"/>
-                        </w:rPr>
-                        <w:t>Nº DE ORDINAL:</w:t>
-                      </w:r>
-                      <w:r>
-                        <w:rPr>
-                          <w:sz w:val="20"/>
-                          <w:szCs w:val="20"/>
-                        </w:rPr>
-                        <w:t xml:space="preserve"> </w:t>
-                      </w:r>
-                      <w:r>
-                        <w:rPr>
-                          <w:b/>
-                          <w:bCs/>
-                          <w:sz w:val="20"/>
-                          <w:szCs w:val="20"/>
-                        </w:rPr>
-                        <w:t>{ordinal}</w:t>
-                      </w:r>
-                    </w:p>
-                  </w:txbxContent>
-                </v:textbox>
-                <w10:wrap type="square"/>
               </v:shape>
             </w:pict>
           </mc:Fallback>
@@ -3040,7 +3058,7 @@
         <mc:AlternateContent>
           <mc:Choice Requires="wpg">
             <w:drawing>
-              <wp:anchor distT="0" distB="0" distL="114300" distR="114300" simplePos="0" relativeHeight="487401984" behindDoc="1" locked="0" layoutInCell="1" allowOverlap="1" wp14:anchorId="454DD816" wp14:editId="220928C4">
+              <wp:anchor distT="0" distB="0" distL="114300" distR="114300" simplePos="0" relativeHeight="487401984" behindDoc="1" locked="0" layoutInCell="1" allowOverlap="1" wp14:anchorId="454DD816" wp14:editId="67A18688">
                 <wp:simplePos x="0" y="0"/>
                 <wp:positionH relativeFrom="page">
                   <wp:posOffset>462280</wp:posOffset>
@@ -3159,7 +3177,7 @@
           </mc:Choice>
           <mc:Fallback>
             <w:pict>
-              <v:group w14:anchorId="3F020382" id="docshapegroup1" o:spid="_x0000_s1026" style="position:absolute;margin-left:36.4pt;margin-top:27.9pt;width:100.1pt;height:114.25pt;z-index:-15914496;mso-position-horizontal-relative:page;mso-position-vertical-relative:page" coordorigin="728,558" coordsize="2002,2285" o:gfxdata="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">
+              <v:group w14:anchorId="19F00BD6" id="docshapegroup1" o:spid="_x0000_s1026" style="position:absolute;margin-left:36.4pt;margin-top:27.9pt;width:100.1pt;height:114.25pt;z-index:-15914496;mso-position-horizontal-relative:page;mso-position-vertical-relative:page" coordorigin="728,558" coordsize="2002,2285" o:gfxdata="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">
                 <v:rect id="docshape2" o:spid="_x0000_s1027" style="position:absolute;left:737;top:566;width:1985;height:2268;visibility:visible;mso-wrap-style:square;v-text-anchor:top" o:gfxdata="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" filled="f" strokeweight=".85pt"/>
                 <v:shapetype id="_x0000_t75" coordsize="21600,21600" o:spt="75" o:preferrelative="t" path="m@4@5l@4@11@9@11@9@5xe" filled="f" stroked="f">
                   <v:stroke joinstyle="miter"/>
@@ -3269,7 +3287,7 @@
         <mc:AlternateContent>
           <mc:Choice Requires="wpg">
             <w:drawing>
-              <wp:anchor distT="0" distB="0" distL="114300" distR="114300" simplePos="0" relativeHeight="487403008" behindDoc="1" locked="0" layoutInCell="1" allowOverlap="1" wp14:anchorId="5EE29446" wp14:editId="0016CD17">
+              <wp:anchor distT="0" distB="0" distL="114300" distR="114300" simplePos="0" relativeHeight="487403008" behindDoc="1" locked="0" layoutInCell="1" allowOverlap="1" wp14:anchorId="5EE29446" wp14:editId="04B644EC">
                 <wp:simplePos x="0" y="0"/>
                 <wp:positionH relativeFrom="page">
                   <wp:posOffset>5970905</wp:posOffset>
@@ -3388,7 +3406,7 @@
           </mc:Choice>
           <mc:Fallback>
             <w:pict>
-              <v:group w14:anchorId="2BE5CF28" id="docshapegroup5" o:spid="_x0000_s1026" style="position:absolute;margin-left:470.15pt;margin-top:27.9pt;width:107.6pt;height:114.25pt;z-index:-15913472;mso-position-horizontal-relative:page;mso-position-vertical-relative:page" coordorigin="9403,558" coordsize="2152,2285" o:gfxdata="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">
+              <v:group w14:anchorId="14FA0C39" id="docshapegroup5" o:spid="_x0000_s1026" style="position:absolute;margin-left:470.15pt;margin-top:27.9pt;width:107.6pt;height:114.25pt;z-index:-15913472;mso-position-horizontal-relative:page;mso-position-vertical-relative:page" coordorigin="9403,558" coordsize="2152,2285" o:gfxdata="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">
                 <v:rect id="docshape6" o:spid="_x0000_s1027" style="position:absolute;left:9411;top:566;width:2135;height:2268;visibility:visible;mso-wrap-style:square;v-text-anchor:top" o:gfxdata="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" filled="f" strokeweight=".85pt"/>
                 <v:shape id="docshape7" o:spid="_x0000_s1028" type="#_x0000_t75" style="position:absolute;left:9762;top:708;width:1409;height:1981;visibility:visible;mso-wrap-style:square" o:gfxdata="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">
                   <v:imagedata r:id="rId7" o:title=""/>
@@ -3403,7 +3421,7 @@
         <mc:AlternateContent>
           <mc:Choice Requires="wps">
             <w:drawing>
-              <wp:anchor distT="0" distB="0" distL="114300" distR="114300" simplePos="0" relativeHeight="487403520" behindDoc="1" locked="0" layoutInCell="1" allowOverlap="1" wp14:anchorId="355F3A24" wp14:editId="451F10A9">
+              <wp:anchor distT="0" distB="0" distL="114300" distR="114300" simplePos="0" relativeHeight="487403520" behindDoc="1" locked="0" layoutInCell="1" allowOverlap="1" wp14:anchorId="355F3A24" wp14:editId="7007CA42">
                 <wp:simplePos x="0" y="0"/>
                 <wp:positionH relativeFrom="page">
                   <wp:posOffset>1943735</wp:posOffset>
@@ -3468,7 +3486,7 @@
           </mc:Choice>
           <mc:Fallback>
             <w:pict>
-              <v:rect w14:anchorId="7AEA5DBF" id="docshape8" o:spid="_x0000_s1026" style="position:absolute;margin-left:153.05pt;margin-top:93.85pt;width:297.65pt;height:47.6pt;z-index:-15912960;visibility:visible;mso-wrap-style:square;mso-width-percent:0;mso-height-percent:0;mso-wrap-distance-left:9pt;mso-wrap-distance-top:0;mso-wrap-distance-right:9pt;mso-wrap-distance-bottom:0;mso-position-horizontal:absolute;mso-position-horizontal-relative:page;mso-position-vertical:absolute;mso-position-vertical-relative:page;mso-width-percent:0;mso-height-percent:0;mso-width-relative:page;mso-height-relative:page;v-text-anchor:top" o:gfxdata="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" filled="f" strokeweight=".85pt">
+              <v:rect w14:anchorId="6A1C55A9" id="docshape8" o:spid="_x0000_s1026" style="position:absolute;margin-left:153.05pt;margin-top:93.85pt;width:297.65pt;height:47.6pt;z-index:-15912960;visibility:visible;mso-wrap-style:square;mso-width-percent:0;mso-height-percent:0;mso-wrap-distance-left:9pt;mso-wrap-distance-top:0;mso-wrap-distance-right:9pt;mso-wrap-distance-bottom:0;mso-position-horizontal:absolute;mso-position-horizontal-relative:page;mso-position-vertical:absolute;mso-position-vertical-relative:page;mso-width-percent:0;mso-height-percent:0;mso-width-relative:page;mso-height-relative:page;v-text-anchor:top" o:gfxdata="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" filled="f" strokeweight=".85pt">
                 <w10:wrap anchorx="page" anchory="page"/>
               </v:rect>
             </w:pict>

</xml_diff>

<commit_message>
Update index.html & templates files
</commit_message>
<xml_diff>
--- a/pelayo/templates/amarilla.docx
+++ b/pelayo/templates/amarilla.docx
@@ -226,7 +226,25 @@
                                 <w:sz w:val="20"/>
                                 <w:szCs w:val="20"/>
                               </w:rPr>
-                              <w:t>BPPC MADRID</w:t>
+                              <w:t>BPPC</w:t>
+                            </w:r>
+                            <w:r>
+                              <w:rPr>
+                                <w:b/>
+                                <w:bCs/>
+                                <w:sz w:val="20"/>
+                                <w:szCs w:val="20"/>
+                              </w:rPr>
+                              <w:t>-</w:t>
+                            </w:r>
+                            <w:r>
+                              <w:rPr>
+                                <w:b/>
+                                <w:bCs/>
+                                <w:sz w:val="20"/>
+                                <w:szCs w:val="20"/>
+                              </w:rPr>
+                              <w:t>MADRID</w:t>
                             </w:r>
                           </w:p>
                           <w:p>
@@ -466,7 +484,25 @@
                           <w:sz w:val="20"/>
                           <w:szCs w:val="20"/>
                         </w:rPr>
-                        <w:t>BPPC MADRID</w:t>
+                        <w:t>BPPC</w:t>
+                      </w:r>
+                      <w:r>
+                        <w:rPr>
+                          <w:b/>
+                          <w:bCs/>
+                          <w:sz w:val="20"/>
+                          <w:szCs w:val="20"/>
+                        </w:rPr>
+                        <w:t>-</w:t>
+                      </w:r>
+                      <w:r>
+                        <w:rPr>
+                          <w:b/>
+                          <w:bCs/>
+                          <w:sz w:val="20"/>
+                          <w:szCs w:val="20"/>
+                        </w:rPr>
+                        <w:t>MADRID</w:t>
                       </w:r>
                     </w:p>
                     <w:p>

</xml_diff>